<commit_message>
[EDIT] changed wat hebben wij gedaan to wat heb ik gedaan
</commit_message>
<xml_diff>
--- a/Documenten/Sprints/Templates/BCLW_Template_Review.docx
+++ b/Documenten/Sprints/Templates/BCLW_Template_Review.docx
@@ -5,7 +5,9 @@
     <w:sdt>
       <w:sdtPr>
         <w:rPr>
-          <w:rFonts w:ascii="Titillium Web" w:hAnsi="Titillium Web"/>
+          <w:rFonts w:ascii="Titillium Web" w:eastAsiaTheme="minorHAnsi" w:hAnsi="Titillium Web"/>
+          <w:sz w:val="24"/>
+          <w:lang w:eastAsia="en-US"/>
         </w:rPr>
         <w:id w:val="-2038804942"/>
         <w:docPartObj>
@@ -13,17 +15,11 @@
           <w:docPartUnique/>
         </w:docPartObj>
       </w:sdtPr>
-      <w:sdtEndPr>
-        <w:rPr>
-          <w:rFonts w:eastAsiaTheme="minorHAnsi"/>
-          <w:sz w:val="24"/>
-          <w:lang w:eastAsia="en-US"/>
-        </w:rPr>
-      </w:sdtEndPr>
+      <w:sdtEndPr/>
       <w:sdtContent>
         <w:p>
           <w:pPr>
-            <w:pStyle w:val="Geenafstand"/>
+            <w:pStyle w:val="NoSpacing"/>
             <w:rPr>
               <w:rFonts w:ascii="Titillium Web" w:hAnsi="Titillium Web"/>
             </w:rPr>
@@ -162,10 +158,11 @@
                                       <w:calendar w:val="gregorian"/>
                                     </w:date>
                                   </w:sdtPr>
+                                  <w:sdtEndPr/>
                                   <w:sdtContent>
                                     <w:p>
                                       <w:pPr>
-                                        <w:pStyle w:val="Geenafstand"/>
+                                        <w:pStyle w:val="NoSpacing"/>
                                         <w:jc w:val="right"/>
                                         <w:rPr>
                                           <w:color w:val="FFFFFF" w:themeColor="background1"/>
@@ -3474,10 +3471,11 @@
                                 <w:calendar w:val="gregorian"/>
                               </w:date>
                             </w:sdtPr>
+                            <w:sdtEndPr/>
                             <w:sdtContent>
                               <w:p>
                                 <w:pPr>
-                                  <w:pStyle w:val="Geenafstand"/>
+                                  <w:pStyle w:val="NoSpacing"/>
                                   <w:jc w:val="right"/>
                                   <w:rPr>
                                     <w:color w:val="FFFFFF" w:themeColor="background1"/>
@@ -3679,7 +3677,7 @@
                             <w:txbxContent>
                               <w:p>
                                 <w:pPr>
-                                  <w:pStyle w:val="Geenafstand"/>
+                                  <w:pStyle w:val="NoSpacing"/>
                                   <w:rPr>
                                     <w:color w:val="4472C4" w:themeColor="accent1"/>
                                     <w:sz w:val="26"/>
@@ -3699,6 +3697,7 @@
                                     <w:dataBinding w:prefixMappings="xmlns:ns0='http://purl.org/dc/elements/1.1/' xmlns:ns1='http://schemas.openxmlformats.org/package/2006/metadata/core-properties' " w:xpath="/ns1:coreProperties[1]/ns0:creator[1]" w:storeItemID="{6C3C8BC8-F283-45AE-878A-BAB7291924A1}"/>
                                     <w:text/>
                                   </w:sdtPr>
+                                  <w:sdtEndPr/>
                                   <w:sdtContent>
                                     <w:r>
                                       <w:rPr>
@@ -3713,7 +3712,7 @@
                               </w:p>
                               <w:p>
                                 <w:pPr>
-                                  <w:pStyle w:val="Geenafstand"/>
+                                  <w:pStyle w:val="NoSpacing"/>
                                   <w:rPr>
                                     <w:color w:val="595959" w:themeColor="text1" w:themeTint="A6"/>
                                     <w:sz w:val="20"/>
@@ -3734,6 +3733,7 @@
                                     <w:dataBinding w:prefixMappings="xmlns:ns0='http://schemas.openxmlformats.org/officeDocument/2006/extended-properties' " w:xpath="/ns0:Properties[1]/ns0:Company[1]" w:storeItemID="{6668398D-A668-4E3E-A5EB-62B293D839F1}"/>
                                     <w:text/>
                                   </w:sdtPr>
+                                  <w:sdtEndPr/>
                                   <w:sdtContent>
                                     <w:r>
                                       <w:rPr>
@@ -3778,7 +3778,7 @@
                       <w:txbxContent>
                         <w:p>
                           <w:pPr>
-                            <w:pStyle w:val="Geenafstand"/>
+                            <w:pStyle w:val="NoSpacing"/>
                             <w:rPr>
                               <w:color w:val="4472C4" w:themeColor="accent1"/>
                               <w:sz w:val="26"/>
@@ -3798,6 +3798,7 @@
                               <w:dataBinding w:prefixMappings="xmlns:ns0='http://purl.org/dc/elements/1.1/' xmlns:ns1='http://schemas.openxmlformats.org/package/2006/metadata/core-properties' " w:xpath="/ns1:coreProperties[1]/ns0:creator[1]" w:storeItemID="{6C3C8BC8-F283-45AE-878A-BAB7291924A1}"/>
                               <w:text/>
                             </w:sdtPr>
+                            <w:sdtEndPr/>
                             <w:sdtContent>
                               <w:r>
                                 <w:rPr>
@@ -3812,7 +3813,7 @@
                         </w:p>
                         <w:p>
                           <w:pPr>
-                            <w:pStyle w:val="Geenafstand"/>
+                            <w:pStyle w:val="NoSpacing"/>
                             <w:rPr>
                               <w:color w:val="595959" w:themeColor="text1" w:themeTint="A6"/>
                               <w:sz w:val="20"/>
@@ -3833,6 +3834,7 @@
                               <w:dataBinding w:prefixMappings="xmlns:ns0='http://schemas.openxmlformats.org/officeDocument/2006/extended-properties' " w:xpath="/ns0:Properties[1]/ns0:Company[1]" w:storeItemID="{6668398D-A668-4E3E-A5EB-62B293D839F1}"/>
                               <w:text/>
                             </w:sdtPr>
+                            <w:sdtEndPr/>
                             <w:sdtContent>
                               <w:r>
                                 <w:rPr>
@@ -3929,7 +3931,7 @@
                             <w:txbxContent>
                               <w:p>
                                 <w:pPr>
-                                  <w:pStyle w:val="Geenafstand"/>
+                                  <w:pStyle w:val="NoSpacing"/>
                                   <w:rPr>
                                     <w:rFonts w:asciiTheme="majorHAnsi" w:eastAsiaTheme="majorEastAsia" w:hAnsiTheme="majorHAnsi" w:cstheme="majorBidi"/>
                                     <w:color w:val="262626" w:themeColor="text1" w:themeTint="D9"/>
@@ -3950,6 +3952,7 @@
                                     <w:dataBinding w:prefixMappings="xmlns:ns0='http://purl.org/dc/elements/1.1/' xmlns:ns1='http://schemas.openxmlformats.org/package/2006/metadata/core-properties' " w:xpath="/ns1:coreProperties[1]/ns0:title[1]" w:storeItemID="{6C3C8BC8-F283-45AE-878A-BAB7291924A1}"/>
                                     <w:text/>
                                   </w:sdtPr>
+                                  <w:sdtEndPr/>
                                   <w:sdtContent>
                                     <w:r>
                                       <w:rPr>
@@ -3985,6 +3988,7 @@
                                     <w:dataBinding w:prefixMappings="xmlns:ns0='http://purl.org/dc/elements/1.1/' xmlns:ns1='http://schemas.openxmlformats.org/package/2006/metadata/core-properties' " w:xpath="/ns1:coreProperties[1]/ns0:subject[1]" w:storeItemID="{6C3C8BC8-F283-45AE-878A-BAB7291924A1}"/>
                                     <w:text/>
                                   </w:sdtPr>
+                                  <w:sdtEndPr/>
                                   <w:sdtContent>
                                     <w:r>
                                       <w:rPr>
@@ -4032,7 +4036,7 @@
                       <w:txbxContent>
                         <w:p>
                           <w:pPr>
-                            <w:pStyle w:val="Geenafstand"/>
+                            <w:pStyle w:val="NoSpacing"/>
                             <w:rPr>
                               <w:rFonts w:asciiTheme="majorHAnsi" w:eastAsiaTheme="majorEastAsia" w:hAnsiTheme="majorHAnsi" w:cstheme="majorBidi"/>
                               <w:color w:val="262626" w:themeColor="text1" w:themeTint="D9"/>
@@ -4053,6 +4057,7 @@
                               <w:dataBinding w:prefixMappings="xmlns:ns0='http://purl.org/dc/elements/1.1/' xmlns:ns1='http://schemas.openxmlformats.org/package/2006/metadata/core-properties' " w:xpath="/ns1:coreProperties[1]/ns0:title[1]" w:storeItemID="{6C3C8BC8-F283-45AE-878A-BAB7291924A1}"/>
                               <w:text/>
                             </w:sdtPr>
+                            <w:sdtEndPr/>
                             <w:sdtContent>
                               <w:r>
                                 <w:rPr>
@@ -4088,6 +4093,7 @@
                               <w:dataBinding w:prefixMappings="xmlns:ns0='http://purl.org/dc/elements/1.1/' xmlns:ns1='http://schemas.openxmlformats.org/package/2006/metadata/core-properties' " w:xpath="/ns1:coreProperties[1]/ns0:subject[1]" w:storeItemID="{6C3C8BC8-F283-45AE-878A-BAB7291924A1}"/>
                               <w:text/>
                             </w:sdtPr>
+                            <w:sdtEndPr/>
                             <w:sdtContent>
                               <w:r>
                                 <w:rPr>
@@ -4136,17 +4142,17 @@
     <w:p>
       <w:pPr>
         <w:rPr>
-          <w:rStyle w:val="Kop1Char"/>
+          <w:rStyle w:val="Heading1Char"/>
           <w:rFonts w:ascii="Titillium Web" w:hAnsi="Titillium Web"/>
         </w:rPr>
       </w:pPr>
       <w:r>
         <w:rPr>
-          <w:rStyle w:val="Kop1Char"/>
+          <w:rStyle w:val="Heading1Char"/>
           <w:rFonts w:ascii="Titillium Web" w:hAnsi="Titillium Web"/>
         </w:rPr>
         <w:lastRenderedPageBreak/>
-        <w:t>Wat hebben wij gedaan</w:t>
+        <w:t>Wat heb ik gedaan</w:t>
       </w:r>
       <w:bookmarkStart w:id="0" w:name="_GoBack"/>
       <w:bookmarkEnd w:id="0"/>
@@ -4155,886 +4161,20 @@
           <w:rFonts w:ascii="Titillium Web" w:hAnsi="Titillium Web"/>
         </w:rPr>
         <w:br/>
+        <w:t xml:space="preserve">Lorem ipsum dolor sit amet, consectetuer adipiscing elit. </w:t>
       </w:r>
-      <w:proofErr w:type="spellStart"/>
-      <w:r>
-        <w:rPr>
-          <w:rFonts w:ascii="Titillium Web" w:hAnsi="Titillium Web"/>
-        </w:rPr>
-        <w:t>Lorem</w:t>
-      </w:r>
-      <w:proofErr w:type="spellEnd"/>
-      <w:r>
-        <w:rPr>
-          <w:rFonts w:ascii="Titillium Web" w:hAnsi="Titillium Web"/>
-        </w:rPr>
-        <w:t xml:space="preserve"> </w:t>
-      </w:r>
-      <w:proofErr w:type="spellStart"/>
-      <w:r>
-        <w:rPr>
-          <w:rFonts w:ascii="Titillium Web" w:hAnsi="Titillium Web"/>
-        </w:rPr>
-        <w:t>ipsum</w:t>
-      </w:r>
-      <w:proofErr w:type="spellEnd"/>
-      <w:r>
-        <w:rPr>
-          <w:rFonts w:ascii="Titillium Web" w:hAnsi="Titillium Web"/>
-        </w:rPr>
-        <w:t xml:space="preserve"> </w:t>
-      </w:r>
-      <w:proofErr w:type="spellStart"/>
-      <w:r>
-        <w:rPr>
-          <w:rFonts w:ascii="Titillium Web" w:hAnsi="Titillium Web"/>
-        </w:rPr>
-        <w:t>dolor</w:t>
-      </w:r>
-      <w:proofErr w:type="spellEnd"/>
-      <w:r>
-        <w:rPr>
-          <w:rFonts w:ascii="Titillium Web" w:hAnsi="Titillium Web"/>
-        </w:rPr>
-        <w:t xml:space="preserve"> </w:t>
-      </w:r>
-      <w:proofErr w:type="spellStart"/>
-      <w:r>
-        <w:rPr>
-          <w:rFonts w:ascii="Titillium Web" w:hAnsi="Titillium Web"/>
-        </w:rPr>
-        <w:t>sit</w:t>
-      </w:r>
-      <w:proofErr w:type="spellEnd"/>
-      <w:r>
-        <w:rPr>
-          <w:rFonts w:ascii="Titillium Web" w:hAnsi="Titillium Web"/>
-        </w:rPr>
-        <w:t xml:space="preserve"> </w:t>
-      </w:r>
-      <w:proofErr w:type="spellStart"/>
-      <w:r>
-        <w:rPr>
-          <w:rFonts w:ascii="Titillium Web" w:hAnsi="Titillium Web"/>
-        </w:rPr>
-        <w:t>amet</w:t>
-      </w:r>
-      <w:proofErr w:type="spellEnd"/>
-      <w:r>
-        <w:rPr>
-          <w:rFonts w:ascii="Titillium Web" w:hAnsi="Titillium Web"/>
-        </w:rPr>
-        <w:t xml:space="preserve">, </w:t>
-      </w:r>
-      <w:proofErr w:type="spellStart"/>
-      <w:r>
-        <w:rPr>
-          <w:rFonts w:ascii="Titillium Web" w:hAnsi="Titillium Web"/>
-        </w:rPr>
-        <w:t>consectetuer</w:t>
-      </w:r>
-      <w:proofErr w:type="spellEnd"/>
-      <w:r>
-        <w:rPr>
-          <w:rFonts w:ascii="Titillium Web" w:hAnsi="Titillium Web"/>
-        </w:rPr>
-        <w:t xml:space="preserve"> </w:t>
-      </w:r>
-      <w:proofErr w:type="spellStart"/>
-      <w:r>
-        <w:rPr>
-          <w:rFonts w:ascii="Titillium Web" w:hAnsi="Titillium Web"/>
-        </w:rPr>
-        <w:t>adipiscing</w:t>
-      </w:r>
-      <w:proofErr w:type="spellEnd"/>
-      <w:r>
-        <w:rPr>
-          <w:rFonts w:ascii="Titillium Web" w:hAnsi="Titillium Web"/>
-        </w:rPr>
-        <w:t xml:space="preserve"> </w:t>
-      </w:r>
-      <w:proofErr w:type="spellStart"/>
-      <w:r>
-        <w:rPr>
-          <w:rFonts w:ascii="Titillium Web" w:hAnsi="Titillium Web"/>
-        </w:rPr>
-        <w:t>elit</w:t>
-      </w:r>
-      <w:proofErr w:type="spellEnd"/>
-      <w:r>
-        <w:rPr>
-          <w:rFonts w:ascii="Titillium Web" w:hAnsi="Titillium Web"/>
-        </w:rPr>
-        <w:t xml:space="preserve">. </w:t>
-      </w:r>
-      <w:proofErr w:type="spellStart"/>
       <w:r>
         <w:rPr>
           <w:rFonts w:ascii="Titillium Web" w:hAnsi="Titillium Web"/>
           <w:lang w:val="en-US"/>
         </w:rPr>
-        <w:t>Aenean</w:t>
+        <w:t xml:space="preserve">Aenean commodo ligula eget dolor. Aenean massa. Cum sociis natoque penatibus et magnis dis parturient montes, nascetur ridiculus mus. Donec quam felis, ultricies nec, pellentesque eu, pretium quis, sem. Nulla consequat massa quis enim. Donec pede justo, fringilla vel, aliquet nec, vulputate eget, arcu. In enim justo, rhoncus ut, imperdiet a, venenatis vitae, justo. </w:t>
       </w:r>
-      <w:proofErr w:type="spellEnd"/>
-      <w:r>
-        <w:rPr>
-          <w:rFonts w:ascii="Titillium Web" w:hAnsi="Titillium Web"/>
-          <w:lang w:val="en-US"/>
-        </w:rPr>
-        <w:t xml:space="preserve"> </w:t>
-      </w:r>
-      <w:proofErr w:type="spellStart"/>
-      <w:r>
-        <w:rPr>
-          <w:rFonts w:ascii="Titillium Web" w:hAnsi="Titillium Web"/>
-          <w:lang w:val="en-US"/>
-        </w:rPr>
-        <w:t>commodo</w:t>
-      </w:r>
-      <w:proofErr w:type="spellEnd"/>
-      <w:r>
-        <w:rPr>
-          <w:rFonts w:ascii="Titillium Web" w:hAnsi="Titillium Web"/>
-          <w:lang w:val="en-US"/>
-        </w:rPr>
-        <w:t xml:space="preserve"> ligula </w:t>
-      </w:r>
-      <w:proofErr w:type="spellStart"/>
-      <w:r>
-        <w:rPr>
-          <w:rFonts w:ascii="Titillium Web" w:hAnsi="Titillium Web"/>
-          <w:lang w:val="en-US"/>
-        </w:rPr>
-        <w:t>eget</w:t>
-      </w:r>
-      <w:proofErr w:type="spellEnd"/>
-      <w:r>
-        <w:rPr>
-          <w:rFonts w:ascii="Titillium Web" w:hAnsi="Titillium Web"/>
-          <w:lang w:val="en-US"/>
-        </w:rPr>
-        <w:t xml:space="preserve"> dolor. </w:t>
-      </w:r>
-      <w:proofErr w:type="spellStart"/>
-      <w:r>
-        <w:rPr>
-          <w:rFonts w:ascii="Titillium Web" w:hAnsi="Titillium Web"/>
-          <w:lang w:val="en-US"/>
-        </w:rPr>
-        <w:t>Aenean</w:t>
-      </w:r>
-      <w:proofErr w:type="spellEnd"/>
-      <w:r>
-        <w:rPr>
-          <w:rFonts w:ascii="Titillium Web" w:hAnsi="Titillium Web"/>
-          <w:lang w:val="en-US"/>
-        </w:rPr>
-        <w:t xml:space="preserve"> </w:t>
-      </w:r>
-      <w:proofErr w:type="spellStart"/>
-      <w:r>
-        <w:rPr>
-          <w:rFonts w:ascii="Titillium Web" w:hAnsi="Titillium Web"/>
-          <w:lang w:val="en-US"/>
-        </w:rPr>
-        <w:t>massa</w:t>
-      </w:r>
-      <w:proofErr w:type="spellEnd"/>
-      <w:r>
-        <w:rPr>
-          <w:rFonts w:ascii="Titillium Web" w:hAnsi="Titillium Web"/>
-          <w:lang w:val="en-US"/>
-        </w:rPr>
-        <w:t xml:space="preserve">. Cum sociis </w:t>
-      </w:r>
-      <w:proofErr w:type="spellStart"/>
-      <w:r>
-        <w:rPr>
-          <w:rFonts w:ascii="Titillium Web" w:hAnsi="Titillium Web"/>
-          <w:lang w:val="en-US"/>
-        </w:rPr>
-        <w:t>natoque</w:t>
-      </w:r>
-      <w:proofErr w:type="spellEnd"/>
-      <w:r>
-        <w:rPr>
-          <w:rFonts w:ascii="Titillium Web" w:hAnsi="Titillium Web"/>
-          <w:lang w:val="en-US"/>
-        </w:rPr>
-        <w:t xml:space="preserve"> </w:t>
-      </w:r>
-      <w:proofErr w:type="spellStart"/>
-      <w:r>
-        <w:rPr>
-          <w:rFonts w:ascii="Titillium Web" w:hAnsi="Titillium Web"/>
-          <w:lang w:val="en-US"/>
-        </w:rPr>
-        <w:t>penatibus</w:t>
-      </w:r>
-      <w:proofErr w:type="spellEnd"/>
-      <w:r>
-        <w:rPr>
-          <w:rFonts w:ascii="Titillium Web" w:hAnsi="Titillium Web"/>
-          <w:lang w:val="en-US"/>
-        </w:rPr>
-        <w:t xml:space="preserve"> et </w:t>
-      </w:r>
-      <w:proofErr w:type="spellStart"/>
-      <w:r>
-        <w:rPr>
-          <w:rFonts w:ascii="Titillium Web" w:hAnsi="Titillium Web"/>
-          <w:lang w:val="en-US"/>
-        </w:rPr>
-        <w:t>magnis</w:t>
-      </w:r>
-      <w:proofErr w:type="spellEnd"/>
-      <w:r>
-        <w:rPr>
-          <w:rFonts w:ascii="Titillium Web" w:hAnsi="Titillium Web"/>
-          <w:lang w:val="en-US"/>
-        </w:rPr>
-        <w:t xml:space="preserve"> dis parturient </w:t>
-      </w:r>
-      <w:proofErr w:type="spellStart"/>
-      <w:r>
-        <w:rPr>
-          <w:rFonts w:ascii="Titillium Web" w:hAnsi="Titillium Web"/>
-          <w:lang w:val="en-US"/>
-        </w:rPr>
-        <w:t>montes</w:t>
-      </w:r>
-      <w:proofErr w:type="spellEnd"/>
-      <w:r>
-        <w:rPr>
-          <w:rFonts w:ascii="Titillium Web" w:hAnsi="Titillium Web"/>
-          <w:lang w:val="en-US"/>
-        </w:rPr>
-        <w:t xml:space="preserve">, </w:t>
-      </w:r>
-      <w:proofErr w:type="spellStart"/>
-      <w:r>
-        <w:rPr>
-          <w:rFonts w:ascii="Titillium Web" w:hAnsi="Titillium Web"/>
-          <w:lang w:val="en-US"/>
-        </w:rPr>
-        <w:t>nascetur</w:t>
-      </w:r>
-      <w:proofErr w:type="spellEnd"/>
-      <w:r>
-        <w:rPr>
-          <w:rFonts w:ascii="Titillium Web" w:hAnsi="Titillium Web"/>
-          <w:lang w:val="en-US"/>
-        </w:rPr>
-        <w:t xml:space="preserve"> </w:t>
-      </w:r>
-      <w:proofErr w:type="spellStart"/>
-      <w:r>
-        <w:rPr>
-          <w:rFonts w:ascii="Titillium Web" w:hAnsi="Titillium Web"/>
-          <w:lang w:val="en-US"/>
-        </w:rPr>
-        <w:t>ridiculus</w:t>
-      </w:r>
-      <w:proofErr w:type="spellEnd"/>
-      <w:r>
-        <w:rPr>
-          <w:rFonts w:ascii="Titillium Web" w:hAnsi="Titillium Web"/>
-          <w:lang w:val="en-US"/>
-        </w:rPr>
-        <w:t xml:space="preserve"> mus. </w:t>
-      </w:r>
-      <w:proofErr w:type="spellStart"/>
-      <w:r>
-        <w:rPr>
-          <w:rFonts w:ascii="Titillium Web" w:hAnsi="Titillium Web"/>
-          <w:lang w:val="en-US"/>
-        </w:rPr>
-        <w:t>Donec</w:t>
-      </w:r>
-      <w:proofErr w:type="spellEnd"/>
-      <w:r>
-        <w:rPr>
-          <w:rFonts w:ascii="Titillium Web" w:hAnsi="Titillium Web"/>
-          <w:lang w:val="en-US"/>
-        </w:rPr>
-        <w:t xml:space="preserve"> </w:t>
-      </w:r>
-      <w:proofErr w:type="spellStart"/>
-      <w:r>
-        <w:rPr>
-          <w:rFonts w:ascii="Titillium Web" w:hAnsi="Titillium Web"/>
-          <w:lang w:val="en-US"/>
-        </w:rPr>
-        <w:t>quam</w:t>
-      </w:r>
-      <w:proofErr w:type="spellEnd"/>
-      <w:r>
-        <w:rPr>
-          <w:rFonts w:ascii="Titillium Web" w:hAnsi="Titillium Web"/>
-          <w:lang w:val="en-US"/>
-        </w:rPr>
-        <w:t xml:space="preserve"> </w:t>
-      </w:r>
-      <w:proofErr w:type="spellStart"/>
-      <w:r>
-        <w:rPr>
-          <w:rFonts w:ascii="Titillium Web" w:hAnsi="Titillium Web"/>
-          <w:lang w:val="en-US"/>
-        </w:rPr>
-        <w:t>felis</w:t>
-      </w:r>
-      <w:proofErr w:type="spellEnd"/>
-      <w:r>
-        <w:rPr>
-          <w:rFonts w:ascii="Titillium Web" w:hAnsi="Titillium Web"/>
-          <w:lang w:val="en-US"/>
-        </w:rPr>
-        <w:t xml:space="preserve">, </w:t>
-      </w:r>
-      <w:proofErr w:type="spellStart"/>
-      <w:r>
-        <w:rPr>
-          <w:rFonts w:ascii="Titillium Web" w:hAnsi="Titillium Web"/>
-          <w:lang w:val="en-US"/>
-        </w:rPr>
-        <w:t>ultricies</w:t>
-      </w:r>
-      <w:proofErr w:type="spellEnd"/>
-      <w:r>
-        <w:rPr>
-          <w:rFonts w:ascii="Titillium Web" w:hAnsi="Titillium Web"/>
-          <w:lang w:val="en-US"/>
-        </w:rPr>
-        <w:t xml:space="preserve"> </w:t>
-      </w:r>
-      <w:proofErr w:type="spellStart"/>
-      <w:r>
-        <w:rPr>
-          <w:rFonts w:ascii="Titillium Web" w:hAnsi="Titillium Web"/>
-          <w:lang w:val="en-US"/>
-        </w:rPr>
-        <w:t>nec</w:t>
-      </w:r>
-      <w:proofErr w:type="spellEnd"/>
-      <w:r>
-        <w:rPr>
-          <w:rFonts w:ascii="Titillium Web" w:hAnsi="Titillium Web"/>
-          <w:lang w:val="en-US"/>
-        </w:rPr>
-        <w:t xml:space="preserve">, </w:t>
-      </w:r>
-      <w:proofErr w:type="spellStart"/>
-      <w:r>
-        <w:rPr>
-          <w:rFonts w:ascii="Titillium Web" w:hAnsi="Titillium Web"/>
-          <w:lang w:val="en-US"/>
-        </w:rPr>
-        <w:t>pellentesque</w:t>
-      </w:r>
-      <w:proofErr w:type="spellEnd"/>
-      <w:r>
-        <w:rPr>
-          <w:rFonts w:ascii="Titillium Web" w:hAnsi="Titillium Web"/>
-          <w:lang w:val="en-US"/>
-        </w:rPr>
-        <w:t xml:space="preserve"> </w:t>
-      </w:r>
-      <w:proofErr w:type="spellStart"/>
-      <w:r>
-        <w:rPr>
-          <w:rFonts w:ascii="Titillium Web" w:hAnsi="Titillium Web"/>
-          <w:lang w:val="en-US"/>
-        </w:rPr>
-        <w:t>eu</w:t>
-      </w:r>
-      <w:proofErr w:type="spellEnd"/>
-      <w:r>
-        <w:rPr>
-          <w:rFonts w:ascii="Titillium Web" w:hAnsi="Titillium Web"/>
-          <w:lang w:val="en-US"/>
-        </w:rPr>
-        <w:t xml:space="preserve">, </w:t>
-      </w:r>
-      <w:proofErr w:type="spellStart"/>
-      <w:r>
-        <w:rPr>
-          <w:rFonts w:ascii="Titillium Web" w:hAnsi="Titillium Web"/>
-          <w:lang w:val="en-US"/>
-        </w:rPr>
-        <w:t>pretium</w:t>
-      </w:r>
-      <w:proofErr w:type="spellEnd"/>
-      <w:r>
-        <w:rPr>
-          <w:rFonts w:ascii="Titillium Web" w:hAnsi="Titillium Web"/>
-          <w:lang w:val="en-US"/>
-        </w:rPr>
-        <w:t xml:space="preserve"> </w:t>
-      </w:r>
-      <w:proofErr w:type="spellStart"/>
-      <w:r>
-        <w:rPr>
-          <w:rFonts w:ascii="Titillium Web" w:hAnsi="Titillium Web"/>
-          <w:lang w:val="en-US"/>
-        </w:rPr>
-        <w:t>quis</w:t>
-      </w:r>
-      <w:proofErr w:type="spellEnd"/>
-      <w:r>
-        <w:rPr>
-          <w:rFonts w:ascii="Titillium Web" w:hAnsi="Titillium Web"/>
-          <w:lang w:val="en-US"/>
-        </w:rPr>
-        <w:t xml:space="preserve">, sem. </w:t>
-      </w:r>
-      <w:proofErr w:type="spellStart"/>
-      <w:r>
-        <w:rPr>
-          <w:rFonts w:ascii="Titillium Web" w:hAnsi="Titillium Web"/>
-          <w:lang w:val="en-US"/>
-        </w:rPr>
-        <w:t>Nulla</w:t>
-      </w:r>
-      <w:proofErr w:type="spellEnd"/>
-      <w:r>
-        <w:rPr>
-          <w:rFonts w:ascii="Titillium Web" w:hAnsi="Titillium Web"/>
-          <w:lang w:val="en-US"/>
-        </w:rPr>
-        <w:t xml:space="preserve"> </w:t>
-      </w:r>
-      <w:proofErr w:type="spellStart"/>
-      <w:r>
-        <w:rPr>
-          <w:rFonts w:ascii="Titillium Web" w:hAnsi="Titillium Web"/>
-          <w:lang w:val="en-US"/>
-        </w:rPr>
-        <w:t>consequat</w:t>
-      </w:r>
-      <w:proofErr w:type="spellEnd"/>
-      <w:r>
-        <w:rPr>
-          <w:rFonts w:ascii="Titillium Web" w:hAnsi="Titillium Web"/>
-          <w:lang w:val="en-US"/>
-        </w:rPr>
-        <w:t xml:space="preserve"> </w:t>
-      </w:r>
-      <w:proofErr w:type="spellStart"/>
-      <w:r>
-        <w:rPr>
-          <w:rFonts w:ascii="Titillium Web" w:hAnsi="Titillium Web"/>
-          <w:lang w:val="en-US"/>
-        </w:rPr>
-        <w:t>massa</w:t>
-      </w:r>
-      <w:proofErr w:type="spellEnd"/>
-      <w:r>
-        <w:rPr>
-          <w:rFonts w:ascii="Titillium Web" w:hAnsi="Titillium Web"/>
-          <w:lang w:val="en-US"/>
-        </w:rPr>
-        <w:t xml:space="preserve"> </w:t>
-      </w:r>
-      <w:proofErr w:type="spellStart"/>
-      <w:r>
-        <w:rPr>
-          <w:rFonts w:ascii="Titillium Web" w:hAnsi="Titillium Web"/>
-          <w:lang w:val="en-US"/>
-        </w:rPr>
-        <w:t>quis</w:t>
-      </w:r>
-      <w:proofErr w:type="spellEnd"/>
-      <w:r>
-        <w:rPr>
-          <w:rFonts w:ascii="Titillium Web" w:hAnsi="Titillium Web"/>
-          <w:lang w:val="en-US"/>
-        </w:rPr>
-        <w:t xml:space="preserve"> </w:t>
-      </w:r>
-      <w:proofErr w:type="spellStart"/>
-      <w:r>
-        <w:rPr>
-          <w:rFonts w:ascii="Titillium Web" w:hAnsi="Titillium Web"/>
-          <w:lang w:val="en-US"/>
-        </w:rPr>
-        <w:t>enim</w:t>
-      </w:r>
-      <w:proofErr w:type="spellEnd"/>
-      <w:r>
-        <w:rPr>
-          <w:rFonts w:ascii="Titillium Web" w:hAnsi="Titillium Web"/>
-          <w:lang w:val="en-US"/>
-        </w:rPr>
-        <w:t xml:space="preserve">. </w:t>
-      </w:r>
-      <w:proofErr w:type="spellStart"/>
-      <w:r>
-        <w:rPr>
-          <w:rFonts w:ascii="Titillium Web" w:hAnsi="Titillium Web"/>
-          <w:lang w:val="en-US"/>
-        </w:rPr>
-        <w:t>Donec</w:t>
-      </w:r>
-      <w:proofErr w:type="spellEnd"/>
-      <w:r>
-        <w:rPr>
-          <w:rFonts w:ascii="Titillium Web" w:hAnsi="Titillium Web"/>
-          <w:lang w:val="en-US"/>
-        </w:rPr>
-        <w:t xml:space="preserve"> </w:t>
-      </w:r>
-      <w:proofErr w:type="spellStart"/>
-      <w:r>
-        <w:rPr>
-          <w:rFonts w:ascii="Titillium Web" w:hAnsi="Titillium Web"/>
-          <w:lang w:val="en-US"/>
-        </w:rPr>
-        <w:t>pede</w:t>
-      </w:r>
-      <w:proofErr w:type="spellEnd"/>
-      <w:r>
-        <w:rPr>
-          <w:rFonts w:ascii="Titillium Web" w:hAnsi="Titillium Web"/>
-          <w:lang w:val="en-US"/>
-        </w:rPr>
-        <w:t xml:space="preserve"> </w:t>
-      </w:r>
-      <w:proofErr w:type="spellStart"/>
-      <w:r>
-        <w:rPr>
-          <w:rFonts w:ascii="Titillium Web" w:hAnsi="Titillium Web"/>
-          <w:lang w:val="en-US"/>
-        </w:rPr>
-        <w:t>justo</w:t>
-      </w:r>
-      <w:proofErr w:type="spellEnd"/>
-      <w:r>
-        <w:rPr>
-          <w:rFonts w:ascii="Titillium Web" w:hAnsi="Titillium Web"/>
-          <w:lang w:val="en-US"/>
-        </w:rPr>
-        <w:t xml:space="preserve">, </w:t>
-      </w:r>
-      <w:proofErr w:type="spellStart"/>
-      <w:r>
-        <w:rPr>
-          <w:rFonts w:ascii="Titillium Web" w:hAnsi="Titillium Web"/>
-          <w:lang w:val="en-US"/>
-        </w:rPr>
-        <w:t>fringilla</w:t>
-      </w:r>
-      <w:proofErr w:type="spellEnd"/>
-      <w:r>
-        <w:rPr>
-          <w:rFonts w:ascii="Titillium Web" w:hAnsi="Titillium Web"/>
-          <w:lang w:val="en-US"/>
-        </w:rPr>
-        <w:t xml:space="preserve"> vel, </w:t>
-      </w:r>
-      <w:proofErr w:type="spellStart"/>
-      <w:r>
-        <w:rPr>
-          <w:rFonts w:ascii="Titillium Web" w:hAnsi="Titillium Web"/>
-          <w:lang w:val="en-US"/>
-        </w:rPr>
-        <w:t>aliquet</w:t>
-      </w:r>
-      <w:proofErr w:type="spellEnd"/>
-      <w:r>
-        <w:rPr>
-          <w:rFonts w:ascii="Titillium Web" w:hAnsi="Titillium Web"/>
-          <w:lang w:val="en-US"/>
-        </w:rPr>
-        <w:t xml:space="preserve"> </w:t>
-      </w:r>
-      <w:proofErr w:type="spellStart"/>
-      <w:r>
-        <w:rPr>
-          <w:rFonts w:ascii="Titillium Web" w:hAnsi="Titillium Web"/>
-          <w:lang w:val="en-US"/>
-        </w:rPr>
-        <w:t>nec</w:t>
-      </w:r>
-      <w:proofErr w:type="spellEnd"/>
-      <w:r>
-        <w:rPr>
-          <w:rFonts w:ascii="Titillium Web" w:hAnsi="Titillium Web"/>
-          <w:lang w:val="en-US"/>
-        </w:rPr>
-        <w:t xml:space="preserve">, </w:t>
-      </w:r>
-      <w:proofErr w:type="spellStart"/>
-      <w:r>
-        <w:rPr>
-          <w:rFonts w:ascii="Titillium Web" w:hAnsi="Titillium Web"/>
-          <w:lang w:val="en-US"/>
-        </w:rPr>
-        <w:t>vulputate</w:t>
-      </w:r>
-      <w:proofErr w:type="spellEnd"/>
-      <w:r>
-        <w:rPr>
-          <w:rFonts w:ascii="Titillium Web" w:hAnsi="Titillium Web"/>
-          <w:lang w:val="en-US"/>
-        </w:rPr>
-        <w:t xml:space="preserve"> </w:t>
-      </w:r>
-      <w:proofErr w:type="spellStart"/>
-      <w:r>
-        <w:rPr>
-          <w:rFonts w:ascii="Titillium Web" w:hAnsi="Titillium Web"/>
-          <w:lang w:val="en-US"/>
-        </w:rPr>
-        <w:t>eget</w:t>
-      </w:r>
-      <w:proofErr w:type="spellEnd"/>
-      <w:r>
-        <w:rPr>
-          <w:rFonts w:ascii="Titillium Web" w:hAnsi="Titillium Web"/>
-          <w:lang w:val="en-US"/>
-        </w:rPr>
-        <w:t xml:space="preserve">, </w:t>
-      </w:r>
-      <w:proofErr w:type="spellStart"/>
-      <w:r>
-        <w:rPr>
-          <w:rFonts w:ascii="Titillium Web" w:hAnsi="Titillium Web"/>
-          <w:lang w:val="en-US"/>
-        </w:rPr>
-        <w:t>arcu</w:t>
-      </w:r>
-      <w:proofErr w:type="spellEnd"/>
-      <w:r>
-        <w:rPr>
-          <w:rFonts w:ascii="Titillium Web" w:hAnsi="Titillium Web"/>
-          <w:lang w:val="en-US"/>
-        </w:rPr>
-        <w:t xml:space="preserve">. In </w:t>
-      </w:r>
-      <w:proofErr w:type="spellStart"/>
-      <w:r>
-        <w:rPr>
-          <w:rFonts w:ascii="Titillium Web" w:hAnsi="Titillium Web"/>
-          <w:lang w:val="en-US"/>
-        </w:rPr>
-        <w:t>enim</w:t>
-      </w:r>
-      <w:proofErr w:type="spellEnd"/>
-      <w:r>
-        <w:rPr>
-          <w:rFonts w:ascii="Titillium Web" w:hAnsi="Titillium Web"/>
-          <w:lang w:val="en-US"/>
-        </w:rPr>
-        <w:t xml:space="preserve"> </w:t>
-      </w:r>
-      <w:proofErr w:type="spellStart"/>
-      <w:r>
-        <w:rPr>
-          <w:rFonts w:ascii="Titillium Web" w:hAnsi="Titillium Web"/>
-          <w:lang w:val="en-US"/>
-        </w:rPr>
-        <w:t>justo</w:t>
-      </w:r>
-      <w:proofErr w:type="spellEnd"/>
-      <w:r>
-        <w:rPr>
-          <w:rFonts w:ascii="Titillium Web" w:hAnsi="Titillium Web"/>
-          <w:lang w:val="en-US"/>
-        </w:rPr>
-        <w:t xml:space="preserve">, </w:t>
-      </w:r>
-      <w:proofErr w:type="spellStart"/>
-      <w:r>
-        <w:rPr>
-          <w:rFonts w:ascii="Titillium Web" w:hAnsi="Titillium Web"/>
-          <w:lang w:val="en-US"/>
-        </w:rPr>
-        <w:t>rhoncus</w:t>
-      </w:r>
-      <w:proofErr w:type="spellEnd"/>
-      <w:r>
-        <w:rPr>
-          <w:rFonts w:ascii="Titillium Web" w:hAnsi="Titillium Web"/>
-          <w:lang w:val="en-US"/>
-        </w:rPr>
-        <w:t xml:space="preserve"> </w:t>
-      </w:r>
-      <w:proofErr w:type="spellStart"/>
-      <w:r>
-        <w:rPr>
-          <w:rFonts w:ascii="Titillium Web" w:hAnsi="Titillium Web"/>
-          <w:lang w:val="en-US"/>
-        </w:rPr>
-        <w:t>ut</w:t>
-      </w:r>
-      <w:proofErr w:type="spellEnd"/>
-      <w:r>
-        <w:rPr>
-          <w:rFonts w:ascii="Titillium Web" w:hAnsi="Titillium Web"/>
-          <w:lang w:val="en-US"/>
-        </w:rPr>
-        <w:t xml:space="preserve">, </w:t>
-      </w:r>
-      <w:proofErr w:type="spellStart"/>
-      <w:r>
-        <w:rPr>
-          <w:rFonts w:ascii="Titillium Web" w:hAnsi="Titillium Web"/>
-          <w:lang w:val="en-US"/>
-        </w:rPr>
-        <w:t>imperdiet</w:t>
-      </w:r>
-      <w:proofErr w:type="spellEnd"/>
-      <w:r>
-        <w:rPr>
-          <w:rFonts w:ascii="Titillium Web" w:hAnsi="Titillium Web"/>
-          <w:lang w:val="en-US"/>
-        </w:rPr>
-        <w:t xml:space="preserve"> a, </w:t>
-      </w:r>
-      <w:proofErr w:type="spellStart"/>
-      <w:r>
-        <w:rPr>
-          <w:rFonts w:ascii="Titillium Web" w:hAnsi="Titillium Web"/>
-          <w:lang w:val="en-US"/>
-        </w:rPr>
-        <w:t>venenatis</w:t>
-      </w:r>
-      <w:proofErr w:type="spellEnd"/>
-      <w:r>
-        <w:rPr>
-          <w:rFonts w:ascii="Titillium Web" w:hAnsi="Titillium Web"/>
-          <w:lang w:val="en-US"/>
-        </w:rPr>
-        <w:t xml:space="preserve"> vitae, </w:t>
-      </w:r>
-      <w:proofErr w:type="spellStart"/>
-      <w:r>
-        <w:rPr>
-          <w:rFonts w:ascii="Titillium Web" w:hAnsi="Titillium Web"/>
-          <w:lang w:val="en-US"/>
-        </w:rPr>
-        <w:t>justo</w:t>
-      </w:r>
-      <w:proofErr w:type="spellEnd"/>
-      <w:r>
-        <w:rPr>
-          <w:rFonts w:ascii="Titillium Web" w:hAnsi="Titillium Web"/>
-          <w:lang w:val="en-US"/>
-        </w:rPr>
-        <w:t xml:space="preserve">. </w:t>
-      </w:r>
-      <w:proofErr w:type="spellStart"/>
       <w:r>
         <w:rPr>
           <w:rFonts w:ascii="Titillium Web" w:hAnsi="Titillium Web"/>
         </w:rPr>
-        <w:t>Nullam</w:t>
-      </w:r>
-      <w:proofErr w:type="spellEnd"/>
-      <w:r>
-        <w:rPr>
-          <w:rFonts w:ascii="Titillium Web" w:hAnsi="Titillium Web"/>
-        </w:rPr>
-        <w:t xml:space="preserve"> dictum </w:t>
-      </w:r>
-      <w:proofErr w:type="spellStart"/>
-      <w:r>
-        <w:rPr>
-          <w:rFonts w:ascii="Titillium Web" w:hAnsi="Titillium Web"/>
-        </w:rPr>
-        <w:t>felis</w:t>
-      </w:r>
-      <w:proofErr w:type="spellEnd"/>
-      <w:r>
-        <w:rPr>
-          <w:rFonts w:ascii="Titillium Web" w:hAnsi="Titillium Web"/>
-        </w:rPr>
-        <w:t xml:space="preserve"> </w:t>
-      </w:r>
-      <w:proofErr w:type="spellStart"/>
-      <w:r>
-        <w:rPr>
-          <w:rFonts w:ascii="Titillium Web" w:hAnsi="Titillium Web"/>
-        </w:rPr>
-        <w:t>eu</w:t>
-      </w:r>
-      <w:proofErr w:type="spellEnd"/>
-      <w:r>
-        <w:rPr>
-          <w:rFonts w:ascii="Titillium Web" w:hAnsi="Titillium Web"/>
-        </w:rPr>
-        <w:t xml:space="preserve"> pede </w:t>
-      </w:r>
-      <w:proofErr w:type="spellStart"/>
-      <w:r>
-        <w:rPr>
-          <w:rFonts w:ascii="Titillium Web" w:hAnsi="Titillium Web"/>
-        </w:rPr>
-        <w:t>mollis</w:t>
-      </w:r>
-      <w:proofErr w:type="spellEnd"/>
-      <w:r>
-        <w:rPr>
-          <w:rFonts w:ascii="Titillium Web" w:hAnsi="Titillium Web"/>
-        </w:rPr>
-        <w:t xml:space="preserve"> </w:t>
-      </w:r>
-      <w:proofErr w:type="spellStart"/>
-      <w:r>
-        <w:rPr>
-          <w:rFonts w:ascii="Titillium Web" w:hAnsi="Titillium Web"/>
-        </w:rPr>
-        <w:t>pretium</w:t>
-      </w:r>
-      <w:proofErr w:type="spellEnd"/>
-      <w:r>
-        <w:rPr>
-          <w:rFonts w:ascii="Titillium Web" w:hAnsi="Titillium Web"/>
-        </w:rPr>
-        <w:t xml:space="preserve">. Integer </w:t>
-      </w:r>
-      <w:proofErr w:type="spellStart"/>
-      <w:r>
-        <w:rPr>
-          <w:rFonts w:ascii="Titillium Web" w:hAnsi="Titillium Web"/>
-        </w:rPr>
-        <w:t>tincidunt</w:t>
-      </w:r>
-      <w:proofErr w:type="spellEnd"/>
-      <w:r>
-        <w:rPr>
-          <w:rFonts w:ascii="Titillium Web" w:hAnsi="Titillium Web"/>
-        </w:rPr>
-        <w:t xml:space="preserve">. </w:t>
-      </w:r>
-      <w:proofErr w:type="spellStart"/>
-      <w:r>
-        <w:rPr>
-          <w:rFonts w:ascii="Titillium Web" w:hAnsi="Titillium Web"/>
-        </w:rPr>
-        <w:t>Cras</w:t>
-      </w:r>
-      <w:proofErr w:type="spellEnd"/>
-      <w:r>
-        <w:rPr>
-          <w:rFonts w:ascii="Titillium Web" w:hAnsi="Titillium Web"/>
-        </w:rPr>
-        <w:t xml:space="preserve"> </w:t>
-      </w:r>
-      <w:proofErr w:type="spellStart"/>
-      <w:r>
-        <w:rPr>
-          <w:rFonts w:ascii="Titillium Web" w:hAnsi="Titillium Web"/>
-        </w:rPr>
-        <w:t>dapibus</w:t>
-      </w:r>
-      <w:proofErr w:type="spellEnd"/>
-      <w:r>
-        <w:rPr>
-          <w:rFonts w:ascii="Titillium Web" w:hAnsi="Titillium Web"/>
-        </w:rPr>
-        <w:t>.</w:t>
+        <w:t>Nullam dictum felis eu pede mollis pretium. Integer tincidunt. Cras dapibus.</w:t>
       </w:r>
       <w:r>
         <w:rPr>
@@ -5050,876 +4190,11 @@
       </w:r>
       <w:r>
         <w:rPr>
-          <w:rStyle w:val="Kop1Char"/>
+          <w:rStyle w:val="Heading1Char"/>
           <w:rFonts w:ascii="Titillium Web" w:hAnsi="Titillium Web"/>
         </w:rPr>
         <w:t>Samenwerking</w:t>
       </w:r>
-    </w:p>
-    <w:p>
-      <w:pPr>
-        <w:rPr>
-          <w:rFonts w:ascii="Titillium Web" w:hAnsi="Titillium Web"/>
-          <w:lang w:val="en-US"/>
-        </w:rPr>
-      </w:pPr>
-      <w:r>
-        <w:rPr>
-          <w:rFonts w:ascii="Titillium Web" w:hAnsi="Titillium Web"/>
-          <w:lang w:val="en-US"/>
-        </w:rPr>
-        <w:t xml:space="preserve">Lorem ipsum dolor sit </w:t>
-      </w:r>
-      <w:proofErr w:type="spellStart"/>
-      <w:r>
-        <w:rPr>
-          <w:rFonts w:ascii="Titillium Web" w:hAnsi="Titillium Web"/>
-          <w:lang w:val="en-US"/>
-        </w:rPr>
-        <w:t>amet</w:t>
-      </w:r>
-      <w:proofErr w:type="spellEnd"/>
-      <w:r>
-        <w:rPr>
-          <w:rFonts w:ascii="Titillium Web" w:hAnsi="Titillium Web"/>
-          <w:lang w:val="en-US"/>
-        </w:rPr>
-        <w:t xml:space="preserve">, </w:t>
-      </w:r>
-      <w:proofErr w:type="spellStart"/>
-      <w:r>
-        <w:rPr>
-          <w:rFonts w:ascii="Titillium Web" w:hAnsi="Titillium Web"/>
-          <w:lang w:val="en-US"/>
-        </w:rPr>
-        <w:t>consectetuer</w:t>
-      </w:r>
-      <w:proofErr w:type="spellEnd"/>
-      <w:r>
-        <w:rPr>
-          <w:rFonts w:ascii="Titillium Web" w:hAnsi="Titillium Web"/>
-          <w:lang w:val="en-US"/>
-        </w:rPr>
-        <w:t xml:space="preserve"> </w:t>
-      </w:r>
-      <w:proofErr w:type="spellStart"/>
-      <w:r>
-        <w:rPr>
-          <w:rFonts w:ascii="Titillium Web" w:hAnsi="Titillium Web"/>
-          <w:lang w:val="en-US"/>
-        </w:rPr>
-        <w:t>adipiscing</w:t>
-      </w:r>
-      <w:proofErr w:type="spellEnd"/>
-      <w:r>
-        <w:rPr>
-          <w:rFonts w:ascii="Titillium Web" w:hAnsi="Titillium Web"/>
-          <w:lang w:val="en-US"/>
-        </w:rPr>
-        <w:t xml:space="preserve"> </w:t>
-      </w:r>
-      <w:proofErr w:type="spellStart"/>
-      <w:r>
-        <w:rPr>
-          <w:rFonts w:ascii="Titillium Web" w:hAnsi="Titillium Web"/>
-          <w:lang w:val="en-US"/>
-        </w:rPr>
-        <w:t>elit</w:t>
-      </w:r>
-      <w:proofErr w:type="spellEnd"/>
-      <w:r>
-        <w:rPr>
-          <w:rFonts w:ascii="Titillium Web" w:hAnsi="Titillium Web"/>
-          <w:lang w:val="en-US"/>
-        </w:rPr>
-        <w:t xml:space="preserve">. </w:t>
-      </w:r>
-      <w:proofErr w:type="spellStart"/>
-      <w:r>
-        <w:rPr>
-          <w:rFonts w:ascii="Titillium Web" w:hAnsi="Titillium Web"/>
-          <w:lang w:val="en-US"/>
-        </w:rPr>
-        <w:t>Aenean</w:t>
-      </w:r>
-      <w:proofErr w:type="spellEnd"/>
-      <w:r>
-        <w:rPr>
-          <w:rFonts w:ascii="Titillium Web" w:hAnsi="Titillium Web"/>
-          <w:lang w:val="en-US"/>
-        </w:rPr>
-        <w:t xml:space="preserve"> </w:t>
-      </w:r>
-      <w:proofErr w:type="spellStart"/>
-      <w:r>
-        <w:rPr>
-          <w:rFonts w:ascii="Titillium Web" w:hAnsi="Titillium Web"/>
-          <w:lang w:val="en-US"/>
-        </w:rPr>
-        <w:t>commodo</w:t>
-      </w:r>
-      <w:proofErr w:type="spellEnd"/>
-      <w:r>
-        <w:rPr>
-          <w:rFonts w:ascii="Titillium Web" w:hAnsi="Titillium Web"/>
-          <w:lang w:val="en-US"/>
-        </w:rPr>
-        <w:t xml:space="preserve"> ligula </w:t>
-      </w:r>
-      <w:proofErr w:type="spellStart"/>
-      <w:r>
-        <w:rPr>
-          <w:rFonts w:ascii="Titillium Web" w:hAnsi="Titillium Web"/>
-          <w:lang w:val="en-US"/>
-        </w:rPr>
-        <w:t>eget</w:t>
-      </w:r>
-      <w:proofErr w:type="spellEnd"/>
-      <w:r>
-        <w:rPr>
-          <w:rFonts w:ascii="Titillium Web" w:hAnsi="Titillium Web"/>
-          <w:lang w:val="en-US"/>
-        </w:rPr>
-        <w:t xml:space="preserve"> dolor. </w:t>
-      </w:r>
-      <w:proofErr w:type="spellStart"/>
-      <w:r>
-        <w:rPr>
-          <w:rFonts w:ascii="Titillium Web" w:hAnsi="Titillium Web"/>
-          <w:lang w:val="en-US"/>
-        </w:rPr>
-        <w:t>Aenean</w:t>
-      </w:r>
-      <w:proofErr w:type="spellEnd"/>
-      <w:r>
-        <w:rPr>
-          <w:rFonts w:ascii="Titillium Web" w:hAnsi="Titillium Web"/>
-          <w:lang w:val="en-US"/>
-        </w:rPr>
-        <w:t xml:space="preserve"> </w:t>
-      </w:r>
-      <w:proofErr w:type="spellStart"/>
-      <w:r>
-        <w:rPr>
-          <w:rFonts w:ascii="Titillium Web" w:hAnsi="Titillium Web"/>
-          <w:lang w:val="en-US"/>
-        </w:rPr>
-        <w:t>massa</w:t>
-      </w:r>
-      <w:proofErr w:type="spellEnd"/>
-      <w:r>
-        <w:rPr>
-          <w:rFonts w:ascii="Titillium Web" w:hAnsi="Titillium Web"/>
-          <w:lang w:val="en-US"/>
-        </w:rPr>
-        <w:t xml:space="preserve">. Cum sociis </w:t>
-      </w:r>
-      <w:proofErr w:type="spellStart"/>
-      <w:r>
-        <w:rPr>
-          <w:rFonts w:ascii="Titillium Web" w:hAnsi="Titillium Web"/>
-          <w:lang w:val="en-US"/>
-        </w:rPr>
-        <w:t>natoque</w:t>
-      </w:r>
-      <w:proofErr w:type="spellEnd"/>
-      <w:r>
-        <w:rPr>
-          <w:rFonts w:ascii="Titillium Web" w:hAnsi="Titillium Web"/>
-          <w:lang w:val="en-US"/>
-        </w:rPr>
-        <w:t xml:space="preserve"> </w:t>
-      </w:r>
-      <w:proofErr w:type="spellStart"/>
-      <w:r>
-        <w:rPr>
-          <w:rFonts w:ascii="Titillium Web" w:hAnsi="Titillium Web"/>
-          <w:lang w:val="en-US"/>
-        </w:rPr>
-        <w:t>penatibus</w:t>
-      </w:r>
-      <w:proofErr w:type="spellEnd"/>
-      <w:r>
-        <w:rPr>
-          <w:rFonts w:ascii="Titillium Web" w:hAnsi="Titillium Web"/>
-          <w:lang w:val="en-US"/>
-        </w:rPr>
-        <w:t xml:space="preserve"> et </w:t>
-      </w:r>
-      <w:proofErr w:type="spellStart"/>
-      <w:r>
-        <w:rPr>
-          <w:rFonts w:ascii="Titillium Web" w:hAnsi="Titillium Web"/>
-          <w:lang w:val="en-US"/>
-        </w:rPr>
-        <w:t>magnis</w:t>
-      </w:r>
-      <w:proofErr w:type="spellEnd"/>
-      <w:r>
-        <w:rPr>
-          <w:rFonts w:ascii="Titillium Web" w:hAnsi="Titillium Web"/>
-          <w:lang w:val="en-US"/>
-        </w:rPr>
-        <w:t xml:space="preserve"> dis parturient </w:t>
-      </w:r>
-      <w:proofErr w:type="spellStart"/>
-      <w:r>
-        <w:rPr>
-          <w:rFonts w:ascii="Titillium Web" w:hAnsi="Titillium Web"/>
-          <w:lang w:val="en-US"/>
-        </w:rPr>
-        <w:t>montes</w:t>
-      </w:r>
-      <w:proofErr w:type="spellEnd"/>
-      <w:r>
-        <w:rPr>
-          <w:rFonts w:ascii="Titillium Web" w:hAnsi="Titillium Web"/>
-          <w:lang w:val="en-US"/>
-        </w:rPr>
-        <w:t xml:space="preserve">, </w:t>
-      </w:r>
-      <w:proofErr w:type="spellStart"/>
-      <w:r>
-        <w:rPr>
-          <w:rFonts w:ascii="Titillium Web" w:hAnsi="Titillium Web"/>
-          <w:lang w:val="en-US"/>
-        </w:rPr>
-        <w:t>nascetur</w:t>
-      </w:r>
-      <w:proofErr w:type="spellEnd"/>
-      <w:r>
-        <w:rPr>
-          <w:rFonts w:ascii="Titillium Web" w:hAnsi="Titillium Web"/>
-          <w:lang w:val="en-US"/>
-        </w:rPr>
-        <w:t xml:space="preserve"> </w:t>
-      </w:r>
-      <w:proofErr w:type="spellStart"/>
-      <w:r>
-        <w:rPr>
-          <w:rFonts w:ascii="Titillium Web" w:hAnsi="Titillium Web"/>
-          <w:lang w:val="en-US"/>
-        </w:rPr>
-        <w:t>ridiculus</w:t>
-      </w:r>
-      <w:proofErr w:type="spellEnd"/>
-      <w:r>
-        <w:rPr>
-          <w:rFonts w:ascii="Titillium Web" w:hAnsi="Titillium Web"/>
-          <w:lang w:val="en-US"/>
-        </w:rPr>
-        <w:t xml:space="preserve"> mus. </w:t>
-      </w:r>
-      <w:proofErr w:type="spellStart"/>
-      <w:r>
-        <w:rPr>
-          <w:rFonts w:ascii="Titillium Web" w:hAnsi="Titillium Web"/>
-          <w:lang w:val="en-US"/>
-        </w:rPr>
-        <w:t>Donec</w:t>
-      </w:r>
-      <w:proofErr w:type="spellEnd"/>
-      <w:r>
-        <w:rPr>
-          <w:rFonts w:ascii="Titillium Web" w:hAnsi="Titillium Web"/>
-          <w:lang w:val="en-US"/>
-        </w:rPr>
-        <w:t xml:space="preserve"> </w:t>
-      </w:r>
-      <w:proofErr w:type="spellStart"/>
-      <w:r>
-        <w:rPr>
-          <w:rFonts w:ascii="Titillium Web" w:hAnsi="Titillium Web"/>
-          <w:lang w:val="en-US"/>
-        </w:rPr>
-        <w:t>quam</w:t>
-      </w:r>
-      <w:proofErr w:type="spellEnd"/>
-      <w:r>
-        <w:rPr>
-          <w:rFonts w:ascii="Titillium Web" w:hAnsi="Titillium Web"/>
-          <w:lang w:val="en-US"/>
-        </w:rPr>
-        <w:t xml:space="preserve"> </w:t>
-      </w:r>
-      <w:proofErr w:type="spellStart"/>
-      <w:r>
-        <w:rPr>
-          <w:rFonts w:ascii="Titillium Web" w:hAnsi="Titillium Web"/>
-          <w:lang w:val="en-US"/>
-        </w:rPr>
-        <w:t>felis</w:t>
-      </w:r>
-      <w:proofErr w:type="spellEnd"/>
-      <w:r>
-        <w:rPr>
-          <w:rFonts w:ascii="Titillium Web" w:hAnsi="Titillium Web"/>
-          <w:lang w:val="en-US"/>
-        </w:rPr>
-        <w:t xml:space="preserve">, </w:t>
-      </w:r>
-      <w:proofErr w:type="spellStart"/>
-      <w:r>
-        <w:rPr>
-          <w:rFonts w:ascii="Titillium Web" w:hAnsi="Titillium Web"/>
-          <w:lang w:val="en-US"/>
-        </w:rPr>
-        <w:t>ultricies</w:t>
-      </w:r>
-      <w:proofErr w:type="spellEnd"/>
-      <w:r>
-        <w:rPr>
-          <w:rFonts w:ascii="Titillium Web" w:hAnsi="Titillium Web"/>
-          <w:lang w:val="en-US"/>
-        </w:rPr>
-        <w:t xml:space="preserve"> </w:t>
-      </w:r>
-      <w:proofErr w:type="spellStart"/>
-      <w:r>
-        <w:rPr>
-          <w:rFonts w:ascii="Titillium Web" w:hAnsi="Titillium Web"/>
-          <w:lang w:val="en-US"/>
-        </w:rPr>
-        <w:t>nec</w:t>
-      </w:r>
-      <w:proofErr w:type="spellEnd"/>
-      <w:r>
-        <w:rPr>
-          <w:rFonts w:ascii="Titillium Web" w:hAnsi="Titillium Web"/>
-          <w:lang w:val="en-US"/>
-        </w:rPr>
-        <w:t xml:space="preserve">, </w:t>
-      </w:r>
-      <w:proofErr w:type="spellStart"/>
-      <w:r>
-        <w:rPr>
-          <w:rFonts w:ascii="Titillium Web" w:hAnsi="Titillium Web"/>
-          <w:lang w:val="en-US"/>
-        </w:rPr>
-        <w:t>pellentesque</w:t>
-      </w:r>
-      <w:proofErr w:type="spellEnd"/>
-      <w:r>
-        <w:rPr>
-          <w:rFonts w:ascii="Titillium Web" w:hAnsi="Titillium Web"/>
-          <w:lang w:val="en-US"/>
-        </w:rPr>
-        <w:t xml:space="preserve"> </w:t>
-      </w:r>
-      <w:proofErr w:type="spellStart"/>
-      <w:r>
-        <w:rPr>
-          <w:rFonts w:ascii="Titillium Web" w:hAnsi="Titillium Web"/>
-          <w:lang w:val="en-US"/>
-        </w:rPr>
-        <w:t>eu</w:t>
-      </w:r>
-      <w:proofErr w:type="spellEnd"/>
-      <w:r>
-        <w:rPr>
-          <w:rFonts w:ascii="Titillium Web" w:hAnsi="Titillium Web"/>
-          <w:lang w:val="en-US"/>
-        </w:rPr>
-        <w:t xml:space="preserve">, </w:t>
-      </w:r>
-      <w:proofErr w:type="spellStart"/>
-      <w:r>
-        <w:rPr>
-          <w:rFonts w:ascii="Titillium Web" w:hAnsi="Titillium Web"/>
-          <w:lang w:val="en-US"/>
-        </w:rPr>
-        <w:t>pretium</w:t>
-      </w:r>
-      <w:proofErr w:type="spellEnd"/>
-      <w:r>
-        <w:rPr>
-          <w:rFonts w:ascii="Titillium Web" w:hAnsi="Titillium Web"/>
-          <w:lang w:val="en-US"/>
-        </w:rPr>
-        <w:t xml:space="preserve"> </w:t>
-      </w:r>
-      <w:proofErr w:type="spellStart"/>
-      <w:r>
-        <w:rPr>
-          <w:rFonts w:ascii="Titillium Web" w:hAnsi="Titillium Web"/>
-          <w:lang w:val="en-US"/>
-        </w:rPr>
-        <w:t>quis</w:t>
-      </w:r>
-      <w:proofErr w:type="spellEnd"/>
-      <w:r>
-        <w:rPr>
-          <w:rFonts w:ascii="Titillium Web" w:hAnsi="Titillium Web"/>
-          <w:lang w:val="en-US"/>
-        </w:rPr>
-        <w:t xml:space="preserve">, sem. </w:t>
-      </w:r>
-      <w:proofErr w:type="spellStart"/>
-      <w:r>
-        <w:rPr>
-          <w:rFonts w:ascii="Titillium Web" w:hAnsi="Titillium Web"/>
-          <w:lang w:val="en-US"/>
-        </w:rPr>
-        <w:t>Nulla</w:t>
-      </w:r>
-      <w:proofErr w:type="spellEnd"/>
-      <w:r>
-        <w:rPr>
-          <w:rFonts w:ascii="Titillium Web" w:hAnsi="Titillium Web"/>
-          <w:lang w:val="en-US"/>
-        </w:rPr>
-        <w:t xml:space="preserve"> </w:t>
-      </w:r>
-      <w:proofErr w:type="spellStart"/>
-      <w:r>
-        <w:rPr>
-          <w:rFonts w:ascii="Titillium Web" w:hAnsi="Titillium Web"/>
-          <w:lang w:val="en-US"/>
-        </w:rPr>
-        <w:t>consequat</w:t>
-      </w:r>
-      <w:proofErr w:type="spellEnd"/>
-      <w:r>
-        <w:rPr>
-          <w:rFonts w:ascii="Titillium Web" w:hAnsi="Titillium Web"/>
-          <w:lang w:val="en-US"/>
-        </w:rPr>
-        <w:t xml:space="preserve"> </w:t>
-      </w:r>
-      <w:proofErr w:type="spellStart"/>
-      <w:r>
-        <w:rPr>
-          <w:rFonts w:ascii="Titillium Web" w:hAnsi="Titillium Web"/>
-          <w:lang w:val="en-US"/>
-        </w:rPr>
-        <w:t>massa</w:t>
-      </w:r>
-      <w:proofErr w:type="spellEnd"/>
-      <w:r>
-        <w:rPr>
-          <w:rFonts w:ascii="Titillium Web" w:hAnsi="Titillium Web"/>
-          <w:lang w:val="en-US"/>
-        </w:rPr>
-        <w:t xml:space="preserve"> </w:t>
-      </w:r>
-      <w:proofErr w:type="spellStart"/>
-      <w:r>
-        <w:rPr>
-          <w:rFonts w:ascii="Titillium Web" w:hAnsi="Titillium Web"/>
-          <w:lang w:val="en-US"/>
-        </w:rPr>
-        <w:t>quis</w:t>
-      </w:r>
-      <w:proofErr w:type="spellEnd"/>
-      <w:r>
-        <w:rPr>
-          <w:rFonts w:ascii="Titillium Web" w:hAnsi="Titillium Web"/>
-          <w:lang w:val="en-US"/>
-        </w:rPr>
-        <w:t xml:space="preserve"> </w:t>
-      </w:r>
-      <w:proofErr w:type="spellStart"/>
-      <w:r>
-        <w:rPr>
-          <w:rFonts w:ascii="Titillium Web" w:hAnsi="Titillium Web"/>
-          <w:lang w:val="en-US"/>
-        </w:rPr>
-        <w:t>enim</w:t>
-      </w:r>
-      <w:proofErr w:type="spellEnd"/>
-      <w:r>
-        <w:rPr>
-          <w:rFonts w:ascii="Titillium Web" w:hAnsi="Titillium Web"/>
-          <w:lang w:val="en-US"/>
-        </w:rPr>
-        <w:t xml:space="preserve">. </w:t>
-      </w:r>
-      <w:proofErr w:type="spellStart"/>
-      <w:r>
-        <w:rPr>
-          <w:rFonts w:ascii="Titillium Web" w:hAnsi="Titillium Web"/>
-          <w:lang w:val="en-US"/>
-        </w:rPr>
-        <w:t>Donec</w:t>
-      </w:r>
-      <w:proofErr w:type="spellEnd"/>
-      <w:r>
-        <w:rPr>
-          <w:rFonts w:ascii="Titillium Web" w:hAnsi="Titillium Web"/>
-          <w:lang w:val="en-US"/>
-        </w:rPr>
-        <w:t xml:space="preserve"> </w:t>
-      </w:r>
-      <w:proofErr w:type="spellStart"/>
-      <w:r>
-        <w:rPr>
-          <w:rFonts w:ascii="Titillium Web" w:hAnsi="Titillium Web"/>
-          <w:lang w:val="en-US"/>
-        </w:rPr>
-        <w:t>pede</w:t>
-      </w:r>
-      <w:proofErr w:type="spellEnd"/>
-      <w:r>
-        <w:rPr>
-          <w:rFonts w:ascii="Titillium Web" w:hAnsi="Titillium Web"/>
-          <w:lang w:val="en-US"/>
-        </w:rPr>
-        <w:t xml:space="preserve"> </w:t>
-      </w:r>
-      <w:proofErr w:type="spellStart"/>
-      <w:r>
-        <w:rPr>
-          <w:rFonts w:ascii="Titillium Web" w:hAnsi="Titillium Web"/>
-          <w:lang w:val="en-US"/>
-        </w:rPr>
-        <w:t>justo</w:t>
-      </w:r>
-      <w:proofErr w:type="spellEnd"/>
-      <w:r>
-        <w:rPr>
-          <w:rFonts w:ascii="Titillium Web" w:hAnsi="Titillium Web"/>
-          <w:lang w:val="en-US"/>
-        </w:rPr>
-        <w:t xml:space="preserve">, </w:t>
-      </w:r>
-      <w:proofErr w:type="spellStart"/>
-      <w:r>
-        <w:rPr>
-          <w:rFonts w:ascii="Titillium Web" w:hAnsi="Titillium Web"/>
-          <w:lang w:val="en-US"/>
-        </w:rPr>
-        <w:t>fringilla</w:t>
-      </w:r>
-      <w:proofErr w:type="spellEnd"/>
-      <w:r>
-        <w:rPr>
-          <w:rFonts w:ascii="Titillium Web" w:hAnsi="Titillium Web"/>
-          <w:lang w:val="en-US"/>
-        </w:rPr>
-        <w:t xml:space="preserve"> vel, </w:t>
-      </w:r>
-      <w:proofErr w:type="spellStart"/>
-      <w:r>
-        <w:rPr>
-          <w:rFonts w:ascii="Titillium Web" w:hAnsi="Titillium Web"/>
-          <w:lang w:val="en-US"/>
-        </w:rPr>
-        <w:t>aliquet</w:t>
-      </w:r>
-      <w:proofErr w:type="spellEnd"/>
-      <w:r>
-        <w:rPr>
-          <w:rFonts w:ascii="Titillium Web" w:hAnsi="Titillium Web"/>
-          <w:lang w:val="en-US"/>
-        </w:rPr>
-        <w:t xml:space="preserve"> </w:t>
-      </w:r>
-      <w:proofErr w:type="spellStart"/>
-      <w:r>
-        <w:rPr>
-          <w:rFonts w:ascii="Titillium Web" w:hAnsi="Titillium Web"/>
-          <w:lang w:val="en-US"/>
-        </w:rPr>
-        <w:t>nec</w:t>
-      </w:r>
-      <w:proofErr w:type="spellEnd"/>
-      <w:r>
-        <w:rPr>
-          <w:rFonts w:ascii="Titillium Web" w:hAnsi="Titillium Web"/>
-          <w:lang w:val="en-US"/>
-        </w:rPr>
-        <w:t xml:space="preserve">, </w:t>
-      </w:r>
-      <w:proofErr w:type="spellStart"/>
-      <w:r>
-        <w:rPr>
-          <w:rFonts w:ascii="Titillium Web" w:hAnsi="Titillium Web"/>
-          <w:lang w:val="en-US"/>
-        </w:rPr>
-        <w:t>vulputate</w:t>
-      </w:r>
-      <w:proofErr w:type="spellEnd"/>
-      <w:r>
-        <w:rPr>
-          <w:rFonts w:ascii="Titillium Web" w:hAnsi="Titillium Web"/>
-          <w:lang w:val="en-US"/>
-        </w:rPr>
-        <w:t xml:space="preserve"> </w:t>
-      </w:r>
-      <w:proofErr w:type="spellStart"/>
-      <w:r>
-        <w:rPr>
-          <w:rFonts w:ascii="Titillium Web" w:hAnsi="Titillium Web"/>
-          <w:lang w:val="en-US"/>
-        </w:rPr>
-        <w:t>eget</w:t>
-      </w:r>
-      <w:proofErr w:type="spellEnd"/>
-      <w:r>
-        <w:rPr>
-          <w:rFonts w:ascii="Titillium Web" w:hAnsi="Titillium Web"/>
-          <w:lang w:val="en-US"/>
-        </w:rPr>
-        <w:t xml:space="preserve">, </w:t>
-      </w:r>
-      <w:proofErr w:type="spellStart"/>
-      <w:r>
-        <w:rPr>
-          <w:rFonts w:ascii="Titillium Web" w:hAnsi="Titillium Web"/>
-          <w:lang w:val="en-US"/>
-        </w:rPr>
-        <w:t>arcu</w:t>
-      </w:r>
-      <w:proofErr w:type="spellEnd"/>
-      <w:r>
-        <w:rPr>
-          <w:rFonts w:ascii="Titillium Web" w:hAnsi="Titillium Web"/>
-          <w:lang w:val="en-US"/>
-        </w:rPr>
-        <w:t xml:space="preserve">. In </w:t>
-      </w:r>
-      <w:proofErr w:type="spellStart"/>
-      <w:r>
-        <w:rPr>
-          <w:rFonts w:ascii="Titillium Web" w:hAnsi="Titillium Web"/>
-          <w:lang w:val="en-US"/>
-        </w:rPr>
-        <w:t>enim</w:t>
-      </w:r>
-      <w:proofErr w:type="spellEnd"/>
-      <w:r>
-        <w:rPr>
-          <w:rFonts w:ascii="Titillium Web" w:hAnsi="Titillium Web"/>
-          <w:lang w:val="en-US"/>
-        </w:rPr>
-        <w:t xml:space="preserve"> </w:t>
-      </w:r>
-      <w:proofErr w:type="spellStart"/>
-      <w:r>
-        <w:rPr>
-          <w:rFonts w:ascii="Titillium Web" w:hAnsi="Titillium Web"/>
-          <w:lang w:val="en-US"/>
-        </w:rPr>
-        <w:t>justo</w:t>
-      </w:r>
-      <w:proofErr w:type="spellEnd"/>
-      <w:r>
-        <w:rPr>
-          <w:rFonts w:ascii="Titillium Web" w:hAnsi="Titillium Web"/>
-          <w:lang w:val="en-US"/>
-        </w:rPr>
-        <w:t xml:space="preserve">, </w:t>
-      </w:r>
-      <w:proofErr w:type="spellStart"/>
-      <w:r>
-        <w:rPr>
-          <w:rFonts w:ascii="Titillium Web" w:hAnsi="Titillium Web"/>
-          <w:lang w:val="en-US"/>
-        </w:rPr>
-        <w:t>rhoncus</w:t>
-      </w:r>
-      <w:proofErr w:type="spellEnd"/>
-      <w:r>
-        <w:rPr>
-          <w:rFonts w:ascii="Titillium Web" w:hAnsi="Titillium Web"/>
-          <w:lang w:val="en-US"/>
-        </w:rPr>
-        <w:t xml:space="preserve"> </w:t>
-      </w:r>
-      <w:proofErr w:type="spellStart"/>
-      <w:r>
-        <w:rPr>
-          <w:rFonts w:ascii="Titillium Web" w:hAnsi="Titillium Web"/>
-          <w:lang w:val="en-US"/>
-        </w:rPr>
-        <w:t>ut</w:t>
-      </w:r>
-      <w:proofErr w:type="spellEnd"/>
-      <w:r>
-        <w:rPr>
-          <w:rFonts w:ascii="Titillium Web" w:hAnsi="Titillium Web"/>
-          <w:lang w:val="en-US"/>
-        </w:rPr>
-        <w:t xml:space="preserve">, </w:t>
-      </w:r>
-      <w:proofErr w:type="spellStart"/>
-      <w:r>
-        <w:rPr>
-          <w:rFonts w:ascii="Titillium Web" w:hAnsi="Titillium Web"/>
-          <w:lang w:val="en-US"/>
-        </w:rPr>
-        <w:t>imperdiet</w:t>
-      </w:r>
-      <w:proofErr w:type="spellEnd"/>
-      <w:r>
-        <w:rPr>
-          <w:rFonts w:ascii="Titillium Web" w:hAnsi="Titillium Web"/>
-          <w:lang w:val="en-US"/>
-        </w:rPr>
-        <w:t xml:space="preserve"> a, </w:t>
-      </w:r>
-      <w:proofErr w:type="spellStart"/>
-      <w:r>
-        <w:rPr>
-          <w:rFonts w:ascii="Titillium Web" w:hAnsi="Titillium Web"/>
-          <w:lang w:val="en-US"/>
-        </w:rPr>
-        <w:t>venenatis</w:t>
-      </w:r>
-      <w:proofErr w:type="spellEnd"/>
-      <w:r>
-        <w:rPr>
-          <w:rFonts w:ascii="Titillium Web" w:hAnsi="Titillium Web"/>
-          <w:lang w:val="en-US"/>
-        </w:rPr>
-        <w:t xml:space="preserve"> vitae, </w:t>
-      </w:r>
-      <w:proofErr w:type="spellStart"/>
-      <w:r>
-        <w:rPr>
-          <w:rFonts w:ascii="Titillium Web" w:hAnsi="Titillium Web"/>
-          <w:lang w:val="en-US"/>
-        </w:rPr>
-        <w:t>justo</w:t>
-      </w:r>
-      <w:proofErr w:type="spellEnd"/>
-      <w:r>
-        <w:rPr>
-          <w:rFonts w:ascii="Titillium Web" w:hAnsi="Titillium Web"/>
-          <w:lang w:val="en-US"/>
-        </w:rPr>
-        <w:t xml:space="preserve">. </w:t>
-      </w:r>
-      <w:proofErr w:type="spellStart"/>
-      <w:r>
-        <w:rPr>
-          <w:rFonts w:ascii="Titillium Web" w:hAnsi="Titillium Web"/>
-        </w:rPr>
-        <w:t>Nullam</w:t>
-      </w:r>
-      <w:proofErr w:type="spellEnd"/>
-      <w:r>
-        <w:rPr>
-          <w:rFonts w:ascii="Titillium Web" w:hAnsi="Titillium Web"/>
-        </w:rPr>
-        <w:t xml:space="preserve"> dictum </w:t>
-      </w:r>
-      <w:proofErr w:type="spellStart"/>
-      <w:r>
-        <w:rPr>
-          <w:rFonts w:ascii="Titillium Web" w:hAnsi="Titillium Web"/>
-        </w:rPr>
-        <w:t>felis</w:t>
-      </w:r>
-      <w:proofErr w:type="spellEnd"/>
-      <w:r>
-        <w:rPr>
-          <w:rFonts w:ascii="Titillium Web" w:hAnsi="Titillium Web"/>
-        </w:rPr>
-        <w:t xml:space="preserve"> </w:t>
-      </w:r>
-      <w:proofErr w:type="spellStart"/>
-      <w:r>
-        <w:rPr>
-          <w:rFonts w:ascii="Titillium Web" w:hAnsi="Titillium Web"/>
-        </w:rPr>
-        <w:t>eu</w:t>
-      </w:r>
-      <w:proofErr w:type="spellEnd"/>
-      <w:r>
-        <w:rPr>
-          <w:rFonts w:ascii="Titillium Web" w:hAnsi="Titillium Web"/>
-        </w:rPr>
-        <w:t xml:space="preserve"> pede </w:t>
-      </w:r>
-      <w:proofErr w:type="spellStart"/>
-      <w:r>
-        <w:rPr>
-          <w:rFonts w:ascii="Titillium Web" w:hAnsi="Titillium Web"/>
-        </w:rPr>
-        <w:t>mollis</w:t>
-      </w:r>
-      <w:proofErr w:type="spellEnd"/>
-      <w:r>
-        <w:rPr>
-          <w:rFonts w:ascii="Titillium Web" w:hAnsi="Titillium Web"/>
-        </w:rPr>
-        <w:t xml:space="preserve"> </w:t>
-      </w:r>
-      <w:proofErr w:type="spellStart"/>
-      <w:r>
-        <w:rPr>
-          <w:rFonts w:ascii="Titillium Web" w:hAnsi="Titillium Web"/>
-        </w:rPr>
-        <w:t>pretium</w:t>
-      </w:r>
-      <w:proofErr w:type="spellEnd"/>
-      <w:r>
-        <w:rPr>
-          <w:rFonts w:ascii="Titillium Web" w:hAnsi="Titillium Web"/>
-        </w:rPr>
-        <w:t xml:space="preserve">. Integer </w:t>
-      </w:r>
-      <w:proofErr w:type="spellStart"/>
-      <w:r>
-        <w:rPr>
-          <w:rFonts w:ascii="Titillium Web" w:hAnsi="Titillium Web"/>
-        </w:rPr>
-        <w:t>tincidunt</w:t>
-      </w:r>
-      <w:proofErr w:type="spellEnd"/>
-      <w:r>
-        <w:rPr>
-          <w:rFonts w:ascii="Titillium Web" w:hAnsi="Titillium Web"/>
-        </w:rPr>
-        <w:t xml:space="preserve">. </w:t>
-      </w:r>
-      <w:proofErr w:type="spellStart"/>
-      <w:r>
-        <w:rPr>
-          <w:rFonts w:ascii="Titillium Web" w:hAnsi="Titillium Web"/>
-        </w:rPr>
-        <w:t>Cras</w:t>
-      </w:r>
-      <w:proofErr w:type="spellEnd"/>
-      <w:r>
-        <w:rPr>
-          <w:rFonts w:ascii="Titillium Web" w:hAnsi="Titillium Web"/>
-        </w:rPr>
-        <w:t xml:space="preserve"> </w:t>
-      </w:r>
-      <w:proofErr w:type="spellStart"/>
-      <w:r>
-        <w:rPr>
-          <w:rFonts w:ascii="Titillium Web" w:hAnsi="Titillium Web"/>
-        </w:rPr>
-        <w:t>dapibus</w:t>
-      </w:r>
-      <w:proofErr w:type="spellEnd"/>
-      <w:r>
-        <w:rPr>
-          <w:rFonts w:ascii="Titillium Web" w:hAnsi="Titillium Web"/>
-        </w:rPr>
-        <w:t>.</w:t>
-      </w:r>
-    </w:p>
-    <w:p>
-      <w:pPr>
-        <w:pStyle w:val="Kop1"/>
-        <w:rPr>
-          <w:rFonts w:ascii="Titillium Web" w:hAnsi="Titillium Web"/>
-          <w:lang w:val="en-US"/>
-        </w:rPr>
-      </w:pPr>
-      <w:proofErr w:type="spellStart"/>
-      <w:r>
-        <w:rPr>
-          <w:rFonts w:ascii="Titillium Web" w:hAnsi="Titillium Web"/>
-          <w:lang w:val="en-US"/>
-        </w:rPr>
-        <w:t>Verbeterpunten</w:t>
-      </w:r>
-      <w:proofErr w:type="spellEnd"/>
     </w:p>
     <w:p>
       <w:pPr>
@@ -5932,839 +4207,47 @@
           <w:rFonts w:ascii="Titillium Web" w:hAnsi="Titillium Web"/>
           <w:lang w:val="en-US"/>
         </w:rPr>
-        <w:t xml:space="preserve">Lorem ipsum dolor sit </w:t>
+        <w:t xml:space="preserve">Lorem ipsum dolor sit amet, consectetuer adipiscing elit. Aenean commodo ligula eget dolor. Aenean massa. Cum sociis natoque penatibus et magnis dis parturient montes, nascetur ridiculus mus. Donec quam felis, ultricies nec, pellentesque eu, pretium quis, sem. Nulla consequat massa quis enim. Donec pede justo, fringilla vel, aliquet nec, vulputate eget, arcu. In enim justo, rhoncus ut, imperdiet a, venenatis vitae, justo. </w:t>
       </w:r>
-      <w:proofErr w:type="spellStart"/>
+      <w:r>
+        <w:rPr>
+          <w:rFonts w:ascii="Titillium Web" w:hAnsi="Titillium Web"/>
+        </w:rPr>
+        <w:t>Nullam dictum felis eu pede mollis pretium. Integer tincidunt. Cras dapibus.</w:t>
+      </w:r>
+    </w:p>
+    <w:p>
+      <w:pPr>
+        <w:pStyle w:val="Heading1"/>
+        <w:rPr>
+          <w:rFonts w:ascii="Titillium Web" w:hAnsi="Titillium Web"/>
+        </w:rPr>
+      </w:pPr>
+      <w:r>
+        <w:rPr>
+          <w:rFonts w:ascii="Titillium Web" w:hAnsi="Titillium Web"/>
+        </w:rPr>
+        <w:t>Verbeterpunten</w:t>
+      </w:r>
+    </w:p>
+    <w:p>
+      <w:pPr>
+        <w:rPr>
+          <w:rFonts w:ascii="Titillium Web" w:hAnsi="Titillium Web"/>
+        </w:rPr>
+      </w:pPr>
       <w:r>
         <w:rPr>
           <w:rFonts w:ascii="Titillium Web" w:hAnsi="Titillium Web"/>
           <w:lang w:val="en-US"/>
         </w:rPr>
-        <w:t>amet</w:t>
+        <w:t xml:space="preserve">Lorem ipsum dolor sit amet, consectetuer adipiscing elit. Aenean commodo ligula eget dolor. Aenean massa. Cum sociis natoque penatibus et magnis dis parturient montes, nascetur ridiculus mus. Donec quam felis, ultricies nec, pellentesque eu, pretium quis, sem. Nulla consequat massa quis enim. Donec pede justo, fringilla vel, aliquet nec, vulputate eget, arcu. In enim justo, rhoncus ut, imperdiet a, venenatis vitae, justo. </w:t>
       </w:r>
-      <w:proofErr w:type="spellEnd"/>
-      <w:r>
-        <w:rPr>
-          <w:rFonts w:ascii="Titillium Web" w:hAnsi="Titillium Web"/>
-          <w:lang w:val="en-US"/>
-        </w:rPr>
-        <w:t xml:space="preserve">, </w:t>
-      </w:r>
-      <w:proofErr w:type="spellStart"/>
-      <w:r>
-        <w:rPr>
-          <w:rFonts w:ascii="Titillium Web" w:hAnsi="Titillium Web"/>
-          <w:lang w:val="en-US"/>
-        </w:rPr>
-        <w:t>consectetuer</w:t>
-      </w:r>
-      <w:proofErr w:type="spellEnd"/>
-      <w:r>
-        <w:rPr>
-          <w:rFonts w:ascii="Titillium Web" w:hAnsi="Titillium Web"/>
-          <w:lang w:val="en-US"/>
-        </w:rPr>
-        <w:t xml:space="preserve"> </w:t>
-      </w:r>
-      <w:proofErr w:type="spellStart"/>
-      <w:r>
-        <w:rPr>
-          <w:rFonts w:ascii="Titillium Web" w:hAnsi="Titillium Web"/>
-          <w:lang w:val="en-US"/>
-        </w:rPr>
-        <w:t>adipiscing</w:t>
-      </w:r>
-      <w:proofErr w:type="spellEnd"/>
-      <w:r>
-        <w:rPr>
-          <w:rFonts w:ascii="Titillium Web" w:hAnsi="Titillium Web"/>
-          <w:lang w:val="en-US"/>
-        </w:rPr>
-        <w:t xml:space="preserve"> </w:t>
-      </w:r>
-      <w:proofErr w:type="spellStart"/>
-      <w:r>
-        <w:rPr>
-          <w:rFonts w:ascii="Titillium Web" w:hAnsi="Titillium Web"/>
-          <w:lang w:val="en-US"/>
-        </w:rPr>
-        <w:t>elit</w:t>
-      </w:r>
-      <w:proofErr w:type="spellEnd"/>
-      <w:r>
-        <w:rPr>
-          <w:rFonts w:ascii="Titillium Web" w:hAnsi="Titillium Web"/>
-          <w:lang w:val="en-US"/>
-        </w:rPr>
-        <w:t xml:space="preserve">. </w:t>
-      </w:r>
-      <w:proofErr w:type="spellStart"/>
-      <w:r>
-        <w:rPr>
-          <w:rFonts w:ascii="Titillium Web" w:hAnsi="Titillium Web"/>
-          <w:lang w:val="en-US"/>
-        </w:rPr>
-        <w:t>Aenean</w:t>
-      </w:r>
-      <w:proofErr w:type="spellEnd"/>
-      <w:r>
-        <w:rPr>
-          <w:rFonts w:ascii="Titillium Web" w:hAnsi="Titillium Web"/>
-          <w:lang w:val="en-US"/>
-        </w:rPr>
-        <w:t xml:space="preserve"> </w:t>
-      </w:r>
-      <w:proofErr w:type="spellStart"/>
-      <w:r>
-        <w:rPr>
-          <w:rFonts w:ascii="Titillium Web" w:hAnsi="Titillium Web"/>
-          <w:lang w:val="en-US"/>
-        </w:rPr>
-        <w:t>commodo</w:t>
-      </w:r>
-      <w:proofErr w:type="spellEnd"/>
-      <w:r>
-        <w:rPr>
-          <w:rFonts w:ascii="Titillium Web" w:hAnsi="Titillium Web"/>
-          <w:lang w:val="en-US"/>
-        </w:rPr>
-        <w:t xml:space="preserve"> ligula </w:t>
-      </w:r>
-      <w:proofErr w:type="spellStart"/>
-      <w:r>
-        <w:rPr>
-          <w:rFonts w:ascii="Titillium Web" w:hAnsi="Titillium Web"/>
-          <w:lang w:val="en-US"/>
-        </w:rPr>
-        <w:t>eget</w:t>
-      </w:r>
-      <w:proofErr w:type="spellEnd"/>
-      <w:r>
-        <w:rPr>
-          <w:rFonts w:ascii="Titillium Web" w:hAnsi="Titillium Web"/>
-          <w:lang w:val="en-US"/>
-        </w:rPr>
-        <w:t xml:space="preserve"> dolor. </w:t>
-      </w:r>
-      <w:proofErr w:type="spellStart"/>
-      <w:r>
-        <w:rPr>
-          <w:rFonts w:ascii="Titillium Web" w:hAnsi="Titillium Web"/>
-          <w:lang w:val="en-US"/>
-        </w:rPr>
-        <w:t>Aenean</w:t>
-      </w:r>
-      <w:proofErr w:type="spellEnd"/>
-      <w:r>
-        <w:rPr>
-          <w:rFonts w:ascii="Titillium Web" w:hAnsi="Titillium Web"/>
-          <w:lang w:val="en-US"/>
-        </w:rPr>
-        <w:t xml:space="preserve"> </w:t>
-      </w:r>
-      <w:proofErr w:type="spellStart"/>
-      <w:r>
-        <w:rPr>
-          <w:rFonts w:ascii="Titillium Web" w:hAnsi="Titillium Web"/>
-          <w:lang w:val="en-US"/>
-        </w:rPr>
-        <w:t>massa</w:t>
-      </w:r>
-      <w:proofErr w:type="spellEnd"/>
-      <w:r>
-        <w:rPr>
-          <w:rFonts w:ascii="Titillium Web" w:hAnsi="Titillium Web"/>
-          <w:lang w:val="en-US"/>
-        </w:rPr>
-        <w:t xml:space="preserve">. Cum sociis </w:t>
-      </w:r>
-      <w:proofErr w:type="spellStart"/>
-      <w:r>
-        <w:rPr>
-          <w:rFonts w:ascii="Titillium Web" w:hAnsi="Titillium Web"/>
-          <w:lang w:val="en-US"/>
-        </w:rPr>
-        <w:t>natoque</w:t>
-      </w:r>
-      <w:proofErr w:type="spellEnd"/>
-      <w:r>
-        <w:rPr>
-          <w:rFonts w:ascii="Titillium Web" w:hAnsi="Titillium Web"/>
-          <w:lang w:val="en-US"/>
-        </w:rPr>
-        <w:t xml:space="preserve"> </w:t>
-      </w:r>
-      <w:proofErr w:type="spellStart"/>
-      <w:r>
-        <w:rPr>
-          <w:rFonts w:ascii="Titillium Web" w:hAnsi="Titillium Web"/>
-          <w:lang w:val="en-US"/>
-        </w:rPr>
-        <w:t>penatibus</w:t>
-      </w:r>
-      <w:proofErr w:type="spellEnd"/>
-      <w:r>
-        <w:rPr>
-          <w:rFonts w:ascii="Titillium Web" w:hAnsi="Titillium Web"/>
-          <w:lang w:val="en-US"/>
-        </w:rPr>
-        <w:t xml:space="preserve"> et </w:t>
-      </w:r>
-      <w:proofErr w:type="spellStart"/>
-      <w:r>
-        <w:rPr>
-          <w:rFonts w:ascii="Titillium Web" w:hAnsi="Titillium Web"/>
-          <w:lang w:val="en-US"/>
-        </w:rPr>
-        <w:t>magnis</w:t>
-      </w:r>
-      <w:proofErr w:type="spellEnd"/>
-      <w:r>
-        <w:rPr>
-          <w:rFonts w:ascii="Titillium Web" w:hAnsi="Titillium Web"/>
-          <w:lang w:val="en-US"/>
-        </w:rPr>
-        <w:t xml:space="preserve"> dis parturient </w:t>
-      </w:r>
-      <w:proofErr w:type="spellStart"/>
-      <w:r>
-        <w:rPr>
-          <w:rFonts w:ascii="Titillium Web" w:hAnsi="Titillium Web"/>
-          <w:lang w:val="en-US"/>
-        </w:rPr>
-        <w:t>montes</w:t>
-      </w:r>
-      <w:proofErr w:type="spellEnd"/>
-      <w:r>
-        <w:rPr>
-          <w:rFonts w:ascii="Titillium Web" w:hAnsi="Titillium Web"/>
-          <w:lang w:val="en-US"/>
-        </w:rPr>
-        <w:t xml:space="preserve">, </w:t>
-      </w:r>
-      <w:proofErr w:type="spellStart"/>
-      <w:r>
-        <w:rPr>
-          <w:rFonts w:ascii="Titillium Web" w:hAnsi="Titillium Web"/>
-          <w:lang w:val="en-US"/>
-        </w:rPr>
-        <w:t>nascetur</w:t>
-      </w:r>
-      <w:proofErr w:type="spellEnd"/>
-      <w:r>
-        <w:rPr>
-          <w:rFonts w:ascii="Titillium Web" w:hAnsi="Titillium Web"/>
-          <w:lang w:val="en-US"/>
-        </w:rPr>
-        <w:t xml:space="preserve"> </w:t>
-      </w:r>
-      <w:proofErr w:type="spellStart"/>
-      <w:r>
-        <w:rPr>
-          <w:rFonts w:ascii="Titillium Web" w:hAnsi="Titillium Web"/>
-          <w:lang w:val="en-US"/>
-        </w:rPr>
-        <w:t>ridiculus</w:t>
-      </w:r>
-      <w:proofErr w:type="spellEnd"/>
-      <w:r>
-        <w:rPr>
-          <w:rFonts w:ascii="Titillium Web" w:hAnsi="Titillium Web"/>
-          <w:lang w:val="en-US"/>
-        </w:rPr>
-        <w:t xml:space="preserve"> mus. </w:t>
-      </w:r>
-      <w:proofErr w:type="spellStart"/>
-      <w:r>
-        <w:rPr>
-          <w:rFonts w:ascii="Titillium Web" w:hAnsi="Titillium Web"/>
-          <w:lang w:val="en-US"/>
-        </w:rPr>
-        <w:t>Donec</w:t>
-      </w:r>
-      <w:proofErr w:type="spellEnd"/>
-      <w:r>
-        <w:rPr>
-          <w:rFonts w:ascii="Titillium Web" w:hAnsi="Titillium Web"/>
-          <w:lang w:val="en-US"/>
-        </w:rPr>
-        <w:t xml:space="preserve"> </w:t>
-      </w:r>
-      <w:proofErr w:type="spellStart"/>
-      <w:r>
-        <w:rPr>
-          <w:rFonts w:ascii="Titillium Web" w:hAnsi="Titillium Web"/>
-          <w:lang w:val="en-US"/>
-        </w:rPr>
-        <w:t>quam</w:t>
-      </w:r>
-      <w:proofErr w:type="spellEnd"/>
-      <w:r>
-        <w:rPr>
-          <w:rFonts w:ascii="Titillium Web" w:hAnsi="Titillium Web"/>
-          <w:lang w:val="en-US"/>
-        </w:rPr>
-        <w:t xml:space="preserve"> </w:t>
-      </w:r>
-      <w:proofErr w:type="spellStart"/>
-      <w:r>
-        <w:rPr>
-          <w:rFonts w:ascii="Titillium Web" w:hAnsi="Titillium Web"/>
-          <w:lang w:val="en-US"/>
-        </w:rPr>
-        <w:t>felis</w:t>
-      </w:r>
-      <w:proofErr w:type="spellEnd"/>
-      <w:r>
-        <w:rPr>
-          <w:rFonts w:ascii="Titillium Web" w:hAnsi="Titillium Web"/>
-          <w:lang w:val="en-US"/>
-        </w:rPr>
-        <w:t xml:space="preserve">, </w:t>
-      </w:r>
-      <w:proofErr w:type="spellStart"/>
-      <w:r>
-        <w:rPr>
-          <w:rFonts w:ascii="Titillium Web" w:hAnsi="Titillium Web"/>
-          <w:lang w:val="en-US"/>
-        </w:rPr>
-        <w:t>ultricies</w:t>
-      </w:r>
-      <w:proofErr w:type="spellEnd"/>
-      <w:r>
-        <w:rPr>
-          <w:rFonts w:ascii="Titillium Web" w:hAnsi="Titillium Web"/>
-          <w:lang w:val="en-US"/>
-        </w:rPr>
-        <w:t xml:space="preserve"> </w:t>
-      </w:r>
-      <w:proofErr w:type="spellStart"/>
-      <w:r>
-        <w:rPr>
-          <w:rFonts w:ascii="Titillium Web" w:hAnsi="Titillium Web"/>
-          <w:lang w:val="en-US"/>
-        </w:rPr>
-        <w:t>nec</w:t>
-      </w:r>
-      <w:proofErr w:type="spellEnd"/>
-      <w:r>
-        <w:rPr>
-          <w:rFonts w:ascii="Titillium Web" w:hAnsi="Titillium Web"/>
-          <w:lang w:val="en-US"/>
-        </w:rPr>
-        <w:t xml:space="preserve">, </w:t>
-      </w:r>
-      <w:proofErr w:type="spellStart"/>
-      <w:r>
-        <w:rPr>
-          <w:rFonts w:ascii="Titillium Web" w:hAnsi="Titillium Web"/>
-          <w:lang w:val="en-US"/>
-        </w:rPr>
-        <w:t>pellentesque</w:t>
-      </w:r>
-      <w:proofErr w:type="spellEnd"/>
-      <w:r>
-        <w:rPr>
-          <w:rFonts w:ascii="Titillium Web" w:hAnsi="Titillium Web"/>
-          <w:lang w:val="en-US"/>
-        </w:rPr>
-        <w:t xml:space="preserve"> </w:t>
-      </w:r>
-      <w:proofErr w:type="spellStart"/>
-      <w:r>
-        <w:rPr>
-          <w:rFonts w:ascii="Titillium Web" w:hAnsi="Titillium Web"/>
-          <w:lang w:val="en-US"/>
-        </w:rPr>
-        <w:t>eu</w:t>
-      </w:r>
-      <w:proofErr w:type="spellEnd"/>
-      <w:r>
-        <w:rPr>
-          <w:rFonts w:ascii="Titillium Web" w:hAnsi="Titillium Web"/>
-          <w:lang w:val="en-US"/>
-        </w:rPr>
-        <w:t xml:space="preserve">, </w:t>
-      </w:r>
-      <w:proofErr w:type="spellStart"/>
-      <w:r>
-        <w:rPr>
-          <w:rFonts w:ascii="Titillium Web" w:hAnsi="Titillium Web"/>
-          <w:lang w:val="en-US"/>
-        </w:rPr>
-        <w:t>pretium</w:t>
-      </w:r>
-      <w:proofErr w:type="spellEnd"/>
-      <w:r>
-        <w:rPr>
-          <w:rFonts w:ascii="Titillium Web" w:hAnsi="Titillium Web"/>
-          <w:lang w:val="en-US"/>
-        </w:rPr>
-        <w:t xml:space="preserve"> </w:t>
-      </w:r>
-      <w:proofErr w:type="spellStart"/>
-      <w:r>
-        <w:rPr>
-          <w:rFonts w:ascii="Titillium Web" w:hAnsi="Titillium Web"/>
-          <w:lang w:val="en-US"/>
-        </w:rPr>
-        <w:t>quis</w:t>
-      </w:r>
-      <w:proofErr w:type="spellEnd"/>
-      <w:r>
-        <w:rPr>
-          <w:rFonts w:ascii="Titillium Web" w:hAnsi="Titillium Web"/>
-          <w:lang w:val="en-US"/>
-        </w:rPr>
-        <w:t xml:space="preserve">, sem. </w:t>
-      </w:r>
-      <w:proofErr w:type="spellStart"/>
-      <w:r>
-        <w:rPr>
-          <w:rFonts w:ascii="Titillium Web" w:hAnsi="Titillium Web"/>
-          <w:lang w:val="en-US"/>
-        </w:rPr>
-        <w:t>Nulla</w:t>
-      </w:r>
-      <w:proofErr w:type="spellEnd"/>
-      <w:r>
-        <w:rPr>
-          <w:rFonts w:ascii="Titillium Web" w:hAnsi="Titillium Web"/>
-          <w:lang w:val="en-US"/>
-        </w:rPr>
-        <w:t xml:space="preserve"> </w:t>
-      </w:r>
-      <w:proofErr w:type="spellStart"/>
-      <w:r>
-        <w:rPr>
-          <w:rFonts w:ascii="Titillium Web" w:hAnsi="Titillium Web"/>
-          <w:lang w:val="en-US"/>
-        </w:rPr>
-        <w:t>consequat</w:t>
-      </w:r>
-      <w:proofErr w:type="spellEnd"/>
-      <w:r>
-        <w:rPr>
-          <w:rFonts w:ascii="Titillium Web" w:hAnsi="Titillium Web"/>
-          <w:lang w:val="en-US"/>
-        </w:rPr>
-        <w:t xml:space="preserve"> </w:t>
-      </w:r>
-      <w:proofErr w:type="spellStart"/>
-      <w:r>
-        <w:rPr>
-          <w:rFonts w:ascii="Titillium Web" w:hAnsi="Titillium Web"/>
-          <w:lang w:val="en-US"/>
-        </w:rPr>
-        <w:t>massa</w:t>
-      </w:r>
-      <w:proofErr w:type="spellEnd"/>
-      <w:r>
-        <w:rPr>
-          <w:rFonts w:ascii="Titillium Web" w:hAnsi="Titillium Web"/>
-          <w:lang w:val="en-US"/>
-        </w:rPr>
-        <w:t xml:space="preserve"> </w:t>
-      </w:r>
-      <w:proofErr w:type="spellStart"/>
-      <w:r>
-        <w:rPr>
-          <w:rFonts w:ascii="Titillium Web" w:hAnsi="Titillium Web"/>
-          <w:lang w:val="en-US"/>
-        </w:rPr>
-        <w:t>quis</w:t>
-      </w:r>
-      <w:proofErr w:type="spellEnd"/>
-      <w:r>
-        <w:rPr>
-          <w:rFonts w:ascii="Titillium Web" w:hAnsi="Titillium Web"/>
-          <w:lang w:val="en-US"/>
-        </w:rPr>
-        <w:t xml:space="preserve"> </w:t>
-      </w:r>
-      <w:proofErr w:type="spellStart"/>
-      <w:r>
-        <w:rPr>
-          <w:rFonts w:ascii="Titillium Web" w:hAnsi="Titillium Web"/>
-          <w:lang w:val="en-US"/>
-        </w:rPr>
-        <w:t>enim</w:t>
-      </w:r>
-      <w:proofErr w:type="spellEnd"/>
-      <w:r>
-        <w:rPr>
-          <w:rFonts w:ascii="Titillium Web" w:hAnsi="Titillium Web"/>
-          <w:lang w:val="en-US"/>
-        </w:rPr>
-        <w:t xml:space="preserve">. </w:t>
-      </w:r>
-      <w:proofErr w:type="spellStart"/>
-      <w:r>
-        <w:rPr>
-          <w:rFonts w:ascii="Titillium Web" w:hAnsi="Titillium Web"/>
-          <w:lang w:val="en-US"/>
-        </w:rPr>
-        <w:t>Donec</w:t>
-      </w:r>
-      <w:proofErr w:type="spellEnd"/>
-      <w:r>
-        <w:rPr>
-          <w:rFonts w:ascii="Titillium Web" w:hAnsi="Titillium Web"/>
-          <w:lang w:val="en-US"/>
-        </w:rPr>
-        <w:t xml:space="preserve"> </w:t>
-      </w:r>
-      <w:proofErr w:type="spellStart"/>
-      <w:r>
-        <w:rPr>
-          <w:rFonts w:ascii="Titillium Web" w:hAnsi="Titillium Web"/>
-          <w:lang w:val="en-US"/>
-        </w:rPr>
-        <w:t>pede</w:t>
-      </w:r>
-      <w:proofErr w:type="spellEnd"/>
-      <w:r>
-        <w:rPr>
-          <w:rFonts w:ascii="Titillium Web" w:hAnsi="Titillium Web"/>
-          <w:lang w:val="en-US"/>
-        </w:rPr>
-        <w:t xml:space="preserve"> </w:t>
-      </w:r>
-      <w:proofErr w:type="spellStart"/>
-      <w:r>
-        <w:rPr>
-          <w:rFonts w:ascii="Titillium Web" w:hAnsi="Titillium Web"/>
-          <w:lang w:val="en-US"/>
-        </w:rPr>
-        <w:t>justo</w:t>
-      </w:r>
-      <w:proofErr w:type="spellEnd"/>
-      <w:r>
-        <w:rPr>
-          <w:rFonts w:ascii="Titillium Web" w:hAnsi="Titillium Web"/>
-          <w:lang w:val="en-US"/>
-        </w:rPr>
-        <w:t xml:space="preserve">, </w:t>
-      </w:r>
-      <w:proofErr w:type="spellStart"/>
-      <w:r>
-        <w:rPr>
-          <w:rFonts w:ascii="Titillium Web" w:hAnsi="Titillium Web"/>
-          <w:lang w:val="en-US"/>
-        </w:rPr>
-        <w:t>fringilla</w:t>
-      </w:r>
-      <w:proofErr w:type="spellEnd"/>
-      <w:r>
-        <w:rPr>
-          <w:rFonts w:ascii="Titillium Web" w:hAnsi="Titillium Web"/>
-          <w:lang w:val="en-US"/>
-        </w:rPr>
-        <w:t xml:space="preserve"> vel, </w:t>
-      </w:r>
-      <w:proofErr w:type="spellStart"/>
-      <w:r>
-        <w:rPr>
-          <w:rFonts w:ascii="Titillium Web" w:hAnsi="Titillium Web"/>
-          <w:lang w:val="en-US"/>
-        </w:rPr>
-        <w:t>aliquet</w:t>
-      </w:r>
-      <w:proofErr w:type="spellEnd"/>
-      <w:r>
-        <w:rPr>
-          <w:rFonts w:ascii="Titillium Web" w:hAnsi="Titillium Web"/>
-          <w:lang w:val="en-US"/>
-        </w:rPr>
-        <w:t xml:space="preserve"> </w:t>
-      </w:r>
-      <w:proofErr w:type="spellStart"/>
-      <w:r>
-        <w:rPr>
-          <w:rFonts w:ascii="Titillium Web" w:hAnsi="Titillium Web"/>
-          <w:lang w:val="en-US"/>
-        </w:rPr>
-        <w:t>nec</w:t>
-      </w:r>
-      <w:proofErr w:type="spellEnd"/>
-      <w:r>
-        <w:rPr>
-          <w:rFonts w:ascii="Titillium Web" w:hAnsi="Titillium Web"/>
-          <w:lang w:val="en-US"/>
-        </w:rPr>
-        <w:t xml:space="preserve">, </w:t>
-      </w:r>
-      <w:proofErr w:type="spellStart"/>
-      <w:r>
-        <w:rPr>
-          <w:rFonts w:ascii="Titillium Web" w:hAnsi="Titillium Web"/>
-          <w:lang w:val="en-US"/>
-        </w:rPr>
-        <w:t>vulputate</w:t>
-      </w:r>
-      <w:proofErr w:type="spellEnd"/>
-      <w:r>
-        <w:rPr>
-          <w:rFonts w:ascii="Titillium Web" w:hAnsi="Titillium Web"/>
-          <w:lang w:val="en-US"/>
-        </w:rPr>
-        <w:t xml:space="preserve"> </w:t>
-      </w:r>
-      <w:proofErr w:type="spellStart"/>
-      <w:r>
-        <w:rPr>
-          <w:rFonts w:ascii="Titillium Web" w:hAnsi="Titillium Web"/>
-          <w:lang w:val="en-US"/>
-        </w:rPr>
-        <w:t>eget</w:t>
-      </w:r>
-      <w:proofErr w:type="spellEnd"/>
-      <w:r>
-        <w:rPr>
-          <w:rFonts w:ascii="Titillium Web" w:hAnsi="Titillium Web"/>
-          <w:lang w:val="en-US"/>
-        </w:rPr>
-        <w:t xml:space="preserve">, </w:t>
-      </w:r>
-      <w:proofErr w:type="spellStart"/>
-      <w:r>
-        <w:rPr>
-          <w:rFonts w:ascii="Titillium Web" w:hAnsi="Titillium Web"/>
-          <w:lang w:val="en-US"/>
-        </w:rPr>
-        <w:t>arcu</w:t>
-      </w:r>
-      <w:proofErr w:type="spellEnd"/>
-      <w:r>
-        <w:rPr>
-          <w:rFonts w:ascii="Titillium Web" w:hAnsi="Titillium Web"/>
-          <w:lang w:val="en-US"/>
-        </w:rPr>
-        <w:t xml:space="preserve">. In </w:t>
-      </w:r>
-      <w:proofErr w:type="spellStart"/>
-      <w:r>
-        <w:rPr>
-          <w:rFonts w:ascii="Titillium Web" w:hAnsi="Titillium Web"/>
-          <w:lang w:val="en-US"/>
-        </w:rPr>
-        <w:t>enim</w:t>
-      </w:r>
-      <w:proofErr w:type="spellEnd"/>
-      <w:r>
-        <w:rPr>
-          <w:rFonts w:ascii="Titillium Web" w:hAnsi="Titillium Web"/>
-          <w:lang w:val="en-US"/>
-        </w:rPr>
-        <w:t xml:space="preserve"> </w:t>
-      </w:r>
-      <w:proofErr w:type="spellStart"/>
-      <w:r>
-        <w:rPr>
-          <w:rFonts w:ascii="Titillium Web" w:hAnsi="Titillium Web"/>
-          <w:lang w:val="en-US"/>
-        </w:rPr>
-        <w:t>justo</w:t>
-      </w:r>
-      <w:proofErr w:type="spellEnd"/>
-      <w:r>
-        <w:rPr>
-          <w:rFonts w:ascii="Titillium Web" w:hAnsi="Titillium Web"/>
-          <w:lang w:val="en-US"/>
-        </w:rPr>
-        <w:t xml:space="preserve">, </w:t>
-      </w:r>
-      <w:proofErr w:type="spellStart"/>
-      <w:r>
-        <w:rPr>
-          <w:rFonts w:ascii="Titillium Web" w:hAnsi="Titillium Web"/>
-          <w:lang w:val="en-US"/>
-        </w:rPr>
-        <w:t>rhoncus</w:t>
-      </w:r>
-      <w:proofErr w:type="spellEnd"/>
-      <w:r>
-        <w:rPr>
-          <w:rFonts w:ascii="Titillium Web" w:hAnsi="Titillium Web"/>
-          <w:lang w:val="en-US"/>
-        </w:rPr>
-        <w:t xml:space="preserve"> </w:t>
-      </w:r>
-      <w:proofErr w:type="spellStart"/>
-      <w:r>
-        <w:rPr>
-          <w:rFonts w:ascii="Titillium Web" w:hAnsi="Titillium Web"/>
-          <w:lang w:val="en-US"/>
-        </w:rPr>
-        <w:t>ut</w:t>
-      </w:r>
-      <w:proofErr w:type="spellEnd"/>
-      <w:r>
-        <w:rPr>
-          <w:rFonts w:ascii="Titillium Web" w:hAnsi="Titillium Web"/>
-          <w:lang w:val="en-US"/>
-        </w:rPr>
-        <w:t xml:space="preserve">, </w:t>
-      </w:r>
-      <w:proofErr w:type="spellStart"/>
-      <w:r>
-        <w:rPr>
-          <w:rFonts w:ascii="Titillium Web" w:hAnsi="Titillium Web"/>
-          <w:lang w:val="en-US"/>
-        </w:rPr>
-        <w:t>imperdiet</w:t>
-      </w:r>
-      <w:proofErr w:type="spellEnd"/>
-      <w:r>
-        <w:rPr>
-          <w:rFonts w:ascii="Titillium Web" w:hAnsi="Titillium Web"/>
-          <w:lang w:val="en-US"/>
-        </w:rPr>
-        <w:t xml:space="preserve"> a, </w:t>
-      </w:r>
-      <w:proofErr w:type="spellStart"/>
-      <w:r>
-        <w:rPr>
-          <w:rFonts w:ascii="Titillium Web" w:hAnsi="Titillium Web"/>
-          <w:lang w:val="en-US"/>
-        </w:rPr>
-        <w:t>venenatis</w:t>
-      </w:r>
-      <w:proofErr w:type="spellEnd"/>
-      <w:r>
-        <w:rPr>
-          <w:rFonts w:ascii="Titillium Web" w:hAnsi="Titillium Web"/>
-          <w:lang w:val="en-US"/>
-        </w:rPr>
-        <w:t xml:space="preserve"> vitae, </w:t>
-      </w:r>
-      <w:proofErr w:type="spellStart"/>
-      <w:r>
-        <w:rPr>
-          <w:rFonts w:ascii="Titillium Web" w:hAnsi="Titillium Web"/>
-          <w:lang w:val="en-US"/>
-        </w:rPr>
-        <w:t>justo</w:t>
-      </w:r>
-      <w:proofErr w:type="spellEnd"/>
-      <w:r>
-        <w:rPr>
-          <w:rFonts w:ascii="Titillium Web" w:hAnsi="Titillium Web"/>
-          <w:lang w:val="en-US"/>
-        </w:rPr>
-        <w:t xml:space="preserve">. </w:t>
-      </w:r>
-      <w:proofErr w:type="spellStart"/>
       <w:r>
         <w:rPr>
           <w:rFonts w:ascii="Titillium Web" w:hAnsi="Titillium Web"/>
         </w:rPr>
-        <w:t>Nullam</w:t>
-      </w:r>
-      <w:proofErr w:type="spellEnd"/>
-      <w:r>
-        <w:rPr>
-          <w:rFonts w:ascii="Titillium Web" w:hAnsi="Titillium Web"/>
-        </w:rPr>
-        <w:t xml:space="preserve"> dictum </w:t>
-      </w:r>
-      <w:proofErr w:type="spellStart"/>
-      <w:r>
-        <w:rPr>
-          <w:rFonts w:ascii="Titillium Web" w:hAnsi="Titillium Web"/>
-        </w:rPr>
-        <w:t>felis</w:t>
-      </w:r>
-      <w:proofErr w:type="spellEnd"/>
-      <w:r>
-        <w:rPr>
-          <w:rFonts w:ascii="Titillium Web" w:hAnsi="Titillium Web"/>
-        </w:rPr>
-        <w:t xml:space="preserve"> </w:t>
-      </w:r>
-      <w:proofErr w:type="spellStart"/>
-      <w:r>
-        <w:rPr>
-          <w:rFonts w:ascii="Titillium Web" w:hAnsi="Titillium Web"/>
-        </w:rPr>
-        <w:t>eu</w:t>
-      </w:r>
-      <w:proofErr w:type="spellEnd"/>
-      <w:r>
-        <w:rPr>
-          <w:rFonts w:ascii="Titillium Web" w:hAnsi="Titillium Web"/>
-        </w:rPr>
-        <w:t xml:space="preserve"> pede </w:t>
-      </w:r>
-      <w:proofErr w:type="spellStart"/>
-      <w:r>
-        <w:rPr>
-          <w:rFonts w:ascii="Titillium Web" w:hAnsi="Titillium Web"/>
-        </w:rPr>
-        <w:t>mollis</w:t>
-      </w:r>
-      <w:proofErr w:type="spellEnd"/>
-      <w:r>
-        <w:rPr>
-          <w:rFonts w:ascii="Titillium Web" w:hAnsi="Titillium Web"/>
-        </w:rPr>
-        <w:t xml:space="preserve"> </w:t>
-      </w:r>
-      <w:proofErr w:type="spellStart"/>
-      <w:r>
-        <w:rPr>
-          <w:rFonts w:ascii="Titillium Web" w:hAnsi="Titillium Web"/>
-        </w:rPr>
-        <w:t>pretium</w:t>
-      </w:r>
-      <w:proofErr w:type="spellEnd"/>
-      <w:r>
-        <w:rPr>
-          <w:rFonts w:ascii="Titillium Web" w:hAnsi="Titillium Web"/>
-        </w:rPr>
-        <w:t xml:space="preserve">. Integer </w:t>
-      </w:r>
-      <w:proofErr w:type="spellStart"/>
-      <w:r>
-        <w:rPr>
-          <w:rFonts w:ascii="Titillium Web" w:hAnsi="Titillium Web"/>
-        </w:rPr>
-        <w:t>tincidunt</w:t>
-      </w:r>
-      <w:proofErr w:type="spellEnd"/>
-      <w:r>
-        <w:rPr>
-          <w:rFonts w:ascii="Titillium Web" w:hAnsi="Titillium Web"/>
-        </w:rPr>
-        <w:t xml:space="preserve">. </w:t>
-      </w:r>
-      <w:proofErr w:type="spellStart"/>
-      <w:r>
-        <w:rPr>
-          <w:rFonts w:ascii="Titillium Web" w:hAnsi="Titillium Web"/>
-        </w:rPr>
-        <w:t>Cras</w:t>
-      </w:r>
-      <w:proofErr w:type="spellEnd"/>
-      <w:r>
-        <w:rPr>
-          <w:rFonts w:ascii="Titillium Web" w:hAnsi="Titillium Web"/>
-        </w:rPr>
-        <w:t xml:space="preserve"> </w:t>
-      </w:r>
-      <w:proofErr w:type="spellStart"/>
-      <w:r>
-        <w:rPr>
-          <w:rFonts w:ascii="Titillium Web" w:hAnsi="Titillium Web"/>
-        </w:rPr>
-        <w:t>dapibus</w:t>
-      </w:r>
-      <w:proofErr w:type="spellEnd"/>
-      <w:r>
-        <w:rPr>
-          <w:rFonts w:ascii="Titillium Web" w:hAnsi="Titillium Web"/>
-        </w:rPr>
-        <w:t>.</w:t>
+        <w:t>Nullam dictum felis eu pede mollis pretium. Integer tincidunt. Cras dapibus.</w:t>
       </w:r>
     </w:p>
     <w:sectPr>
@@ -7173,7 +4656,7 @@
     <w:lsdException w:name="Hashtag" w:semiHidden="1" w:unhideWhenUsed="1"/>
     <w:lsdException w:name="Unresolved Mention" w:semiHidden="1" w:unhideWhenUsed="1"/>
   </w:latentStyles>
-  <w:style w:type="paragraph" w:default="1" w:styleId="Standaard">
+  <w:style w:type="paragraph" w:default="1" w:styleId="Normal">
     <w:name w:val="Normal"/>
     <w:qFormat/>
     <w:rsid w:val="00B83752"/>
@@ -7185,11 +4668,11 @@
       <w:sz w:val="24"/>
     </w:rPr>
   </w:style>
-  <w:style w:type="paragraph" w:styleId="Kop1">
+  <w:style w:type="paragraph" w:styleId="Heading1">
     <w:name w:val="heading 1"/>
-    <w:basedOn w:val="Standaard"/>
-    <w:next w:val="Standaard"/>
-    <w:link w:val="Kop1Char"/>
+    <w:basedOn w:val="Normal"/>
+    <w:next w:val="Normal"/>
+    <w:link w:val="Heading1Char"/>
     <w:uiPriority w:val="9"/>
     <w:qFormat/>
     <w:rsid w:val="005638C4"/>
@@ -7206,13 +4689,13 @@
       <w:szCs w:val="32"/>
     </w:rPr>
   </w:style>
-  <w:style w:type="character" w:default="1" w:styleId="Standaardalinea-lettertype">
+  <w:style w:type="character" w:default="1" w:styleId="DefaultParagraphFont">
     <w:name w:val="Default Paragraph Font"/>
     <w:uiPriority w:val="1"/>
     <w:semiHidden/>
     <w:unhideWhenUsed/>
   </w:style>
-  <w:style w:type="table" w:default="1" w:styleId="Standaardtabel">
+  <w:style w:type="table" w:default="1" w:styleId="TableNormal">
     <w:name w:val="Normal Table"/>
     <w:uiPriority w:val="99"/>
     <w:semiHidden/>
@@ -7227,15 +4710,15 @@
       </w:tblCellMar>
     </w:tblPr>
   </w:style>
-  <w:style w:type="numbering" w:default="1" w:styleId="Geenlijst">
+  <w:style w:type="numbering" w:default="1" w:styleId="NoList">
     <w:name w:val="No List"/>
     <w:uiPriority w:val="99"/>
     <w:semiHidden/>
     <w:unhideWhenUsed/>
   </w:style>
-  <w:style w:type="paragraph" w:styleId="Geenafstand">
+  <w:style w:type="paragraph" w:styleId="NoSpacing">
     <w:name w:val="No Spacing"/>
-    <w:link w:val="GeenafstandChar"/>
+    <w:link w:val="NoSpacingChar"/>
     <w:uiPriority w:val="1"/>
     <w:qFormat/>
     <w:rsid w:val="005638C4"/>
@@ -7247,10 +4730,10 @@
       <w:lang w:eastAsia="nl-NL"/>
     </w:rPr>
   </w:style>
-  <w:style w:type="character" w:customStyle="1" w:styleId="GeenafstandChar">
-    <w:name w:val="Geen afstand Char"/>
-    <w:basedOn w:val="Standaardalinea-lettertype"/>
-    <w:link w:val="Geenafstand"/>
+  <w:style w:type="character" w:customStyle="1" w:styleId="NoSpacingChar">
+    <w:name w:val="No Spacing Char"/>
+    <w:basedOn w:val="DefaultParagraphFont"/>
+    <w:link w:val="NoSpacing"/>
     <w:uiPriority w:val="1"/>
     <w:rsid w:val="005638C4"/>
     <w:rPr>
@@ -7258,10 +4741,10 @@
       <w:lang w:eastAsia="nl-NL"/>
     </w:rPr>
   </w:style>
-  <w:style w:type="character" w:customStyle="1" w:styleId="Kop1Char">
-    <w:name w:val="Kop 1 Char"/>
-    <w:basedOn w:val="Standaardalinea-lettertype"/>
-    <w:link w:val="Kop1"/>
+  <w:style w:type="character" w:customStyle="1" w:styleId="Heading1Char">
+    <w:name w:val="Heading 1 Char"/>
+    <w:basedOn w:val="DefaultParagraphFont"/>
+    <w:link w:val="Heading1"/>
     <w:uiPriority w:val="9"/>
     <w:rsid w:val="005638C4"/>
     <w:rPr>

</xml_diff>

<commit_message>
[ADD] - Sprint 1 teamreview/persoonlijk
</commit_message>
<xml_diff>
--- a/Documenten/Sprints/Templates/BCLW_Template_Review.docx
+++ b/Documenten/Sprints/Templates/BCLW_Template_Review.docx
@@ -5,7 +5,9 @@
     <w:sdt>
       <w:sdtPr>
         <w:rPr>
-          <w:rFonts w:ascii="Titillium Web" w:hAnsi="Titillium Web"/>
+          <w:rFonts w:ascii="Titillium Web" w:eastAsiaTheme="minorHAnsi" w:hAnsi="Titillium Web"/>
+          <w:sz w:val="24"/>
+          <w:lang w:eastAsia="en-US"/>
         </w:rPr>
         <w:id w:val="-2038804942"/>
         <w:docPartObj>
@@ -13,13 +15,7 @@
           <w:docPartUnique/>
         </w:docPartObj>
       </w:sdtPr>
-      <w:sdtEndPr>
-        <w:rPr>
-          <w:rFonts w:eastAsiaTheme="minorHAnsi"/>
-          <w:sz w:val="24"/>
-          <w:lang w:eastAsia="en-US"/>
-        </w:rPr>
-      </w:sdtEndPr>
+      <w:sdtEndPr/>
       <w:sdtContent>
         <w:p>
           <w:pPr>
@@ -36,7 +32,7 @@
             <mc:AlternateContent>
               <mc:Choice Requires="wpg">
                 <w:drawing>
-                  <wp:anchor distT="0" distB="0" distL="114300" distR="114300" simplePos="0" relativeHeight="251659264" behindDoc="1" locked="0" layoutInCell="1" allowOverlap="1">
+                  <wp:anchor distT="0" distB="0" distL="114300" distR="114300" simplePos="0" relativeHeight="251659264" behindDoc="1" locked="0" layoutInCell="1" allowOverlap="1" wp14:anchorId="629669F2" wp14:editId="3F6B65E5">
                     <wp:simplePos x="0" y="0"/>
                     <mc:AlternateContent>
                       <mc:Choice Requires="wp14">
@@ -162,6 +158,7 @@
                                       <w:calendar w:val="gregorian"/>
                                     </w:date>
                                   </w:sdtPr>
+                                  <w:sdtEndPr/>
                                   <w:sdtContent>
                                     <w:p>
                                       <w:pPr>
@@ -3440,7 +3437,7 @@
               </mc:Choice>
               <mc:Fallback>
                 <w:pict>
-                  <v:group id="Groep 2" o:spid="_x0000_s1026" style="position:absolute;margin-left:0;margin-top:0;width:172.8pt;height:718.55pt;z-index:-251657216;mso-width-percent:330;mso-height-percent:950;mso-left-percent:40;mso-position-horizontal-relative:page;mso-position-vertical:center;mso-position-vertical-relative:page;mso-width-percent:330;mso-height-percent:950;mso-left-percent:40" coordsize="21945,91257" o:gfxdata="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">
+                  <v:group w14:anchorId="629669F2" id="Groep 2" o:spid="_x0000_s1026" style="position:absolute;margin-left:0;margin-top:0;width:172.8pt;height:718.55pt;z-index:-251657216;mso-width-percent:330;mso-height-percent:950;mso-left-percent:40;mso-position-horizontal-relative:page;mso-position-vertical:center;mso-position-vertical-relative:page;mso-width-percent:330;mso-height-percent:950;mso-left-percent:40" coordsize="21945,91257" o:gfxdata="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">
                     <v:rect id="Rechthoek 3" o:spid="_x0000_s1027" style="position:absolute;width:1945;height:91257;visibility:visible;mso-wrap-style:square;v-text-anchor:middle" o:gfxdata="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" fillcolor="#44546a [3215]" stroked="f" strokeweight="1pt"/>
                     <v:shapetype id="_x0000_t15" coordsize="21600,21600" o:spt="15" adj="16200" path="m@0,l,,,21600@0,21600,21600,10800xe">
                       <v:stroke joinstyle="miter"/>
@@ -3474,6 +3471,7 @@
                                 <w:calendar w:val="gregorian"/>
                               </w:date>
                             </w:sdtPr>
+                            <w:sdtEndPr/>
                             <w:sdtContent>
                               <w:p>
                                 <w:pPr>
@@ -3612,7 +3610,7 @@
             <mc:AlternateContent>
               <mc:Choice Requires="wps">
                 <w:drawing>
-                  <wp:anchor distT="0" distB="0" distL="114300" distR="114300" simplePos="0" relativeHeight="251661312" behindDoc="0" locked="0" layoutInCell="1" allowOverlap="1">
+                  <wp:anchor distT="0" distB="0" distL="114300" distR="114300" simplePos="0" relativeHeight="251661312" behindDoc="0" locked="0" layoutInCell="1" allowOverlap="1" wp14:anchorId="1630DB22" wp14:editId="6B537221">
                     <wp:simplePos x="0" y="0"/>
                     <mc:AlternateContent>
                       <mc:Choice Requires="wp14">
@@ -3699,6 +3697,7 @@
                                     <w:dataBinding w:prefixMappings="xmlns:ns0='http://purl.org/dc/elements/1.1/' xmlns:ns1='http://schemas.openxmlformats.org/package/2006/metadata/core-properties' " w:xpath="/ns1:coreProperties[1]/ns0:creator[1]" w:storeItemID="{6C3C8BC8-F283-45AE-878A-BAB7291924A1}"/>
                                     <w:text/>
                                   </w:sdtPr>
+                                  <w:sdtEndPr/>
                                   <w:sdtContent>
                                     <w:r>
                                       <w:rPr>
@@ -3706,7 +3705,15 @@
                                         <w:sz w:val="26"/>
                                         <w:szCs w:val="26"/>
                                       </w:rPr>
-                                      <w:t>{EIGENNAAM}</w:t>
+                                      <w:t>{</w:t>
+                                    </w:r>
+                                    <w:r>
+                                      <w:rPr>
+                                        <w:color w:val="4472C4" w:themeColor="accent1"/>
+                                        <w:sz w:val="26"/>
+                                        <w:szCs w:val="26"/>
+                                      </w:rPr>
+                                      <w:t>EIGENNAAM}</w:t>
                                     </w:r>
                                   </w:sdtContent>
                                 </w:sdt>
@@ -3734,6 +3741,7 @@
                                     <w:dataBinding w:prefixMappings="xmlns:ns0='http://schemas.openxmlformats.org/officeDocument/2006/extended-properties' " w:xpath="/ns0:Properties[1]/ns0:Company[1]" w:storeItemID="{6668398D-A668-4E3E-A5EB-62B293D839F1}"/>
                                     <w:text/>
                                   </w:sdtPr>
+                                  <w:sdtEndPr/>
                                   <w:sdtContent>
                                     <w:r>
                                       <w:rPr>
@@ -3769,7 +3777,7 @@
               </mc:Choice>
               <mc:Fallback>
                 <w:pict>
-                  <v:shapetype id="_x0000_t202" coordsize="21600,21600" o:spt="202" path="m,l,21600r21600,l21600,xe">
+                  <v:shapetype w14:anchorId="1630DB22" id="_x0000_t202" coordsize="21600,21600" o:spt="202" path="m,l,21600r21600,l21600,xe">
                     <v:stroke joinstyle="miter"/>
                     <v:path gradientshapeok="t" o:connecttype="rect"/>
                   </v:shapetype>
@@ -3798,6 +3806,7 @@
                               <w:dataBinding w:prefixMappings="xmlns:ns0='http://purl.org/dc/elements/1.1/' xmlns:ns1='http://schemas.openxmlformats.org/package/2006/metadata/core-properties' " w:xpath="/ns1:coreProperties[1]/ns0:creator[1]" w:storeItemID="{6C3C8BC8-F283-45AE-878A-BAB7291924A1}"/>
                               <w:text/>
                             </w:sdtPr>
+                            <w:sdtEndPr/>
                             <w:sdtContent>
                               <w:r>
                                 <w:rPr>
@@ -3805,7 +3814,15 @@
                                   <w:sz w:val="26"/>
                                   <w:szCs w:val="26"/>
                                 </w:rPr>
-                                <w:t>{EIGENNAAM}</w:t>
+                                <w:t>{</w:t>
+                              </w:r>
+                              <w:r>
+                                <w:rPr>
+                                  <w:color w:val="4472C4" w:themeColor="accent1"/>
+                                  <w:sz w:val="26"/>
+                                  <w:szCs w:val="26"/>
+                                </w:rPr>
+                                <w:t>EIGENNAAM}</w:t>
                               </w:r>
                             </w:sdtContent>
                           </w:sdt>
@@ -3833,6 +3850,7 @@
                               <w:dataBinding w:prefixMappings="xmlns:ns0='http://schemas.openxmlformats.org/officeDocument/2006/extended-properties' " w:xpath="/ns0:Properties[1]/ns0:Company[1]" w:storeItemID="{6668398D-A668-4E3E-A5EB-62B293D839F1}"/>
                               <w:text/>
                             </w:sdtPr>
+                            <w:sdtEndPr/>
                             <w:sdtContent>
                               <w:r>
                                 <w:rPr>
@@ -3862,7 +3880,7 @@
             <mc:AlternateContent>
               <mc:Choice Requires="wps">
                 <w:drawing>
-                  <wp:anchor distT="0" distB="0" distL="114300" distR="114300" simplePos="0" relativeHeight="251660288" behindDoc="0" locked="0" layoutInCell="1" allowOverlap="1">
+                  <wp:anchor distT="0" distB="0" distL="114300" distR="114300" simplePos="0" relativeHeight="251660288" behindDoc="0" locked="0" layoutInCell="1" allowOverlap="1" wp14:anchorId="7B4E4077" wp14:editId="040C0567">
                     <wp:simplePos x="0" y="0"/>
                     <mc:AlternateContent>
                       <mc:Choice Requires="wp14">
@@ -3950,6 +3968,7 @@
                                     <w:dataBinding w:prefixMappings="xmlns:ns0='http://purl.org/dc/elements/1.1/' xmlns:ns1='http://schemas.openxmlformats.org/package/2006/metadata/core-properties' " w:xpath="/ns1:coreProperties[1]/ns0:title[1]" w:storeItemID="{6C3C8BC8-F283-45AE-878A-BAB7291924A1}"/>
                                     <w:text/>
                                   </w:sdtPr>
+                                  <w:sdtEndPr/>
                                   <w:sdtContent>
                                     <w:r>
                                       <w:rPr>
@@ -3985,6 +4004,7 @@
                                     <w:dataBinding w:prefixMappings="xmlns:ns0='http://purl.org/dc/elements/1.1/' xmlns:ns1='http://schemas.openxmlformats.org/package/2006/metadata/core-properties' " w:xpath="/ns1:coreProperties[1]/ns0:subject[1]" w:storeItemID="{6C3C8BC8-F283-45AE-878A-BAB7291924A1}"/>
                                     <w:text/>
                                   </w:sdtPr>
+                                  <w:sdtEndPr/>
                                   <w:sdtContent>
                                     <w:r>
                                       <w:rPr>
@@ -4027,7 +4047,7 @@
               </mc:Choice>
               <mc:Fallback>
                 <w:pict>
-                  <v:shape id="Tekstvak 1" o:spid="_x0000_s1056" type="#_x0000_t202" style="position:absolute;margin-left:0;margin-top:0;width:4in;height:84.25pt;z-index:251660288;visibility:visible;mso-wrap-style:square;mso-width-percent:450;mso-height-percent:0;mso-left-percent:420;mso-top-percent:175;mso-wrap-distance-left:9pt;mso-wrap-distance-top:0;mso-wrap-distance-right:9pt;mso-wrap-distance-bottom:0;mso-position-horizontal-relative:page;mso-position-vertical-relative:page;mso-width-percent:450;mso-height-percent:0;mso-left-percent:420;mso-top-percent:175;mso-width-relative:page;mso-height-relative:margin;v-text-anchor:top" o:gfxdata="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" filled="f" stroked="f" strokeweight=".5pt">
+                  <v:shape w14:anchorId="7B4E4077" id="Tekstvak 1" o:spid="_x0000_s1056" type="#_x0000_t202" style="position:absolute;margin-left:0;margin-top:0;width:4in;height:84.25pt;z-index:251660288;visibility:visible;mso-wrap-style:square;mso-width-percent:450;mso-height-percent:0;mso-left-percent:420;mso-top-percent:175;mso-wrap-distance-left:9pt;mso-wrap-distance-top:0;mso-wrap-distance-right:9pt;mso-wrap-distance-bottom:0;mso-position-horizontal-relative:page;mso-position-vertical-relative:page;mso-width-percent:450;mso-height-percent:0;mso-left-percent:420;mso-top-percent:175;mso-width-relative:page;mso-height-relative:margin;v-text-anchor:top" o:gfxdata="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" filled="f" stroked="f" strokeweight=".5pt">
                     <v:textbox style="mso-fit-shape-to-text:t" inset="0,0,0,0">
                       <w:txbxContent>
                         <w:p>
@@ -4053,6 +4073,7 @@
                               <w:dataBinding w:prefixMappings="xmlns:ns0='http://purl.org/dc/elements/1.1/' xmlns:ns1='http://schemas.openxmlformats.org/package/2006/metadata/core-properties' " w:xpath="/ns1:coreProperties[1]/ns0:title[1]" w:storeItemID="{6C3C8BC8-F283-45AE-878A-BAB7291924A1}"/>
                               <w:text/>
                             </w:sdtPr>
+                            <w:sdtEndPr/>
                             <w:sdtContent>
                               <w:r>
                                 <w:rPr>
@@ -4088,6 +4109,7 @@
                               <w:dataBinding w:prefixMappings="xmlns:ns0='http://purl.org/dc/elements/1.1/' xmlns:ns1='http://schemas.openxmlformats.org/package/2006/metadata/core-properties' " w:xpath="/ns1:coreProperties[1]/ns0:subject[1]" w:storeItemID="{6C3C8BC8-F283-45AE-878A-BAB7291924A1}"/>
                               <w:text/>
                             </w:sdtPr>
+                            <w:sdtEndPr/>
                             <w:sdtContent>
                               <w:r>
                                 <w:rPr>
@@ -4138,6 +4160,7 @@
         <w:rPr>
           <w:rStyle w:val="Kop1Char"/>
           <w:rFonts w:ascii="Titillium Web" w:hAnsi="Titillium Web"/>
+          <w:lang w:val="en-US"/>
         </w:rPr>
       </w:pPr>
       <w:r>
@@ -4146,10 +4169,22 @@
           <w:rFonts w:ascii="Titillium Web" w:hAnsi="Titillium Web"/>
         </w:rPr>
         <w:lastRenderedPageBreak/>
-        <w:t>Wat hebben wij gedaan</w:t>
-      </w:r>
-      <w:bookmarkStart w:id="0" w:name="_GoBack"/>
-      <w:bookmarkEnd w:id="0"/>
+        <w:t>Wat heb</w:t>
+      </w:r>
+      <w:r>
+        <w:rPr>
+          <w:rStyle w:val="Kop1Char"/>
+          <w:rFonts w:ascii="Titillium Web" w:hAnsi="Titillium Web"/>
+        </w:rPr>
+        <w:t xml:space="preserve"> ik</w:t>
+      </w:r>
+      <w:r>
+        <w:rPr>
+          <w:rStyle w:val="Kop1Char"/>
+          <w:rFonts w:ascii="Titillium Web" w:hAnsi="Titillium Web"/>
+        </w:rPr>
+        <w:t xml:space="preserve"> gedaan</w:t>
+      </w:r>
       <w:r>
         <w:rPr>
           <w:rFonts w:ascii="Titillium Web" w:hAnsi="Titillium Web"/>
@@ -4161,7 +4196,13 @@
         <w:rPr>
           <w:rFonts w:ascii="Titillium Web" w:hAnsi="Titillium Web"/>
         </w:rPr>
-        <w:t>Lorem</w:t>
+        <w:t>L</w:t>
+      </w:r>
+      <w:r>
+        <w:rPr>
+          <w:rFonts w:ascii="Titillium Web" w:hAnsi="Titillium Web"/>
+        </w:rPr>
+        <w:t>orem</w:t>
       </w:r>
       <w:proofErr w:type="spellEnd"/>
       <w:r>
@@ -4928,6 +4969,7 @@
       <w:r>
         <w:rPr>
           <w:rFonts w:ascii="Titillium Web" w:hAnsi="Titillium Web"/>
+          <w:lang w:val="en-US"/>
         </w:rPr>
         <w:t>Nullam</w:t>
       </w:r>
@@ -4935,6 +4977,7 @@
       <w:r>
         <w:rPr>
           <w:rFonts w:ascii="Titillium Web" w:hAnsi="Titillium Web"/>
+          <w:lang w:val="en-US"/>
         </w:rPr>
         <w:t xml:space="preserve"> dictum </w:t>
       </w:r>
@@ -4942,6 +4985,7 @@
       <w:r>
         <w:rPr>
           <w:rFonts w:ascii="Titillium Web" w:hAnsi="Titillium Web"/>
+          <w:lang w:val="en-US"/>
         </w:rPr>
         <w:t>felis</w:t>
       </w:r>
@@ -4949,6 +4993,7 @@
       <w:r>
         <w:rPr>
           <w:rFonts w:ascii="Titillium Web" w:hAnsi="Titillium Web"/>
+          <w:lang w:val="en-US"/>
         </w:rPr>
         <w:t xml:space="preserve"> </w:t>
       </w:r>
@@ -4956,6 +5001,7 @@
       <w:r>
         <w:rPr>
           <w:rFonts w:ascii="Titillium Web" w:hAnsi="Titillium Web"/>
+          <w:lang w:val="en-US"/>
         </w:rPr>
         <w:t>eu</w:t>
       </w:r>
@@ -4963,13 +5009,31 @@
       <w:r>
         <w:rPr>
           <w:rFonts w:ascii="Titillium Web" w:hAnsi="Titillium Web"/>
-        </w:rPr>
-        <w:t xml:space="preserve"> pede </w:t>
-      </w:r>
-      <w:proofErr w:type="spellStart"/>
-      <w:r>
-        <w:rPr>
-          <w:rFonts w:ascii="Titillium Web" w:hAnsi="Titillium Web"/>
+          <w:lang w:val="en-US"/>
+        </w:rPr>
+        <w:t xml:space="preserve"> </w:t>
+      </w:r>
+      <w:proofErr w:type="spellStart"/>
+      <w:r>
+        <w:rPr>
+          <w:rFonts w:ascii="Titillium Web" w:hAnsi="Titillium Web"/>
+          <w:lang w:val="en-US"/>
+        </w:rPr>
+        <w:t>pede</w:t>
+      </w:r>
+      <w:proofErr w:type="spellEnd"/>
+      <w:r>
+        <w:rPr>
+          <w:rFonts w:ascii="Titillium Web" w:hAnsi="Titillium Web"/>
+          <w:lang w:val="en-US"/>
+        </w:rPr>
+        <w:t xml:space="preserve"> </w:t>
+      </w:r>
+      <w:proofErr w:type="spellStart"/>
+      <w:r>
+        <w:rPr>
+          <w:rFonts w:ascii="Titillium Web" w:hAnsi="Titillium Web"/>
+          <w:lang w:val="en-US"/>
         </w:rPr>
         <w:t>mollis</w:t>
       </w:r>
@@ -4977,6 +5041,7 @@
       <w:r>
         <w:rPr>
           <w:rFonts w:ascii="Titillium Web" w:hAnsi="Titillium Web"/>
+          <w:lang w:val="en-US"/>
         </w:rPr>
         <w:t xml:space="preserve"> </w:t>
       </w:r>
@@ -4984,6 +5049,7 @@
       <w:r>
         <w:rPr>
           <w:rFonts w:ascii="Titillium Web" w:hAnsi="Titillium Web"/>
+          <w:lang w:val="en-US"/>
         </w:rPr>
         <w:t>pretium</w:t>
       </w:r>
@@ -4991,917 +5057,27 @@
       <w:r>
         <w:rPr>
           <w:rFonts w:ascii="Titillium Web" w:hAnsi="Titillium Web"/>
-        </w:rPr>
-        <w:t xml:space="preserve">. Integer </w:t>
-      </w:r>
-      <w:proofErr w:type="spellStart"/>
-      <w:r>
-        <w:rPr>
-          <w:rFonts w:ascii="Titillium Web" w:hAnsi="Titillium Web"/>
-        </w:rPr>
-        <w:t>tincidunt</w:t>
-      </w:r>
-      <w:proofErr w:type="spellEnd"/>
-      <w:r>
-        <w:rPr>
-          <w:rFonts w:ascii="Titillium Web" w:hAnsi="Titillium Web"/>
-        </w:rPr>
-        <w:t xml:space="preserve">. </w:t>
-      </w:r>
-      <w:proofErr w:type="spellStart"/>
-      <w:r>
-        <w:rPr>
-          <w:rFonts w:ascii="Titillium Web" w:hAnsi="Titillium Web"/>
-        </w:rPr>
-        <w:t>Cras</w:t>
-      </w:r>
-      <w:proofErr w:type="spellEnd"/>
-      <w:r>
-        <w:rPr>
-          <w:rFonts w:ascii="Titillium Web" w:hAnsi="Titillium Web"/>
-        </w:rPr>
-        <w:t xml:space="preserve"> </w:t>
-      </w:r>
-      <w:proofErr w:type="spellStart"/>
-      <w:r>
-        <w:rPr>
-          <w:rFonts w:ascii="Titillium Web" w:hAnsi="Titillium Web"/>
-        </w:rPr>
-        <w:t>dapibus</w:t>
-      </w:r>
-      <w:proofErr w:type="spellEnd"/>
-      <w:r>
-        <w:rPr>
-          <w:rFonts w:ascii="Titillium Web" w:hAnsi="Titillium Web"/>
+          <w:lang w:val="en-US"/>
         </w:rPr>
         <w:t>.</w:t>
       </w:r>
       <w:r>
         <w:rPr>
           <w:rFonts w:ascii="Titillium Web" w:hAnsi="Titillium Web"/>
+          <w:lang w:val="en-US"/>
         </w:rPr>
         <w:br/>
       </w:r>
-      <w:r>
-        <w:rPr>
-          <w:rFonts w:ascii="Titillium Web" w:hAnsi="Titillium Web"/>
-        </w:rPr>
-        <w:br/>
-      </w:r>
+      <w:proofErr w:type="spellStart"/>
       <w:r>
         <w:rPr>
           <w:rStyle w:val="Kop1Char"/>
           <w:rFonts w:ascii="Titillium Web" w:hAnsi="Titillium Web"/>
+          <w:lang w:val="en-US"/>
         </w:rPr>
         <w:t>Samenwerking</w:t>
       </w:r>
-    </w:p>
-    <w:p>
-      <w:pPr>
-        <w:rPr>
-          <w:rFonts w:ascii="Titillium Web" w:hAnsi="Titillium Web"/>
-          <w:lang w:val="en-US"/>
-        </w:rPr>
-      </w:pPr>
-      <w:r>
-        <w:rPr>
-          <w:rFonts w:ascii="Titillium Web" w:hAnsi="Titillium Web"/>
-          <w:lang w:val="en-US"/>
-        </w:rPr>
-        <w:t xml:space="preserve">Lorem ipsum dolor sit </w:t>
-      </w:r>
-      <w:proofErr w:type="spellStart"/>
-      <w:r>
-        <w:rPr>
-          <w:rFonts w:ascii="Titillium Web" w:hAnsi="Titillium Web"/>
-          <w:lang w:val="en-US"/>
-        </w:rPr>
-        <w:t>amet</w:t>
-      </w:r>
-      <w:proofErr w:type="spellEnd"/>
-      <w:r>
-        <w:rPr>
-          <w:rFonts w:ascii="Titillium Web" w:hAnsi="Titillium Web"/>
-          <w:lang w:val="en-US"/>
-        </w:rPr>
-        <w:t xml:space="preserve">, </w:t>
-      </w:r>
-      <w:proofErr w:type="spellStart"/>
-      <w:r>
-        <w:rPr>
-          <w:rFonts w:ascii="Titillium Web" w:hAnsi="Titillium Web"/>
-          <w:lang w:val="en-US"/>
-        </w:rPr>
-        <w:t>consectetuer</w:t>
-      </w:r>
-      <w:proofErr w:type="spellEnd"/>
-      <w:r>
-        <w:rPr>
-          <w:rFonts w:ascii="Titillium Web" w:hAnsi="Titillium Web"/>
-          <w:lang w:val="en-US"/>
-        </w:rPr>
-        <w:t xml:space="preserve"> </w:t>
-      </w:r>
-      <w:proofErr w:type="spellStart"/>
-      <w:r>
-        <w:rPr>
-          <w:rFonts w:ascii="Titillium Web" w:hAnsi="Titillium Web"/>
-          <w:lang w:val="en-US"/>
-        </w:rPr>
-        <w:t>adipiscing</w:t>
-      </w:r>
-      <w:proofErr w:type="spellEnd"/>
-      <w:r>
-        <w:rPr>
-          <w:rFonts w:ascii="Titillium Web" w:hAnsi="Titillium Web"/>
-          <w:lang w:val="en-US"/>
-        </w:rPr>
-        <w:t xml:space="preserve"> </w:t>
-      </w:r>
-      <w:proofErr w:type="spellStart"/>
-      <w:r>
-        <w:rPr>
-          <w:rFonts w:ascii="Titillium Web" w:hAnsi="Titillium Web"/>
-          <w:lang w:val="en-US"/>
-        </w:rPr>
-        <w:t>elit</w:t>
-      </w:r>
-      <w:proofErr w:type="spellEnd"/>
-      <w:r>
-        <w:rPr>
-          <w:rFonts w:ascii="Titillium Web" w:hAnsi="Titillium Web"/>
-          <w:lang w:val="en-US"/>
-        </w:rPr>
-        <w:t xml:space="preserve">. </w:t>
-      </w:r>
-      <w:proofErr w:type="spellStart"/>
-      <w:r>
-        <w:rPr>
-          <w:rFonts w:ascii="Titillium Web" w:hAnsi="Titillium Web"/>
-          <w:lang w:val="en-US"/>
-        </w:rPr>
-        <w:t>Aenean</w:t>
-      </w:r>
-      <w:proofErr w:type="spellEnd"/>
-      <w:r>
-        <w:rPr>
-          <w:rFonts w:ascii="Titillium Web" w:hAnsi="Titillium Web"/>
-          <w:lang w:val="en-US"/>
-        </w:rPr>
-        <w:t xml:space="preserve"> </w:t>
-      </w:r>
-      <w:proofErr w:type="spellStart"/>
-      <w:r>
-        <w:rPr>
-          <w:rFonts w:ascii="Titillium Web" w:hAnsi="Titillium Web"/>
-          <w:lang w:val="en-US"/>
-        </w:rPr>
-        <w:t>commodo</w:t>
-      </w:r>
-      <w:proofErr w:type="spellEnd"/>
-      <w:r>
-        <w:rPr>
-          <w:rFonts w:ascii="Titillium Web" w:hAnsi="Titillium Web"/>
-          <w:lang w:val="en-US"/>
-        </w:rPr>
-        <w:t xml:space="preserve"> ligula </w:t>
-      </w:r>
-      <w:proofErr w:type="spellStart"/>
-      <w:r>
-        <w:rPr>
-          <w:rFonts w:ascii="Titillium Web" w:hAnsi="Titillium Web"/>
-          <w:lang w:val="en-US"/>
-        </w:rPr>
-        <w:t>eget</w:t>
-      </w:r>
-      <w:proofErr w:type="spellEnd"/>
-      <w:r>
-        <w:rPr>
-          <w:rFonts w:ascii="Titillium Web" w:hAnsi="Titillium Web"/>
-          <w:lang w:val="en-US"/>
-        </w:rPr>
-        <w:t xml:space="preserve"> dolor. </w:t>
-      </w:r>
-      <w:proofErr w:type="spellStart"/>
-      <w:r>
-        <w:rPr>
-          <w:rFonts w:ascii="Titillium Web" w:hAnsi="Titillium Web"/>
-          <w:lang w:val="en-US"/>
-        </w:rPr>
-        <w:t>Aenean</w:t>
-      </w:r>
-      <w:proofErr w:type="spellEnd"/>
-      <w:r>
-        <w:rPr>
-          <w:rFonts w:ascii="Titillium Web" w:hAnsi="Titillium Web"/>
-          <w:lang w:val="en-US"/>
-        </w:rPr>
-        <w:t xml:space="preserve"> </w:t>
-      </w:r>
-      <w:proofErr w:type="spellStart"/>
-      <w:r>
-        <w:rPr>
-          <w:rFonts w:ascii="Titillium Web" w:hAnsi="Titillium Web"/>
-          <w:lang w:val="en-US"/>
-        </w:rPr>
-        <w:t>massa</w:t>
-      </w:r>
-      <w:proofErr w:type="spellEnd"/>
-      <w:r>
-        <w:rPr>
-          <w:rFonts w:ascii="Titillium Web" w:hAnsi="Titillium Web"/>
-          <w:lang w:val="en-US"/>
-        </w:rPr>
-        <w:t xml:space="preserve">. Cum sociis </w:t>
-      </w:r>
-      <w:proofErr w:type="spellStart"/>
-      <w:r>
-        <w:rPr>
-          <w:rFonts w:ascii="Titillium Web" w:hAnsi="Titillium Web"/>
-          <w:lang w:val="en-US"/>
-        </w:rPr>
-        <w:t>natoque</w:t>
-      </w:r>
-      <w:proofErr w:type="spellEnd"/>
-      <w:r>
-        <w:rPr>
-          <w:rFonts w:ascii="Titillium Web" w:hAnsi="Titillium Web"/>
-          <w:lang w:val="en-US"/>
-        </w:rPr>
-        <w:t xml:space="preserve"> </w:t>
-      </w:r>
-      <w:proofErr w:type="spellStart"/>
-      <w:r>
-        <w:rPr>
-          <w:rFonts w:ascii="Titillium Web" w:hAnsi="Titillium Web"/>
-          <w:lang w:val="en-US"/>
-        </w:rPr>
-        <w:t>penatibus</w:t>
-      </w:r>
-      <w:proofErr w:type="spellEnd"/>
-      <w:r>
-        <w:rPr>
-          <w:rFonts w:ascii="Titillium Web" w:hAnsi="Titillium Web"/>
-          <w:lang w:val="en-US"/>
-        </w:rPr>
-        <w:t xml:space="preserve"> et </w:t>
-      </w:r>
-      <w:proofErr w:type="spellStart"/>
-      <w:r>
-        <w:rPr>
-          <w:rFonts w:ascii="Titillium Web" w:hAnsi="Titillium Web"/>
-          <w:lang w:val="en-US"/>
-        </w:rPr>
-        <w:t>magnis</w:t>
-      </w:r>
-      <w:proofErr w:type="spellEnd"/>
-      <w:r>
-        <w:rPr>
-          <w:rFonts w:ascii="Titillium Web" w:hAnsi="Titillium Web"/>
-          <w:lang w:val="en-US"/>
-        </w:rPr>
-        <w:t xml:space="preserve"> dis parturient </w:t>
-      </w:r>
-      <w:proofErr w:type="spellStart"/>
-      <w:r>
-        <w:rPr>
-          <w:rFonts w:ascii="Titillium Web" w:hAnsi="Titillium Web"/>
-          <w:lang w:val="en-US"/>
-        </w:rPr>
-        <w:t>montes</w:t>
-      </w:r>
-      <w:proofErr w:type="spellEnd"/>
-      <w:r>
-        <w:rPr>
-          <w:rFonts w:ascii="Titillium Web" w:hAnsi="Titillium Web"/>
-          <w:lang w:val="en-US"/>
-        </w:rPr>
-        <w:t xml:space="preserve">, </w:t>
-      </w:r>
-      <w:proofErr w:type="spellStart"/>
-      <w:r>
-        <w:rPr>
-          <w:rFonts w:ascii="Titillium Web" w:hAnsi="Titillium Web"/>
-          <w:lang w:val="en-US"/>
-        </w:rPr>
-        <w:t>nascetur</w:t>
-      </w:r>
-      <w:proofErr w:type="spellEnd"/>
-      <w:r>
-        <w:rPr>
-          <w:rFonts w:ascii="Titillium Web" w:hAnsi="Titillium Web"/>
-          <w:lang w:val="en-US"/>
-        </w:rPr>
-        <w:t xml:space="preserve"> </w:t>
-      </w:r>
-      <w:proofErr w:type="spellStart"/>
-      <w:r>
-        <w:rPr>
-          <w:rFonts w:ascii="Titillium Web" w:hAnsi="Titillium Web"/>
-          <w:lang w:val="en-US"/>
-        </w:rPr>
-        <w:t>ridiculus</w:t>
-      </w:r>
-      <w:proofErr w:type="spellEnd"/>
-      <w:r>
-        <w:rPr>
-          <w:rFonts w:ascii="Titillium Web" w:hAnsi="Titillium Web"/>
-          <w:lang w:val="en-US"/>
-        </w:rPr>
-        <w:t xml:space="preserve"> mus. </w:t>
-      </w:r>
-      <w:proofErr w:type="spellStart"/>
-      <w:r>
-        <w:rPr>
-          <w:rFonts w:ascii="Titillium Web" w:hAnsi="Titillium Web"/>
-          <w:lang w:val="en-US"/>
-        </w:rPr>
-        <w:t>Donec</w:t>
-      </w:r>
-      <w:proofErr w:type="spellEnd"/>
-      <w:r>
-        <w:rPr>
-          <w:rFonts w:ascii="Titillium Web" w:hAnsi="Titillium Web"/>
-          <w:lang w:val="en-US"/>
-        </w:rPr>
-        <w:t xml:space="preserve"> </w:t>
-      </w:r>
-      <w:proofErr w:type="spellStart"/>
-      <w:r>
-        <w:rPr>
-          <w:rFonts w:ascii="Titillium Web" w:hAnsi="Titillium Web"/>
-          <w:lang w:val="en-US"/>
-        </w:rPr>
-        <w:t>quam</w:t>
-      </w:r>
-      <w:proofErr w:type="spellEnd"/>
-      <w:r>
-        <w:rPr>
-          <w:rFonts w:ascii="Titillium Web" w:hAnsi="Titillium Web"/>
-          <w:lang w:val="en-US"/>
-        </w:rPr>
-        <w:t xml:space="preserve"> </w:t>
-      </w:r>
-      <w:proofErr w:type="spellStart"/>
-      <w:r>
-        <w:rPr>
-          <w:rFonts w:ascii="Titillium Web" w:hAnsi="Titillium Web"/>
-          <w:lang w:val="en-US"/>
-        </w:rPr>
-        <w:t>felis</w:t>
-      </w:r>
-      <w:proofErr w:type="spellEnd"/>
-      <w:r>
-        <w:rPr>
-          <w:rFonts w:ascii="Titillium Web" w:hAnsi="Titillium Web"/>
-          <w:lang w:val="en-US"/>
-        </w:rPr>
-        <w:t xml:space="preserve">, </w:t>
-      </w:r>
-      <w:proofErr w:type="spellStart"/>
-      <w:r>
-        <w:rPr>
-          <w:rFonts w:ascii="Titillium Web" w:hAnsi="Titillium Web"/>
-          <w:lang w:val="en-US"/>
-        </w:rPr>
-        <w:t>ultricies</w:t>
-      </w:r>
-      <w:proofErr w:type="spellEnd"/>
-      <w:r>
-        <w:rPr>
-          <w:rFonts w:ascii="Titillium Web" w:hAnsi="Titillium Web"/>
-          <w:lang w:val="en-US"/>
-        </w:rPr>
-        <w:t xml:space="preserve"> </w:t>
-      </w:r>
-      <w:proofErr w:type="spellStart"/>
-      <w:r>
-        <w:rPr>
-          <w:rFonts w:ascii="Titillium Web" w:hAnsi="Titillium Web"/>
-          <w:lang w:val="en-US"/>
-        </w:rPr>
-        <w:t>nec</w:t>
-      </w:r>
-      <w:proofErr w:type="spellEnd"/>
-      <w:r>
-        <w:rPr>
-          <w:rFonts w:ascii="Titillium Web" w:hAnsi="Titillium Web"/>
-          <w:lang w:val="en-US"/>
-        </w:rPr>
-        <w:t xml:space="preserve">, </w:t>
-      </w:r>
-      <w:proofErr w:type="spellStart"/>
-      <w:r>
-        <w:rPr>
-          <w:rFonts w:ascii="Titillium Web" w:hAnsi="Titillium Web"/>
-          <w:lang w:val="en-US"/>
-        </w:rPr>
-        <w:t>pellentesque</w:t>
-      </w:r>
-      <w:proofErr w:type="spellEnd"/>
-      <w:r>
-        <w:rPr>
-          <w:rFonts w:ascii="Titillium Web" w:hAnsi="Titillium Web"/>
-          <w:lang w:val="en-US"/>
-        </w:rPr>
-        <w:t xml:space="preserve"> </w:t>
-      </w:r>
-      <w:proofErr w:type="spellStart"/>
-      <w:r>
-        <w:rPr>
-          <w:rFonts w:ascii="Titillium Web" w:hAnsi="Titillium Web"/>
-          <w:lang w:val="en-US"/>
-        </w:rPr>
-        <w:t>eu</w:t>
-      </w:r>
-      <w:proofErr w:type="spellEnd"/>
-      <w:r>
-        <w:rPr>
-          <w:rFonts w:ascii="Titillium Web" w:hAnsi="Titillium Web"/>
-          <w:lang w:val="en-US"/>
-        </w:rPr>
-        <w:t xml:space="preserve">, </w:t>
-      </w:r>
-      <w:proofErr w:type="spellStart"/>
-      <w:r>
-        <w:rPr>
-          <w:rFonts w:ascii="Titillium Web" w:hAnsi="Titillium Web"/>
-          <w:lang w:val="en-US"/>
-        </w:rPr>
-        <w:t>pretium</w:t>
-      </w:r>
-      <w:proofErr w:type="spellEnd"/>
-      <w:r>
-        <w:rPr>
-          <w:rFonts w:ascii="Titillium Web" w:hAnsi="Titillium Web"/>
-          <w:lang w:val="en-US"/>
-        </w:rPr>
-        <w:t xml:space="preserve"> </w:t>
-      </w:r>
-      <w:proofErr w:type="spellStart"/>
-      <w:r>
-        <w:rPr>
-          <w:rFonts w:ascii="Titillium Web" w:hAnsi="Titillium Web"/>
-          <w:lang w:val="en-US"/>
-        </w:rPr>
-        <w:t>quis</w:t>
-      </w:r>
-      <w:proofErr w:type="spellEnd"/>
-      <w:r>
-        <w:rPr>
-          <w:rFonts w:ascii="Titillium Web" w:hAnsi="Titillium Web"/>
-          <w:lang w:val="en-US"/>
-        </w:rPr>
-        <w:t xml:space="preserve">, sem. </w:t>
-      </w:r>
-      <w:proofErr w:type="spellStart"/>
-      <w:r>
-        <w:rPr>
-          <w:rFonts w:ascii="Titillium Web" w:hAnsi="Titillium Web"/>
-          <w:lang w:val="en-US"/>
-        </w:rPr>
-        <w:t>Nulla</w:t>
-      </w:r>
-      <w:proofErr w:type="spellEnd"/>
-      <w:r>
-        <w:rPr>
-          <w:rFonts w:ascii="Titillium Web" w:hAnsi="Titillium Web"/>
-          <w:lang w:val="en-US"/>
-        </w:rPr>
-        <w:t xml:space="preserve"> </w:t>
-      </w:r>
-      <w:proofErr w:type="spellStart"/>
-      <w:r>
-        <w:rPr>
-          <w:rFonts w:ascii="Titillium Web" w:hAnsi="Titillium Web"/>
-          <w:lang w:val="en-US"/>
-        </w:rPr>
-        <w:t>consequat</w:t>
-      </w:r>
-      <w:proofErr w:type="spellEnd"/>
-      <w:r>
-        <w:rPr>
-          <w:rFonts w:ascii="Titillium Web" w:hAnsi="Titillium Web"/>
-          <w:lang w:val="en-US"/>
-        </w:rPr>
-        <w:t xml:space="preserve"> </w:t>
-      </w:r>
-      <w:proofErr w:type="spellStart"/>
-      <w:r>
-        <w:rPr>
-          <w:rFonts w:ascii="Titillium Web" w:hAnsi="Titillium Web"/>
-          <w:lang w:val="en-US"/>
-        </w:rPr>
-        <w:t>massa</w:t>
-      </w:r>
-      <w:proofErr w:type="spellEnd"/>
-      <w:r>
-        <w:rPr>
-          <w:rFonts w:ascii="Titillium Web" w:hAnsi="Titillium Web"/>
-          <w:lang w:val="en-US"/>
-        </w:rPr>
-        <w:t xml:space="preserve"> </w:t>
-      </w:r>
-      <w:proofErr w:type="spellStart"/>
-      <w:r>
-        <w:rPr>
-          <w:rFonts w:ascii="Titillium Web" w:hAnsi="Titillium Web"/>
-          <w:lang w:val="en-US"/>
-        </w:rPr>
-        <w:t>quis</w:t>
-      </w:r>
-      <w:proofErr w:type="spellEnd"/>
-      <w:r>
-        <w:rPr>
-          <w:rFonts w:ascii="Titillium Web" w:hAnsi="Titillium Web"/>
-          <w:lang w:val="en-US"/>
-        </w:rPr>
-        <w:t xml:space="preserve"> </w:t>
-      </w:r>
-      <w:proofErr w:type="spellStart"/>
-      <w:r>
-        <w:rPr>
-          <w:rFonts w:ascii="Titillium Web" w:hAnsi="Titillium Web"/>
-          <w:lang w:val="en-US"/>
-        </w:rPr>
-        <w:t>enim</w:t>
-      </w:r>
-      <w:proofErr w:type="spellEnd"/>
-      <w:r>
-        <w:rPr>
-          <w:rFonts w:ascii="Titillium Web" w:hAnsi="Titillium Web"/>
-          <w:lang w:val="en-US"/>
-        </w:rPr>
-        <w:t xml:space="preserve">. </w:t>
-      </w:r>
-      <w:proofErr w:type="spellStart"/>
-      <w:r>
-        <w:rPr>
-          <w:rFonts w:ascii="Titillium Web" w:hAnsi="Titillium Web"/>
-          <w:lang w:val="en-US"/>
-        </w:rPr>
-        <w:t>Donec</w:t>
-      </w:r>
-      <w:proofErr w:type="spellEnd"/>
-      <w:r>
-        <w:rPr>
-          <w:rFonts w:ascii="Titillium Web" w:hAnsi="Titillium Web"/>
-          <w:lang w:val="en-US"/>
-        </w:rPr>
-        <w:t xml:space="preserve"> </w:t>
-      </w:r>
-      <w:proofErr w:type="spellStart"/>
-      <w:r>
-        <w:rPr>
-          <w:rFonts w:ascii="Titillium Web" w:hAnsi="Titillium Web"/>
-          <w:lang w:val="en-US"/>
-        </w:rPr>
-        <w:t>pede</w:t>
-      </w:r>
-      <w:proofErr w:type="spellEnd"/>
-      <w:r>
-        <w:rPr>
-          <w:rFonts w:ascii="Titillium Web" w:hAnsi="Titillium Web"/>
-          <w:lang w:val="en-US"/>
-        </w:rPr>
-        <w:t xml:space="preserve"> </w:t>
-      </w:r>
-      <w:proofErr w:type="spellStart"/>
-      <w:r>
-        <w:rPr>
-          <w:rFonts w:ascii="Titillium Web" w:hAnsi="Titillium Web"/>
-          <w:lang w:val="en-US"/>
-        </w:rPr>
-        <w:t>justo</w:t>
-      </w:r>
-      <w:proofErr w:type="spellEnd"/>
-      <w:r>
-        <w:rPr>
-          <w:rFonts w:ascii="Titillium Web" w:hAnsi="Titillium Web"/>
-          <w:lang w:val="en-US"/>
-        </w:rPr>
-        <w:t xml:space="preserve">, </w:t>
-      </w:r>
-      <w:proofErr w:type="spellStart"/>
-      <w:r>
-        <w:rPr>
-          <w:rFonts w:ascii="Titillium Web" w:hAnsi="Titillium Web"/>
-          <w:lang w:val="en-US"/>
-        </w:rPr>
-        <w:t>fringilla</w:t>
-      </w:r>
-      <w:proofErr w:type="spellEnd"/>
-      <w:r>
-        <w:rPr>
-          <w:rFonts w:ascii="Titillium Web" w:hAnsi="Titillium Web"/>
-          <w:lang w:val="en-US"/>
-        </w:rPr>
-        <w:t xml:space="preserve"> vel, </w:t>
-      </w:r>
-      <w:proofErr w:type="spellStart"/>
-      <w:r>
-        <w:rPr>
-          <w:rFonts w:ascii="Titillium Web" w:hAnsi="Titillium Web"/>
-          <w:lang w:val="en-US"/>
-        </w:rPr>
-        <w:t>aliquet</w:t>
-      </w:r>
-      <w:proofErr w:type="spellEnd"/>
-      <w:r>
-        <w:rPr>
-          <w:rFonts w:ascii="Titillium Web" w:hAnsi="Titillium Web"/>
-          <w:lang w:val="en-US"/>
-        </w:rPr>
-        <w:t xml:space="preserve"> </w:t>
-      </w:r>
-      <w:proofErr w:type="spellStart"/>
-      <w:r>
-        <w:rPr>
-          <w:rFonts w:ascii="Titillium Web" w:hAnsi="Titillium Web"/>
-          <w:lang w:val="en-US"/>
-        </w:rPr>
-        <w:t>nec</w:t>
-      </w:r>
-      <w:proofErr w:type="spellEnd"/>
-      <w:r>
-        <w:rPr>
-          <w:rFonts w:ascii="Titillium Web" w:hAnsi="Titillium Web"/>
-          <w:lang w:val="en-US"/>
-        </w:rPr>
-        <w:t xml:space="preserve">, </w:t>
-      </w:r>
-      <w:proofErr w:type="spellStart"/>
-      <w:r>
-        <w:rPr>
-          <w:rFonts w:ascii="Titillium Web" w:hAnsi="Titillium Web"/>
-          <w:lang w:val="en-US"/>
-        </w:rPr>
-        <w:t>vulputate</w:t>
-      </w:r>
-      <w:proofErr w:type="spellEnd"/>
-      <w:r>
-        <w:rPr>
-          <w:rFonts w:ascii="Titillium Web" w:hAnsi="Titillium Web"/>
-          <w:lang w:val="en-US"/>
-        </w:rPr>
-        <w:t xml:space="preserve"> </w:t>
-      </w:r>
-      <w:proofErr w:type="spellStart"/>
-      <w:r>
-        <w:rPr>
-          <w:rFonts w:ascii="Titillium Web" w:hAnsi="Titillium Web"/>
-          <w:lang w:val="en-US"/>
-        </w:rPr>
-        <w:t>eget</w:t>
-      </w:r>
-      <w:proofErr w:type="spellEnd"/>
-      <w:r>
-        <w:rPr>
-          <w:rFonts w:ascii="Titillium Web" w:hAnsi="Titillium Web"/>
-          <w:lang w:val="en-US"/>
-        </w:rPr>
-        <w:t xml:space="preserve">, </w:t>
-      </w:r>
-      <w:proofErr w:type="spellStart"/>
-      <w:r>
-        <w:rPr>
-          <w:rFonts w:ascii="Titillium Web" w:hAnsi="Titillium Web"/>
-          <w:lang w:val="en-US"/>
-        </w:rPr>
-        <w:t>arcu</w:t>
-      </w:r>
-      <w:proofErr w:type="spellEnd"/>
-      <w:r>
-        <w:rPr>
-          <w:rFonts w:ascii="Titillium Web" w:hAnsi="Titillium Web"/>
-          <w:lang w:val="en-US"/>
-        </w:rPr>
-        <w:t xml:space="preserve">. In </w:t>
-      </w:r>
-      <w:proofErr w:type="spellStart"/>
-      <w:r>
-        <w:rPr>
-          <w:rFonts w:ascii="Titillium Web" w:hAnsi="Titillium Web"/>
-          <w:lang w:val="en-US"/>
-        </w:rPr>
-        <w:t>enim</w:t>
-      </w:r>
-      <w:proofErr w:type="spellEnd"/>
-      <w:r>
-        <w:rPr>
-          <w:rFonts w:ascii="Titillium Web" w:hAnsi="Titillium Web"/>
-          <w:lang w:val="en-US"/>
-        </w:rPr>
-        <w:t xml:space="preserve"> </w:t>
-      </w:r>
-      <w:proofErr w:type="spellStart"/>
-      <w:r>
-        <w:rPr>
-          <w:rFonts w:ascii="Titillium Web" w:hAnsi="Titillium Web"/>
-          <w:lang w:val="en-US"/>
-        </w:rPr>
-        <w:t>justo</w:t>
-      </w:r>
-      <w:proofErr w:type="spellEnd"/>
-      <w:r>
-        <w:rPr>
-          <w:rFonts w:ascii="Titillium Web" w:hAnsi="Titillium Web"/>
-          <w:lang w:val="en-US"/>
-        </w:rPr>
-        <w:t xml:space="preserve">, </w:t>
-      </w:r>
-      <w:proofErr w:type="spellStart"/>
-      <w:r>
-        <w:rPr>
-          <w:rFonts w:ascii="Titillium Web" w:hAnsi="Titillium Web"/>
-          <w:lang w:val="en-US"/>
-        </w:rPr>
-        <w:t>rhoncus</w:t>
-      </w:r>
-      <w:proofErr w:type="spellEnd"/>
-      <w:r>
-        <w:rPr>
-          <w:rFonts w:ascii="Titillium Web" w:hAnsi="Titillium Web"/>
-          <w:lang w:val="en-US"/>
-        </w:rPr>
-        <w:t xml:space="preserve"> </w:t>
-      </w:r>
-      <w:proofErr w:type="spellStart"/>
-      <w:r>
-        <w:rPr>
-          <w:rFonts w:ascii="Titillium Web" w:hAnsi="Titillium Web"/>
-          <w:lang w:val="en-US"/>
-        </w:rPr>
-        <w:t>ut</w:t>
-      </w:r>
-      <w:proofErr w:type="spellEnd"/>
-      <w:r>
-        <w:rPr>
-          <w:rFonts w:ascii="Titillium Web" w:hAnsi="Titillium Web"/>
-          <w:lang w:val="en-US"/>
-        </w:rPr>
-        <w:t xml:space="preserve">, </w:t>
-      </w:r>
-      <w:proofErr w:type="spellStart"/>
-      <w:r>
-        <w:rPr>
-          <w:rFonts w:ascii="Titillium Web" w:hAnsi="Titillium Web"/>
-          <w:lang w:val="en-US"/>
-        </w:rPr>
-        <w:t>imperdiet</w:t>
-      </w:r>
-      <w:proofErr w:type="spellEnd"/>
-      <w:r>
-        <w:rPr>
-          <w:rFonts w:ascii="Titillium Web" w:hAnsi="Titillium Web"/>
-          <w:lang w:val="en-US"/>
-        </w:rPr>
-        <w:t xml:space="preserve"> a, </w:t>
-      </w:r>
-      <w:proofErr w:type="spellStart"/>
-      <w:r>
-        <w:rPr>
-          <w:rFonts w:ascii="Titillium Web" w:hAnsi="Titillium Web"/>
-          <w:lang w:val="en-US"/>
-        </w:rPr>
-        <w:t>venenatis</w:t>
-      </w:r>
-      <w:proofErr w:type="spellEnd"/>
-      <w:r>
-        <w:rPr>
-          <w:rFonts w:ascii="Titillium Web" w:hAnsi="Titillium Web"/>
-          <w:lang w:val="en-US"/>
-        </w:rPr>
-        <w:t xml:space="preserve"> vitae, </w:t>
-      </w:r>
-      <w:proofErr w:type="spellStart"/>
-      <w:r>
-        <w:rPr>
-          <w:rFonts w:ascii="Titillium Web" w:hAnsi="Titillium Web"/>
-          <w:lang w:val="en-US"/>
-        </w:rPr>
-        <w:t>justo</w:t>
-      </w:r>
-      <w:proofErr w:type="spellEnd"/>
-      <w:r>
-        <w:rPr>
-          <w:rFonts w:ascii="Titillium Web" w:hAnsi="Titillium Web"/>
-          <w:lang w:val="en-US"/>
-        </w:rPr>
-        <w:t xml:space="preserve">. </w:t>
-      </w:r>
-      <w:proofErr w:type="spellStart"/>
-      <w:r>
-        <w:rPr>
-          <w:rFonts w:ascii="Titillium Web" w:hAnsi="Titillium Web"/>
-        </w:rPr>
-        <w:t>Nullam</w:t>
-      </w:r>
-      <w:proofErr w:type="spellEnd"/>
-      <w:r>
-        <w:rPr>
-          <w:rFonts w:ascii="Titillium Web" w:hAnsi="Titillium Web"/>
-        </w:rPr>
-        <w:t xml:space="preserve"> dictum </w:t>
-      </w:r>
-      <w:proofErr w:type="spellStart"/>
-      <w:r>
-        <w:rPr>
-          <w:rFonts w:ascii="Titillium Web" w:hAnsi="Titillium Web"/>
-        </w:rPr>
-        <w:t>felis</w:t>
-      </w:r>
-      <w:proofErr w:type="spellEnd"/>
-      <w:r>
-        <w:rPr>
-          <w:rFonts w:ascii="Titillium Web" w:hAnsi="Titillium Web"/>
-        </w:rPr>
-        <w:t xml:space="preserve"> </w:t>
-      </w:r>
-      <w:proofErr w:type="spellStart"/>
-      <w:r>
-        <w:rPr>
-          <w:rFonts w:ascii="Titillium Web" w:hAnsi="Titillium Web"/>
-        </w:rPr>
-        <w:t>eu</w:t>
-      </w:r>
-      <w:proofErr w:type="spellEnd"/>
-      <w:r>
-        <w:rPr>
-          <w:rFonts w:ascii="Titillium Web" w:hAnsi="Titillium Web"/>
-        </w:rPr>
-        <w:t xml:space="preserve"> pede </w:t>
-      </w:r>
-      <w:proofErr w:type="spellStart"/>
-      <w:r>
-        <w:rPr>
-          <w:rFonts w:ascii="Titillium Web" w:hAnsi="Titillium Web"/>
-        </w:rPr>
-        <w:t>mollis</w:t>
-      </w:r>
-      <w:proofErr w:type="spellEnd"/>
-      <w:r>
-        <w:rPr>
-          <w:rFonts w:ascii="Titillium Web" w:hAnsi="Titillium Web"/>
-        </w:rPr>
-        <w:t xml:space="preserve"> </w:t>
-      </w:r>
-      <w:proofErr w:type="spellStart"/>
-      <w:r>
-        <w:rPr>
-          <w:rFonts w:ascii="Titillium Web" w:hAnsi="Titillium Web"/>
-        </w:rPr>
-        <w:t>pretium</w:t>
-      </w:r>
-      <w:proofErr w:type="spellEnd"/>
-      <w:r>
-        <w:rPr>
-          <w:rFonts w:ascii="Titillium Web" w:hAnsi="Titillium Web"/>
-        </w:rPr>
-        <w:t xml:space="preserve">. Integer </w:t>
-      </w:r>
-      <w:proofErr w:type="spellStart"/>
-      <w:r>
-        <w:rPr>
-          <w:rFonts w:ascii="Titillium Web" w:hAnsi="Titillium Web"/>
-        </w:rPr>
-        <w:t>tincidunt</w:t>
-      </w:r>
-      <w:proofErr w:type="spellEnd"/>
-      <w:r>
-        <w:rPr>
-          <w:rFonts w:ascii="Titillium Web" w:hAnsi="Titillium Web"/>
-        </w:rPr>
-        <w:t xml:space="preserve">. </w:t>
-      </w:r>
-      <w:proofErr w:type="spellStart"/>
-      <w:r>
-        <w:rPr>
-          <w:rFonts w:ascii="Titillium Web" w:hAnsi="Titillium Web"/>
-        </w:rPr>
-        <w:t>Cras</w:t>
-      </w:r>
-      <w:proofErr w:type="spellEnd"/>
-      <w:r>
-        <w:rPr>
-          <w:rFonts w:ascii="Titillium Web" w:hAnsi="Titillium Web"/>
-        </w:rPr>
-        <w:t xml:space="preserve"> </w:t>
-      </w:r>
-      <w:proofErr w:type="spellStart"/>
-      <w:r>
-        <w:rPr>
-          <w:rFonts w:ascii="Titillium Web" w:hAnsi="Titillium Web"/>
-        </w:rPr>
-        <w:t>dapibus</w:t>
-      </w:r>
-      <w:proofErr w:type="spellEnd"/>
-      <w:r>
-        <w:rPr>
-          <w:rFonts w:ascii="Titillium Web" w:hAnsi="Titillium Web"/>
-        </w:rPr>
-        <w:t>.</w:t>
-      </w:r>
+      <w:proofErr w:type="spellEnd"/>
     </w:p>
     <w:p>
       <w:pPr>
@@ -5911,7 +5087,1125 @@
           <w:lang w:val="en-US"/>
         </w:rPr>
       </w:pPr>
-      <w:proofErr w:type="spellStart"/>
+      <w:r>
+        <w:rPr>
+          <w:rFonts w:ascii="Titillium Web" w:eastAsiaTheme="minorHAnsi" w:hAnsi="Titillium Web" w:cstheme="minorBidi"/>
+          <w:color w:val="auto"/>
+          <w:sz w:val="24"/>
+          <w:szCs w:val="22"/>
+          <w:lang w:val="en-US"/>
+        </w:rPr>
+        <w:t>L</w:t>
+      </w:r>
+      <w:r>
+        <w:rPr>
+          <w:rFonts w:ascii="Titillium Web" w:eastAsiaTheme="minorHAnsi" w:hAnsi="Titillium Web" w:cstheme="minorBidi"/>
+          <w:color w:val="auto"/>
+          <w:sz w:val="24"/>
+          <w:szCs w:val="22"/>
+          <w:lang w:val="en-US"/>
+        </w:rPr>
+        <w:t xml:space="preserve">orem ipsum dolor sit </w:t>
+      </w:r>
+      <w:proofErr w:type="spellStart"/>
+      <w:r>
+        <w:rPr>
+          <w:rFonts w:ascii="Titillium Web" w:eastAsiaTheme="minorHAnsi" w:hAnsi="Titillium Web" w:cstheme="minorBidi"/>
+          <w:color w:val="auto"/>
+          <w:sz w:val="24"/>
+          <w:szCs w:val="22"/>
+          <w:lang w:val="en-US"/>
+        </w:rPr>
+        <w:t>amet</w:t>
+      </w:r>
+      <w:proofErr w:type="spellEnd"/>
+      <w:r>
+        <w:rPr>
+          <w:rFonts w:ascii="Titillium Web" w:eastAsiaTheme="minorHAnsi" w:hAnsi="Titillium Web" w:cstheme="minorBidi"/>
+          <w:color w:val="auto"/>
+          <w:sz w:val="24"/>
+          <w:szCs w:val="22"/>
+          <w:lang w:val="en-US"/>
+        </w:rPr>
+        <w:t xml:space="preserve">, </w:t>
+      </w:r>
+      <w:proofErr w:type="spellStart"/>
+      <w:r>
+        <w:rPr>
+          <w:rFonts w:ascii="Titillium Web" w:eastAsiaTheme="minorHAnsi" w:hAnsi="Titillium Web" w:cstheme="minorBidi"/>
+          <w:color w:val="auto"/>
+          <w:sz w:val="24"/>
+          <w:szCs w:val="22"/>
+          <w:lang w:val="en-US"/>
+        </w:rPr>
+        <w:t>consectetuer</w:t>
+      </w:r>
+      <w:proofErr w:type="spellEnd"/>
+      <w:r>
+        <w:rPr>
+          <w:rFonts w:ascii="Titillium Web" w:eastAsiaTheme="minorHAnsi" w:hAnsi="Titillium Web" w:cstheme="minorBidi"/>
+          <w:color w:val="auto"/>
+          <w:sz w:val="24"/>
+          <w:szCs w:val="22"/>
+          <w:lang w:val="en-US"/>
+        </w:rPr>
+        <w:t xml:space="preserve"> </w:t>
+      </w:r>
+      <w:proofErr w:type="spellStart"/>
+      <w:r>
+        <w:rPr>
+          <w:rFonts w:ascii="Titillium Web" w:eastAsiaTheme="minorHAnsi" w:hAnsi="Titillium Web" w:cstheme="minorBidi"/>
+          <w:color w:val="auto"/>
+          <w:sz w:val="24"/>
+          <w:szCs w:val="22"/>
+          <w:lang w:val="en-US"/>
+        </w:rPr>
+        <w:t>adipiscing</w:t>
+      </w:r>
+      <w:proofErr w:type="spellEnd"/>
+      <w:r>
+        <w:rPr>
+          <w:rFonts w:ascii="Titillium Web" w:eastAsiaTheme="minorHAnsi" w:hAnsi="Titillium Web" w:cstheme="minorBidi"/>
+          <w:color w:val="auto"/>
+          <w:sz w:val="24"/>
+          <w:szCs w:val="22"/>
+          <w:lang w:val="en-US"/>
+        </w:rPr>
+        <w:t xml:space="preserve"> </w:t>
+      </w:r>
+      <w:proofErr w:type="spellStart"/>
+      <w:r>
+        <w:rPr>
+          <w:rFonts w:ascii="Titillium Web" w:eastAsiaTheme="minorHAnsi" w:hAnsi="Titillium Web" w:cstheme="minorBidi"/>
+          <w:color w:val="auto"/>
+          <w:sz w:val="24"/>
+          <w:szCs w:val="22"/>
+          <w:lang w:val="en-US"/>
+        </w:rPr>
+        <w:t>elit</w:t>
+      </w:r>
+      <w:proofErr w:type="spellEnd"/>
+      <w:r>
+        <w:rPr>
+          <w:rFonts w:ascii="Titillium Web" w:eastAsiaTheme="minorHAnsi" w:hAnsi="Titillium Web" w:cstheme="minorBidi"/>
+          <w:color w:val="auto"/>
+          <w:sz w:val="24"/>
+          <w:szCs w:val="22"/>
+          <w:lang w:val="en-US"/>
+        </w:rPr>
+        <w:t xml:space="preserve">. </w:t>
+      </w:r>
+      <w:proofErr w:type="spellStart"/>
+      <w:r>
+        <w:rPr>
+          <w:rFonts w:ascii="Titillium Web" w:eastAsiaTheme="minorHAnsi" w:hAnsi="Titillium Web" w:cstheme="minorBidi"/>
+          <w:color w:val="auto"/>
+          <w:sz w:val="24"/>
+          <w:szCs w:val="22"/>
+          <w:lang w:val="en-US"/>
+        </w:rPr>
+        <w:t>Aenean</w:t>
+      </w:r>
+      <w:proofErr w:type="spellEnd"/>
+      <w:r>
+        <w:rPr>
+          <w:rFonts w:ascii="Titillium Web" w:eastAsiaTheme="minorHAnsi" w:hAnsi="Titillium Web" w:cstheme="minorBidi"/>
+          <w:color w:val="auto"/>
+          <w:sz w:val="24"/>
+          <w:szCs w:val="22"/>
+          <w:lang w:val="en-US"/>
+        </w:rPr>
+        <w:t xml:space="preserve"> </w:t>
+      </w:r>
+      <w:proofErr w:type="spellStart"/>
+      <w:r>
+        <w:rPr>
+          <w:rFonts w:ascii="Titillium Web" w:eastAsiaTheme="minorHAnsi" w:hAnsi="Titillium Web" w:cstheme="minorBidi"/>
+          <w:color w:val="auto"/>
+          <w:sz w:val="24"/>
+          <w:szCs w:val="22"/>
+          <w:lang w:val="en-US"/>
+        </w:rPr>
+        <w:t>commodo</w:t>
+      </w:r>
+      <w:proofErr w:type="spellEnd"/>
+      <w:r>
+        <w:rPr>
+          <w:rFonts w:ascii="Titillium Web" w:eastAsiaTheme="minorHAnsi" w:hAnsi="Titillium Web" w:cstheme="minorBidi"/>
+          <w:color w:val="auto"/>
+          <w:sz w:val="24"/>
+          <w:szCs w:val="22"/>
+          <w:lang w:val="en-US"/>
+        </w:rPr>
+        <w:t xml:space="preserve"> ligula </w:t>
+      </w:r>
+      <w:proofErr w:type="spellStart"/>
+      <w:r>
+        <w:rPr>
+          <w:rFonts w:ascii="Titillium Web" w:eastAsiaTheme="minorHAnsi" w:hAnsi="Titillium Web" w:cstheme="minorBidi"/>
+          <w:color w:val="auto"/>
+          <w:sz w:val="24"/>
+          <w:szCs w:val="22"/>
+          <w:lang w:val="en-US"/>
+        </w:rPr>
+        <w:t>eget</w:t>
+      </w:r>
+      <w:proofErr w:type="spellEnd"/>
+      <w:r>
+        <w:rPr>
+          <w:rFonts w:ascii="Titillium Web" w:eastAsiaTheme="minorHAnsi" w:hAnsi="Titillium Web" w:cstheme="minorBidi"/>
+          <w:color w:val="auto"/>
+          <w:sz w:val="24"/>
+          <w:szCs w:val="22"/>
+          <w:lang w:val="en-US"/>
+        </w:rPr>
+        <w:t xml:space="preserve"> dolor. </w:t>
+      </w:r>
+      <w:proofErr w:type="spellStart"/>
+      <w:r>
+        <w:rPr>
+          <w:rFonts w:ascii="Titillium Web" w:eastAsiaTheme="minorHAnsi" w:hAnsi="Titillium Web" w:cstheme="minorBidi"/>
+          <w:color w:val="auto"/>
+          <w:sz w:val="24"/>
+          <w:szCs w:val="22"/>
+          <w:lang w:val="en-US"/>
+        </w:rPr>
+        <w:t>Aenean</w:t>
+      </w:r>
+      <w:proofErr w:type="spellEnd"/>
+      <w:r>
+        <w:rPr>
+          <w:rFonts w:ascii="Titillium Web" w:eastAsiaTheme="minorHAnsi" w:hAnsi="Titillium Web" w:cstheme="minorBidi"/>
+          <w:color w:val="auto"/>
+          <w:sz w:val="24"/>
+          <w:szCs w:val="22"/>
+          <w:lang w:val="en-US"/>
+        </w:rPr>
+        <w:t xml:space="preserve"> </w:t>
+      </w:r>
+      <w:proofErr w:type="spellStart"/>
+      <w:r>
+        <w:rPr>
+          <w:rFonts w:ascii="Titillium Web" w:eastAsiaTheme="minorHAnsi" w:hAnsi="Titillium Web" w:cstheme="minorBidi"/>
+          <w:color w:val="auto"/>
+          <w:sz w:val="24"/>
+          <w:szCs w:val="22"/>
+          <w:lang w:val="en-US"/>
+        </w:rPr>
+        <w:t>massa</w:t>
+      </w:r>
+      <w:proofErr w:type="spellEnd"/>
+      <w:r>
+        <w:rPr>
+          <w:rFonts w:ascii="Titillium Web" w:eastAsiaTheme="minorHAnsi" w:hAnsi="Titillium Web" w:cstheme="minorBidi"/>
+          <w:color w:val="auto"/>
+          <w:sz w:val="24"/>
+          <w:szCs w:val="22"/>
+          <w:lang w:val="en-US"/>
+        </w:rPr>
+        <w:t xml:space="preserve">. Cum sociis </w:t>
+      </w:r>
+      <w:proofErr w:type="spellStart"/>
+      <w:r>
+        <w:rPr>
+          <w:rFonts w:ascii="Titillium Web" w:eastAsiaTheme="minorHAnsi" w:hAnsi="Titillium Web" w:cstheme="minorBidi"/>
+          <w:color w:val="auto"/>
+          <w:sz w:val="24"/>
+          <w:szCs w:val="22"/>
+          <w:lang w:val="en-US"/>
+        </w:rPr>
+        <w:t>natoque</w:t>
+      </w:r>
+      <w:proofErr w:type="spellEnd"/>
+      <w:r>
+        <w:rPr>
+          <w:rFonts w:ascii="Titillium Web" w:eastAsiaTheme="minorHAnsi" w:hAnsi="Titillium Web" w:cstheme="minorBidi"/>
+          <w:color w:val="auto"/>
+          <w:sz w:val="24"/>
+          <w:szCs w:val="22"/>
+          <w:lang w:val="en-US"/>
+        </w:rPr>
+        <w:t xml:space="preserve"> </w:t>
+      </w:r>
+      <w:proofErr w:type="spellStart"/>
+      <w:r>
+        <w:rPr>
+          <w:rFonts w:ascii="Titillium Web" w:eastAsiaTheme="minorHAnsi" w:hAnsi="Titillium Web" w:cstheme="minorBidi"/>
+          <w:color w:val="auto"/>
+          <w:sz w:val="24"/>
+          <w:szCs w:val="22"/>
+          <w:lang w:val="en-US"/>
+        </w:rPr>
+        <w:t>penatibus</w:t>
+      </w:r>
+      <w:proofErr w:type="spellEnd"/>
+      <w:r>
+        <w:rPr>
+          <w:rFonts w:ascii="Titillium Web" w:eastAsiaTheme="minorHAnsi" w:hAnsi="Titillium Web" w:cstheme="minorBidi"/>
+          <w:color w:val="auto"/>
+          <w:sz w:val="24"/>
+          <w:szCs w:val="22"/>
+          <w:lang w:val="en-US"/>
+        </w:rPr>
+        <w:t xml:space="preserve"> et </w:t>
+      </w:r>
+      <w:proofErr w:type="spellStart"/>
+      <w:r>
+        <w:rPr>
+          <w:rFonts w:ascii="Titillium Web" w:eastAsiaTheme="minorHAnsi" w:hAnsi="Titillium Web" w:cstheme="minorBidi"/>
+          <w:color w:val="auto"/>
+          <w:sz w:val="24"/>
+          <w:szCs w:val="22"/>
+          <w:lang w:val="en-US"/>
+        </w:rPr>
+        <w:t>magnis</w:t>
+      </w:r>
+      <w:proofErr w:type="spellEnd"/>
+      <w:r>
+        <w:rPr>
+          <w:rFonts w:ascii="Titillium Web" w:eastAsiaTheme="minorHAnsi" w:hAnsi="Titillium Web" w:cstheme="minorBidi"/>
+          <w:color w:val="auto"/>
+          <w:sz w:val="24"/>
+          <w:szCs w:val="22"/>
+          <w:lang w:val="en-US"/>
+        </w:rPr>
+        <w:t xml:space="preserve"> dis parturient </w:t>
+      </w:r>
+      <w:proofErr w:type="spellStart"/>
+      <w:r>
+        <w:rPr>
+          <w:rFonts w:ascii="Titillium Web" w:eastAsiaTheme="minorHAnsi" w:hAnsi="Titillium Web" w:cstheme="minorBidi"/>
+          <w:color w:val="auto"/>
+          <w:sz w:val="24"/>
+          <w:szCs w:val="22"/>
+          <w:lang w:val="en-US"/>
+        </w:rPr>
+        <w:t>montes</w:t>
+      </w:r>
+      <w:proofErr w:type="spellEnd"/>
+      <w:r>
+        <w:rPr>
+          <w:rFonts w:ascii="Titillium Web" w:eastAsiaTheme="minorHAnsi" w:hAnsi="Titillium Web" w:cstheme="minorBidi"/>
+          <w:color w:val="auto"/>
+          <w:sz w:val="24"/>
+          <w:szCs w:val="22"/>
+          <w:lang w:val="en-US"/>
+        </w:rPr>
+        <w:t xml:space="preserve">, </w:t>
+      </w:r>
+      <w:proofErr w:type="spellStart"/>
+      <w:r>
+        <w:rPr>
+          <w:rFonts w:ascii="Titillium Web" w:eastAsiaTheme="minorHAnsi" w:hAnsi="Titillium Web" w:cstheme="minorBidi"/>
+          <w:color w:val="auto"/>
+          <w:sz w:val="24"/>
+          <w:szCs w:val="22"/>
+          <w:lang w:val="en-US"/>
+        </w:rPr>
+        <w:t>nascetur</w:t>
+      </w:r>
+      <w:proofErr w:type="spellEnd"/>
+      <w:r>
+        <w:rPr>
+          <w:rFonts w:ascii="Titillium Web" w:eastAsiaTheme="minorHAnsi" w:hAnsi="Titillium Web" w:cstheme="minorBidi"/>
+          <w:color w:val="auto"/>
+          <w:sz w:val="24"/>
+          <w:szCs w:val="22"/>
+          <w:lang w:val="en-US"/>
+        </w:rPr>
+        <w:t xml:space="preserve"> </w:t>
+      </w:r>
+      <w:proofErr w:type="spellStart"/>
+      <w:r>
+        <w:rPr>
+          <w:rFonts w:ascii="Titillium Web" w:eastAsiaTheme="minorHAnsi" w:hAnsi="Titillium Web" w:cstheme="minorBidi"/>
+          <w:color w:val="auto"/>
+          <w:sz w:val="24"/>
+          <w:szCs w:val="22"/>
+          <w:lang w:val="en-US"/>
+        </w:rPr>
+        <w:t>ridiculus</w:t>
+      </w:r>
+      <w:proofErr w:type="spellEnd"/>
+      <w:r>
+        <w:rPr>
+          <w:rFonts w:ascii="Titillium Web" w:eastAsiaTheme="minorHAnsi" w:hAnsi="Titillium Web" w:cstheme="minorBidi"/>
+          <w:color w:val="auto"/>
+          <w:sz w:val="24"/>
+          <w:szCs w:val="22"/>
+          <w:lang w:val="en-US"/>
+        </w:rPr>
+        <w:t xml:space="preserve"> mus. </w:t>
+      </w:r>
+      <w:proofErr w:type="spellStart"/>
+      <w:r>
+        <w:rPr>
+          <w:rFonts w:ascii="Titillium Web" w:eastAsiaTheme="minorHAnsi" w:hAnsi="Titillium Web" w:cstheme="minorBidi"/>
+          <w:color w:val="auto"/>
+          <w:sz w:val="24"/>
+          <w:szCs w:val="22"/>
+          <w:lang w:val="en-US"/>
+        </w:rPr>
+        <w:t>Donec</w:t>
+      </w:r>
+      <w:proofErr w:type="spellEnd"/>
+      <w:r>
+        <w:rPr>
+          <w:rFonts w:ascii="Titillium Web" w:eastAsiaTheme="minorHAnsi" w:hAnsi="Titillium Web" w:cstheme="minorBidi"/>
+          <w:color w:val="auto"/>
+          <w:sz w:val="24"/>
+          <w:szCs w:val="22"/>
+          <w:lang w:val="en-US"/>
+        </w:rPr>
+        <w:t xml:space="preserve"> </w:t>
+      </w:r>
+      <w:proofErr w:type="spellStart"/>
+      <w:r>
+        <w:rPr>
+          <w:rFonts w:ascii="Titillium Web" w:eastAsiaTheme="minorHAnsi" w:hAnsi="Titillium Web" w:cstheme="minorBidi"/>
+          <w:color w:val="auto"/>
+          <w:sz w:val="24"/>
+          <w:szCs w:val="22"/>
+          <w:lang w:val="en-US"/>
+        </w:rPr>
+        <w:t>quam</w:t>
+      </w:r>
+      <w:proofErr w:type="spellEnd"/>
+      <w:r>
+        <w:rPr>
+          <w:rFonts w:ascii="Titillium Web" w:eastAsiaTheme="minorHAnsi" w:hAnsi="Titillium Web" w:cstheme="minorBidi"/>
+          <w:color w:val="auto"/>
+          <w:sz w:val="24"/>
+          <w:szCs w:val="22"/>
+          <w:lang w:val="en-US"/>
+        </w:rPr>
+        <w:t xml:space="preserve"> </w:t>
+      </w:r>
+      <w:proofErr w:type="spellStart"/>
+      <w:r>
+        <w:rPr>
+          <w:rFonts w:ascii="Titillium Web" w:eastAsiaTheme="minorHAnsi" w:hAnsi="Titillium Web" w:cstheme="minorBidi"/>
+          <w:color w:val="auto"/>
+          <w:sz w:val="24"/>
+          <w:szCs w:val="22"/>
+          <w:lang w:val="en-US"/>
+        </w:rPr>
+        <w:t>felis</w:t>
+      </w:r>
+      <w:proofErr w:type="spellEnd"/>
+      <w:r>
+        <w:rPr>
+          <w:rFonts w:ascii="Titillium Web" w:eastAsiaTheme="minorHAnsi" w:hAnsi="Titillium Web" w:cstheme="minorBidi"/>
+          <w:color w:val="auto"/>
+          <w:sz w:val="24"/>
+          <w:szCs w:val="22"/>
+          <w:lang w:val="en-US"/>
+        </w:rPr>
+        <w:t xml:space="preserve">, </w:t>
+      </w:r>
+      <w:proofErr w:type="spellStart"/>
+      <w:r>
+        <w:rPr>
+          <w:rFonts w:ascii="Titillium Web" w:eastAsiaTheme="minorHAnsi" w:hAnsi="Titillium Web" w:cstheme="minorBidi"/>
+          <w:color w:val="auto"/>
+          <w:sz w:val="24"/>
+          <w:szCs w:val="22"/>
+          <w:lang w:val="en-US"/>
+        </w:rPr>
+        <w:t>ultricies</w:t>
+      </w:r>
+      <w:proofErr w:type="spellEnd"/>
+      <w:r>
+        <w:rPr>
+          <w:rFonts w:ascii="Titillium Web" w:eastAsiaTheme="minorHAnsi" w:hAnsi="Titillium Web" w:cstheme="minorBidi"/>
+          <w:color w:val="auto"/>
+          <w:sz w:val="24"/>
+          <w:szCs w:val="22"/>
+          <w:lang w:val="en-US"/>
+        </w:rPr>
+        <w:t xml:space="preserve"> </w:t>
+      </w:r>
+      <w:proofErr w:type="spellStart"/>
+      <w:r>
+        <w:rPr>
+          <w:rFonts w:ascii="Titillium Web" w:eastAsiaTheme="minorHAnsi" w:hAnsi="Titillium Web" w:cstheme="minorBidi"/>
+          <w:color w:val="auto"/>
+          <w:sz w:val="24"/>
+          <w:szCs w:val="22"/>
+          <w:lang w:val="en-US"/>
+        </w:rPr>
+        <w:t>nec</w:t>
+      </w:r>
+      <w:proofErr w:type="spellEnd"/>
+      <w:r>
+        <w:rPr>
+          <w:rFonts w:ascii="Titillium Web" w:eastAsiaTheme="minorHAnsi" w:hAnsi="Titillium Web" w:cstheme="minorBidi"/>
+          <w:color w:val="auto"/>
+          <w:sz w:val="24"/>
+          <w:szCs w:val="22"/>
+          <w:lang w:val="en-US"/>
+        </w:rPr>
+        <w:t xml:space="preserve">, </w:t>
+      </w:r>
+      <w:proofErr w:type="spellStart"/>
+      <w:r>
+        <w:rPr>
+          <w:rFonts w:ascii="Titillium Web" w:eastAsiaTheme="minorHAnsi" w:hAnsi="Titillium Web" w:cstheme="minorBidi"/>
+          <w:color w:val="auto"/>
+          <w:sz w:val="24"/>
+          <w:szCs w:val="22"/>
+          <w:lang w:val="en-US"/>
+        </w:rPr>
+        <w:t>pellentesque</w:t>
+      </w:r>
+      <w:proofErr w:type="spellEnd"/>
+      <w:r>
+        <w:rPr>
+          <w:rFonts w:ascii="Titillium Web" w:eastAsiaTheme="minorHAnsi" w:hAnsi="Titillium Web" w:cstheme="minorBidi"/>
+          <w:color w:val="auto"/>
+          <w:sz w:val="24"/>
+          <w:szCs w:val="22"/>
+          <w:lang w:val="en-US"/>
+        </w:rPr>
+        <w:t xml:space="preserve"> </w:t>
+      </w:r>
+      <w:proofErr w:type="spellStart"/>
+      <w:r>
+        <w:rPr>
+          <w:rFonts w:ascii="Titillium Web" w:eastAsiaTheme="minorHAnsi" w:hAnsi="Titillium Web" w:cstheme="minorBidi"/>
+          <w:color w:val="auto"/>
+          <w:sz w:val="24"/>
+          <w:szCs w:val="22"/>
+          <w:lang w:val="en-US"/>
+        </w:rPr>
+        <w:t>eu</w:t>
+      </w:r>
+      <w:proofErr w:type="spellEnd"/>
+      <w:r>
+        <w:rPr>
+          <w:rFonts w:ascii="Titillium Web" w:eastAsiaTheme="minorHAnsi" w:hAnsi="Titillium Web" w:cstheme="minorBidi"/>
+          <w:color w:val="auto"/>
+          <w:sz w:val="24"/>
+          <w:szCs w:val="22"/>
+          <w:lang w:val="en-US"/>
+        </w:rPr>
+        <w:t xml:space="preserve">, </w:t>
+      </w:r>
+      <w:proofErr w:type="spellStart"/>
+      <w:r>
+        <w:rPr>
+          <w:rFonts w:ascii="Titillium Web" w:eastAsiaTheme="minorHAnsi" w:hAnsi="Titillium Web" w:cstheme="minorBidi"/>
+          <w:color w:val="auto"/>
+          <w:sz w:val="24"/>
+          <w:szCs w:val="22"/>
+          <w:lang w:val="en-US"/>
+        </w:rPr>
+        <w:t>pretium</w:t>
+      </w:r>
+      <w:proofErr w:type="spellEnd"/>
+      <w:r>
+        <w:rPr>
+          <w:rFonts w:ascii="Titillium Web" w:eastAsiaTheme="minorHAnsi" w:hAnsi="Titillium Web" w:cstheme="minorBidi"/>
+          <w:color w:val="auto"/>
+          <w:sz w:val="24"/>
+          <w:szCs w:val="22"/>
+          <w:lang w:val="en-US"/>
+        </w:rPr>
+        <w:t xml:space="preserve"> </w:t>
+      </w:r>
+      <w:proofErr w:type="spellStart"/>
+      <w:r>
+        <w:rPr>
+          <w:rFonts w:ascii="Titillium Web" w:eastAsiaTheme="minorHAnsi" w:hAnsi="Titillium Web" w:cstheme="minorBidi"/>
+          <w:color w:val="auto"/>
+          <w:sz w:val="24"/>
+          <w:szCs w:val="22"/>
+          <w:lang w:val="en-US"/>
+        </w:rPr>
+        <w:t>quis</w:t>
+      </w:r>
+      <w:proofErr w:type="spellEnd"/>
+      <w:r>
+        <w:rPr>
+          <w:rFonts w:ascii="Titillium Web" w:eastAsiaTheme="minorHAnsi" w:hAnsi="Titillium Web" w:cstheme="minorBidi"/>
+          <w:color w:val="auto"/>
+          <w:sz w:val="24"/>
+          <w:szCs w:val="22"/>
+          <w:lang w:val="en-US"/>
+        </w:rPr>
+        <w:t xml:space="preserve">, sem. </w:t>
+      </w:r>
+      <w:proofErr w:type="spellStart"/>
+      <w:r>
+        <w:rPr>
+          <w:rFonts w:ascii="Titillium Web" w:eastAsiaTheme="minorHAnsi" w:hAnsi="Titillium Web" w:cstheme="minorBidi"/>
+          <w:color w:val="auto"/>
+          <w:sz w:val="24"/>
+          <w:szCs w:val="22"/>
+          <w:lang w:val="en-US"/>
+        </w:rPr>
+        <w:t>Nulla</w:t>
+      </w:r>
+      <w:proofErr w:type="spellEnd"/>
+      <w:r>
+        <w:rPr>
+          <w:rFonts w:ascii="Titillium Web" w:eastAsiaTheme="minorHAnsi" w:hAnsi="Titillium Web" w:cstheme="minorBidi"/>
+          <w:color w:val="auto"/>
+          <w:sz w:val="24"/>
+          <w:szCs w:val="22"/>
+          <w:lang w:val="en-US"/>
+        </w:rPr>
+        <w:t xml:space="preserve"> </w:t>
+      </w:r>
+      <w:proofErr w:type="spellStart"/>
+      <w:r>
+        <w:rPr>
+          <w:rFonts w:ascii="Titillium Web" w:eastAsiaTheme="minorHAnsi" w:hAnsi="Titillium Web" w:cstheme="minorBidi"/>
+          <w:color w:val="auto"/>
+          <w:sz w:val="24"/>
+          <w:szCs w:val="22"/>
+          <w:lang w:val="en-US"/>
+        </w:rPr>
+        <w:t>consequat</w:t>
+      </w:r>
+      <w:proofErr w:type="spellEnd"/>
+      <w:r>
+        <w:rPr>
+          <w:rFonts w:ascii="Titillium Web" w:eastAsiaTheme="minorHAnsi" w:hAnsi="Titillium Web" w:cstheme="minorBidi"/>
+          <w:color w:val="auto"/>
+          <w:sz w:val="24"/>
+          <w:szCs w:val="22"/>
+          <w:lang w:val="en-US"/>
+        </w:rPr>
+        <w:t xml:space="preserve"> </w:t>
+      </w:r>
+      <w:proofErr w:type="spellStart"/>
+      <w:r>
+        <w:rPr>
+          <w:rFonts w:ascii="Titillium Web" w:eastAsiaTheme="minorHAnsi" w:hAnsi="Titillium Web" w:cstheme="minorBidi"/>
+          <w:color w:val="auto"/>
+          <w:sz w:val="24"/>
+          <w:szCs w:val="22"/>
+          <w:lang w:val="en-US"/>
+        </w:rPr>
+        <w:t>massa</w:t>
+      </w:r>
+      <w:proofErr w:type="spellEnd"/>
+      <w:r>
+        <w:rPr>
+          <w:rFonts w:ascii="Titillium Web" w:eastAsiaTheme="minorHAnsi" w:hAnsi="Titillium Web" w:cstheme="minorBidi"/>
+          <w:color w:val="auto"/>
+          <w:sz w:val="24"/>
+          <w:szCs w:val="22"/>
+          <w:lang w:val="en-US"/>
+        </w:rPr>
+        <w:t xml:space="preserve"> </w:t>
+      </w:r>
+      <w:proofErr w:type="spellStart"/>
+      <w:r>
+        <w:rPr>
+          <w:rFonts w:ascii="Titillium Web" w:eastAsiaTheme="minorHAnsi" w:hAnsi="Titillium Web" w:cstheme="minorBidi"/>
+          <w:color w:val="auto"/>
+          <w:sz w:val="24"/>
+          <w:szCs w:val="22"/>
+          <w:lang w:val="en-US"/>
+        </w:rPr>
+        <w:t>quis</w:t>
+      </w:r>
+      <w:proofErr w:type="spellEnd"/>
+      <w:r>
+        <w:rPr>
+          <w:rFonts w:ascii="Titillium Web" w:eastAsiaTheme="minorHAnsi" w:hAnsi="Titillium Web" w:cstheme="minorBidi"/>
+          <w:color w:val="auto"/>
+          <w:sz w:val="24"/>
+          <w:szCs w:val="22"/>
+          <w:lang w:val="en-US"/>
+        </w:rPr>
+        <w:t xml:space="preserve"> </w:t>
+      </w:r>
+      <w:proofErr w:type="spellStart"/>
+      <w:r>
+        <w:rPr>
+          <w:rFonts w:ascii="Titillium Web" w:eastAsiaTheme="minorHAnsi" w:hAnsi="Titillium Web" w:cstheme="minorBidi"/>
+          <w:color w:val="auto"/>
+          <w:sz w:val="24"/>
+          <w:szCs w:val="22"/>
+          <w:lang w:val="en-US"/>
+        </w:rPr>
+        <w:t>enim</w:t>
+      </w:r>
+      <w:proofErr w:type="spellEnd"/>
+      <w:r>
+        <w:rPr>
+          <w:rFonts w:ascii="Titillium Web" w:eastAsiaTheme="minorHAnsi" w:hAnsi="Titillium Web" w:cstheme="minorBidi"/>
+          <w:color w:val="auto"/>
+          <w:sz w:val="24"/>
+          <w:szCs w:val="22"/>
+          <w:lang w:val="en-US"/>
+        </w:rPr>
+        <w:t xml:space="preserve">. </w:t>
+      </w:r>
+      <w:proofErr w:type="spellStart"/>
+      <w:r>
+        <w:rPr>
+          <w:rFonts w:ascii="Titillium Web" w:eastAsiaTheme="minorHAnsi" w:hAnsi="Titillium Web" w:cstheme="minorBidi"/>
+          <w:color w:val="auto"/>
+          <w:sz w:val="24"/>
+          <w:szCs w:val="22"/>
+          <w:lang w:val="en-US"/>
+        </w:rPr>
+        <w:t>Donec</w:t>
+      </w:r>
+      <w:proofErr w:type="spellEnd"/>
+      <w:r>
+        <w:rPr>
+          <w:rFonts w:ascii="Titillium Web" w:eastAsiaTheme="minorHAnsi" w:hAnsi="Titillium Web" w:cstheme="minorBidi"/>
+          <w:color w:val="auto"/>
+          <w:sz w:val="24"/>
+          <w:szCs w:val="22"/>
+          <w:lang w:val="en-US"/>
+        </w:rPr>
+        <w:t xml:space="preserve"> </w:t>
+      </w:r>
+      <w:proofErr w:type="spellStart"/>
+      <w:r>
+        <w:rPr>
+          <w:rFonts w:ascii="Titillium Web" w:eastAsiaTheme="minorHAnsi" w:hAnsi="Titillium Web" w:cstheme="minorBidi"/>
+          <w:color w:val="auto"/>
+          <w:sz w:val="24"/>
+          <w:szCs w:val="22"/>
+          <w:lang w:val="en-US"/>
+        </w:rPr>
+        <w:t>pede</w:t>
+      </w:r>
+      <w:proofErr w:type="spellEnd"/>
+      <w:r>
+        <w:rPr>
+          <w:rFonts w:ascii="Titillium Web" w:eastAsiaTheme="minorHAnsi" w:hAnsi="Titillium Web" w:cstheme="minorBidi"/>
+          <w:color w:val="auto"/>
+          <w:sz w:val="24"/>
+          <w:szCs w:val="22"/>
+          <w:lang w:val="en-US"/>
+        </w:rPr>
+        <w:t xml:space="preserve"> </w:t>
+      </w:r>
+      <w:proofErr w:type="spellStart"/>
+      <w:r>
+        <w:rPr>
+          <w:rFonts w:ascii="Titillium Web" w:eastAsiaTheme="minorHAnsi" w:hAnsi="Titillium Web" w:cstheme="minorBidi"/>
+          <w:color w:val="auto"/>
+          <w:sz w:val="24"/>
+          <w:szCs w:val="22"/>
+          <w:lang w:val="en-US"/>
+        </w:rPr>
+        <w:t>justo</w:t>
+      </w:r>
+      <w:proofErr w:type="spellEnd"/>
+      <w:r>
+        <w:rPr>
+          <w:rFonts w:ascii="Titillium Web" w:eastAsiaTheme="minorHAnsi" w:hAnsi="Titillium Web" w:cstheme="minorBidi"/>
+          <w:color w:val="auto"/>
+          <w:sz w:val="24"/>
+          <w:szCs w:val="22"/>
+          <w:lang w:val="en-US"/>
+        </w:rPr>
+        <w:t xml:space="preserve">, </w:t>
+      </w:r>
+      <w:proofErr w:type="spellStart"/>
+      <w:r>
+        <w:rPr>
+          <w:rFonts w:ascii="Titillium Web" w:eastAsiaTheme="minorHAnsi" w:hAnsi="Titillium Web" w:cstheme="minorBidi"/>
+          <w:color w:val="auto"/>
+          <w:sz w:val="24"/>
+          <w:szCs w:val="22"/>
+          <w:lang w:val="en-US"/>
+        </w:rPr>
+        <w:t>fringilla</w:t>
+      </w:r>
+      <w:proofErr w:type="spellEnd"/>
+      <w:r>
+        <w:rPr>
+          <w:rFonts w:ascii="Titillium Web" w:eastAsiaTheme="minorHAnsi" w:hAnsi="Titillium Web" w:cstheme="minorBidi"/>
+          <w:color w:val="auto"/>
+          <w:sz w:val="24"/>
+          <w:szCs w:val="22"/>
+          <w:lang w:val="en-US"/>
+        </w:rPr>
+        <w:t xml:space="preserve"> vel, </w:t>
+      </w:r>
+      <w:proofErr w:type="spellStart"/>
+      <w:r>
+        <w:rPr>
+          <w:rFonts w:ascii="Titillium Web" w:eastAsiaTheme="minorHAnsi" w:hAnsi="Titillium Web" w:cstheme="minorBidi"/>
+          <w:color w:val="auto"/>
+          <w:sz w:val="24"/>
+          <w:szCs w:val="22"/>
+          <w:lang w:val="en-US"/>
+        </w:rPr>
+        <w:t>aliquet</w:t>
+      </w:r>
+      <w:proofErr w:type="spellEnd"/>
+      <w:r>
+        <w:rPr>
+          <w:rFonts w:ascii="Titillium Web" w:eastAsiaTheme="minorHAnsi" w:hAnsi="Titillium Web" w:cstheme="minorBidi"/>
+          <w:color w:val="auto"/>
+          <w:sz w:val="24"/>
+          <w:szCs w:val="22"/>
+          <w:lang w:val="en-US"/>
+        </w:rPr>
+        <w:t xml:space="preserve"> </w:t>
+      </w:r>
+      <w:proofErr w:type="spellStart"/>
+      <w:r>
+        <w:rPr>
+          <w:rFonts w:ascii="Titillium Web" w:eastAsiaTheme="minorHAnsi" w:hAnsi="Titillium Web" w:cstheme="minorBidi"/>
+          <w:color w:val="auto"/>
+          <w:sz w:val="24"/>
+          <w:szCs w:val="22"/>
+          <w:lang w:val="en-US"/>
+        </w:rPr>
+        <w:t>nec</w:t>
+      </w:r>
+      <w:proofErr w:type="spellEnd"/>
+      <w:r>
+        <w:rPr>
+          <w:rFonts w:ascii="Titillium Web" w:eastAsiaTheme="minorHAnsi" w:hAnsi="Titillium Web" w:cstheme="minorBidi"/>
+          <w:color w:val="auto"/>
+          <w:sz w:val="24"/>
+          <w:szCs w:val="22"/>
+          <w:lang w:val="en-US"/>
+        </w:rPr>
+        <w:t xml:space="preserve">, </w:t>
+      </w:r>
+      <w:proofErr w:type="spellStart"/>
+      <w:r>
+        <w:rPr>
+          <w:rFonts w:ascii="Titillium Web" w:eastAsiaTheme="minorHAnsi" w:hAnsi="Titillium Web" w:cstheme="minorBidi"/>
+          <w:color w:val="auto"/>
+          <w:sz w:val="24"/>
+          <w:szCs w:val="22"/>
+          <w:lang w:val="en-US"/>
+        </w:rPr>
+        <w:t>vulputate</w:t>
+      </w:r>
+      <w:proofErr w:type="spellEnd"/>
+      <w:r>
+        <w:rPr>
+          <w:rFonts w:ascii="Titillium Web" w:eastAsiaTheme="minorHAnsi" w:hAnsi="Titillium Web" w:cstheme="minorBidi"/>
+          <w:color w:val="auto"/>
+          <w:sz w:val="24"/>
+          <w:szCs w:val="22"/>
+          <w:lang w:val="en-US"/>
+        </w:rPr>
+        <w:t xml:space="preserve"> </w:t>
+      </w:r>
+      <w:proofErr w:type="spellStart"/>
+      <w:r>
+        <w:rPr>
+          <w:rFonts w:ascii="Titillium Web" w:eastAsiaTheme="minorHAnsi" w:hAnsi="Titillium Web" w:cstheme="minorBidi"/>
+          <w:color w:val="auto"/>
+          <w:sz w:val="24"/>
+          <w:szCs w:val="22"/>
+          <w:lang w:val="en-US"/>
+        </w:rPr>
+        <w:t>eget</w:t>
+      </w:r>
+      <w:proofErr w:type="spellEnd"/>
+      <w:r>
+        <w:rPr>
+          <w:rFonts w:ascii="Titillium Web" w:eastAsiaTheme="minorHAnsi" w:hAnsi="Titillium Web" w:cstheme="minorBidi"/>
+          <w:color w:val="auto"/>
+          <w:sz w:val="24"/>
+          <w:szCs w:val="22"/>
+          <w:lang w:val="en-US"/>
+        </w:rPr>
+        <w:t xml:space="preserve">, </w:t>
+      </w:r>
+      <w:proofErr w:type="spellStart"/>
+      <w:r>
+        <w:rPr>
+          <w:rFonts w:ascii="Titillium Web" w:eastAsiaTheme="minorHAnsi" w:hAnsi="Titillium Web" w:cstheme="minorBidi"/>
+          <w:color w:val="auto"/>
+          <w:sz w:val="24"/>
+          <w:szCs w:val="22"/>
+          <w:lang w:val="en-US"/>
+        </w:rPr>
+        <w:t>arcu</w:t>
+      </w:r>
+      <w:proofErr w:type="spellEnd"/>
+      <w:r>
+        <w:rPr>
+          <w:rFonts w:ascii="Titillium Web" w:eastAsiaTheme="minorHAnsi" w:hAnsi="Titillium Web" w:cstheme="minorBidi"/>
+          <w:color w:val="auto"/>
+          <w:sz w:val="24"/>
+          <w:szCs w:val="22"/>
+          <w:lang w:val="en-US"/>
+        </w:rPr>
+        <w:t xml:space="preserve">. In </w:t>
+      </w:r>
+      <w:proofErr w:type="spellStart"/>
+      <w:r>
+        <w:rPr>
+          <w:rFonts w:ascii="Titillium Web" w:eastAsiaTheme="minorHAnsi" w:hAnsi="Titillium Web" w:cstheme="minorBidi"/>
+          <w:color w:val="auto"/>
+          <w:sz w:val="24"/>
+          <w:szCs w:val="22"/>
+          <w:lang w:val="en-US"/>
+        </w:rPr>
+        <w:t>enim</w:t>
+      </w:r>
+      <w:proofErr w:type="spellEnd"/>
+      <w:r>
+        <w:rPr>
+          <w:rFonts w:ascii="Titillium Web" w:eastAsiaTheme="minorHAnsi" w:hAnsi="Titillium Web" w:cstheme="minorBidi"/>
+          <w:color w:val="auto"/>
+          <w:sz w:val="24"/>
+          <w:szCs w:val="22"/>
+          <w:lang w:val="en-US"/>
+        </w:rPr>
+        <w:t xml:space="preserve"> </w:t>
+      </w:r>
+      <w:proofErr w:type="spellStart"/>
+      <w:r>
+        <w:rPr>
+          <w:rFonts w:ascii="Titillium Web" w:eastAsiaTheme="minorHAnsi" w:hAnsi="Titillium Web" w:cstheme="minorBidi"/>
+          <w:color w:val="auto"/>
+          <w:sz w:val="24"/>
+          <w:szCs w:val="22"/>
+          <w:lang w:val="en-US"/>
+        </w:rPr>
+        <w:t>justo</w:t>
+      </w:r>
+      <w:proofErr w:type="spellEnd"/>
+      <w:r>
+        <w:rPr>
+          <w:rFonts w:ascii="Titillium Web" w:eastAsiaTheme="minorHAnsi" w:hAnsi="Titillium Web" w:cstheme="minorBidi"/>
+          <w:color w:val="auto"/>
+          <w:sz w:val="24"/>
+          <w:szCs w:val="22"/>
+          <w:lang w:val="en-US"/>
+        </w:rPr>
+        <w:t xml:space="preserve">, </w:t>
+      </w:r>
+      <w:proofErr w:type="spellStart"/>
+      <w:r>
+        <w:rPr>
+          <w:rFonts w:ascii="Titillium Web" w:eastAsiaTheme="minorHAnsi" w:hAnsi="Titillium Web" w:cstheme="minorBidi"/>
+          <w:color w:val="auto"/>
+          <w:sz w:val="24"/>
+          <w:szCs w:val="22"/>
+          <w:lang w:val="en-US"/>
+        </w:rPr>
+        <w:t>rhoncus</w:t>
+      </w:r>
+      <w:proofErr w:type="spellEnd"/>
+      <w:r>
+        <w:rPr>
+          <w:rFonts w:ascii="Titillium Web" w:eastAsiaTheme="minorHAnsi" w:hAnsi="Titillium Web" w:cstheme="minorBidi"/>
+          <w:color w:val="auto"/>
+          <w:sz w:val="24"/>
+          <w:szCs w:val="22"/>
+          <w:lang w:val="en-US"/>
+        </w:rPr>
+        <w:t xml:space="preserve"> </w:t>
+      </w:r>
+      <w:proofErr w:type="spellStart"/>
+      <w:r>
+        <w:rPr>
+          <w:rFonts w:ascii="Titillium Web" w:eastAsiaTheme="minorHAnsi" w:hAnsi="Titillium Web" w:cstheme="minorBidi"/>
+          <w:color w:val="auto"/>
+          <w:sz w:val="24"/>
+          <w:szCs w:val="22"/>
+          <w:lang w:val="en-US"/>
+        </w:rPr>
+        <w:t>ut</w:t>
+      </w:r>
+      <w:proofErr w:type="spellEnd"/>
+      <w:r>
+        <w:rPr>
+          <w:rFonts w:ascii="Titillium Web" w:eastAsiaTheme="minorHAnsi" w:hAnsi="Titillium Web" w:cstheme="minorBidi"/>
+          <w:color w:val="auto"/>
+          <w:sz w:val="24"/>
+          <w:szCs w:val="22"/>
+          <w:lang w:val="en-US"/>
+        </w:rPr>
+        <w:t xml:space="preserve">, </w:t>
+      </w:r>
+      <w:proofErr w:type="spellStart"/>
+      <w:r>
+        <w:rPr>
+          <w:rFonts w:ascii="Titillium Web" w:eastAsiaTheme="minorHAnsi" w:hAnsi="Titillium Web" w:cstheme="minorBidi"/>
+          <w:color w:val="auto"/>
+          <w:sz w:val="24"/>
+          <w:szCs w:val="22"/>
+          <w:lang w:val="en-US"/>
+        </w:rPr>
+        <w:t>imperdiet</w:t>
+      </w:r>
+      <w:proofErr w:type="spellEnd"/>
+      <w:r>
+        <w:rPr>
+          <w:rFonts w:ascii="Titillium Web" w:eastAsiaTheme="minorHAnsi" w:hAnsi="Titillium Web" w:cstheme="minorBidi"/>
+          <w:color w:val="auto"/>
+          <w:sz w:val="24"/>
+          <w:szCs w:val="22"/>
+          <w:lang w:val="en-US"/>
+        </w:rPr>
+        <w:t xml:space="preserve"> a, </w:t>
+      </w:r>
+      <w:proofErr w:type="spellStart"/>
+      <w:r>
+        <w:rPr>
+          <w:rFonts w:ascii="Titillium Web" w:eastAsiaTheme="minorHAnsi" w:hAnsi="Titillium Web" w:cstheme="minorBidi"/>
+          <w:color w:val="auto"/>
+          <w:sz w:val="24"/>
+          <w:szCs w:val="22"/>
+          <w:lang w:val="en-US"/>
+        </w:rPr>
+        <w:t>venenatis</w:t>
+      </w:r>
+      <w:proofErr w:type="spellEnd"/>
+      <w:r>
+        <w:rPr>
+          <w:rFonts w:ascii="Titillium Web" w:eastAsiaTheme="minorHAnsi" w:hAnsi="Titillium Web" w:cstheme="minorBidi"/>
+          <w:color w:val="auto"/>
+          <w:sz w:val="24"/>
+          <w:szCs w:val="22"/>
+          <w:lang w:val="en-US"/>
+        </w:rPr>
+        <w:t xml:space="preserve"> vitae, </w:t>
+      </w:r>
+      <w:proofErr w:type="spellStart"/>
+      <w:r>
+        <w:rPr>
+          <w:rFonts w:ascii="Titillium Web" w:eastAsiaTheme="minorHAnsi" w:hAnsi="Titillium Web" w:cstheme="minorBidi"/>
+          <w:color w:val="auto"/>
+          <w:sz w:val="24"/>
+          <w:szCs w:val="22"/>
+          <w:lang w:val="en-US"/>
+        </w:rPr>
+        <w:t>justo</w:t>
+      </w:r>
+      <w:proofErr w:type="spellEnd"/>
+      <w:r>
+        <w:rPr>
+          <w:rFonts w:ascii="Titillium Web" w:eastAsiaTheme="minorHAnsi" w:hAnsi="Titillium Web" w:cstheme="minorBidi"/>
+          <w:color w:val="auto"/>
+          <w:sz w:val="24"/>
+          <w:szCs w:val="22"/>
+          <w:lang w:val="en-US"/>
+        </w:rPr>
+        <w:t xml:space="preserve">. </w:t>
+      </w:r>
+      <w:proofErr w:type="spellStart"/>
+      <w:r>
+        <w:rPr>
+          <w:rFonts w:ascii="Titillium Web" w:eastAsiaTheme="minorHAnsi" w:hAnsi="Titillium Web" w:cstheme="minorBidi"/>
+          <w:color w:val="auto"/>
+          <w:sz w:val="24"/>
+          <w:szCs w:val="22"/>
+        </w:rPr>
+        <w:t>Nullam</w:t>
+      </w:r>
+      <w:proofErr w:type="spellEnd"/>
+      <w:r>
+        <w:rPr>
+          <w:rFonts w:ascii="Titillium Web" w:eastAsiaTheme="minorHAnsi" w:hAnsi="Titillium Web" w:cstheme="minorBidi"/>
+          <w:color w:val="auto"/>
+          <w:sz w:val="24"/>
+          <w:szCs w:val="22"/>
+        </w:rPr>
+        <w:t xml:space="preserve"> dictum </w:t>
+      </w:r>
+      <w:proofErr w:type="spellStart"/>
+      <w:r>
+        <w:rPr>
+          <w:rFonts w:ascii="Titillium Web" w:eastAsiaTheme="minorHAnsi" w:hAnsi="Titillium Web" w:cstheme="minorBidi"/>
+          <w:color w:val="auto"/>
+          <w:sz w:val="24"/>
+          <w:szCs w:val="22"/>
+        </w:rPr>
+        <w:t>felis</w:t>
+      </w:r>
+      <w:proofErr w:type="spellEnd"/>
+      <w:r>
+        <w:rPr>
+          <w:rFonts w:ascii="Titillium Web" w:eastAsiaTheme="minorHAnsi" w:hAnsi="Titillium Web" w:cstheme="minorBidi"/>
+          <w:color w:val="auto"/>
+          <w:sz w:val="24"/>
+          <w:szCs w:val="22"/>
+        </w:rPr>
+        <w:t xml:space="preserve"> </w:t>
+      </w:r>
+      <w:proofErr w:type="spellStart"/>
+      <w:r>
+        <w:rPr>
+          <w:rFonts w:ascii="Titillium Web" w:eastAsiaTheme="minorHAnsi" w:hAnsi="Titillium Web" w:cstheme="minorBidi"/>
+          <w:color w:val="auto"/>
+          <w:sz w:val="24"/>
+          <w:szCs w:val="22"/>
+        </w:rPr>
+        <w:t>eu</w:t>
+      </w:r>
+      <w:proofErr w:type="spellEnd"/>
+      <w:r>
+        <w:rPr>
+          <w:rFonts w:ascii="Titillium Web" w:eastAsiaTheme="minorHAnsi" w:hAnsi="Titillium Web" w:cstheme="minorBidi"/>
+          <w:color w:val="auto"/>
+          <w:sz w:val="24"/>
+          <w:szCs w:val="22"/>
+        </w:rPr>
+        <w:t xml:space="preserve"> pede </w:t>
+      </w:r>
+      <w:proofErr w:type="spellStart"/>
+      <w:r>
+        <w:rPr>
+          <w:rFonts w:ascii="Titillium Web" w:eastAsiaTheme="minorHAnsi" w:hAnsi="Titillium Web" w:cstheme="minorBidi"/>
+          <w:color w:val="auto"/>
+          <w:sz w:val="24"/>
+          <w:szCs w:val="22"/>
+        </w:rPr>
+        <w:t>mollis</w:t>
+      </w:r>
+      <w:proofErr w:type="spellEnd"/>
+      <w:r>
+        <w:rPr>
+          <w:rFonts w:ascii="Titillium Web" w:eastAsiaTheme="minorHAnsi" w:hAnsi="Titillium Web" w:cstheme="minorBidi"/>
+          <w:color w:val="auto"/>
+          <w:sz w:val="24"/>
+          <w:szCs w:val="22"/>
+        </w:rPr>
+        <w:t xml:space="preserve"> </w:t>
+      </w:r>
+      <w:proofErr w:type="spellStart"/>
+      <w:r>
+        <w:rPr>
+          <w:rFonts w:ascii="Titillium Web" w:eastAsiaTheme="minorHAnsi" w:hAnsi="Titillium Web" w:cstheme="minorBidi"/>
+          <w:color w:val="auto"/>
+          <w:sz w:val="24"/>
+          <w:szCs w:val="22"/>
+        </w:rPr>
+        <w:t>pretium</w:t>
+      </w:r>
+      <w:proofErr w:type="spellEnd"/>
+      <w:r>
+        <w:rPr>
+          <w:rFonts w:ascii="Titillium Web" w:eastAsiaTheme="minorHAnsi" w:hAnsi="Titillium Web" w:cstheme="minorBidi"/>
+          <w:color w:val="auto"/>
+          <w:sz w:val="24"/>
+          <w:szCs w:val="22"/>
+        </w:rPr>
+        <w:t>.</w:t>
+      </w:r>
+      <w:r>
+        <w:rPr>
+          <w:rFonts w:ascii="Titillium Web" w:eastAsiaTheme="minorHAnsi" w:hAnsi="Titillium Web" w:cstheme="minorBidi"/>
+          <w:color w:val="auto"/>
+          <w:sz w:val="24"/>
+          <w:szCs w:val="22"/>
+        </w:rPr>
+        <w:br/>
+      </w:r>
       <w:r>
         <w:rPr>
           <w:rFonts w:ascii="Titillium Web" w:hAnsi="Titillium Web"/>
@@ -5919,7 +6213,6 @@
         </w:rPr>
         <w:t>Verbeterpunten</w:t>
       </w:r>
-      <w:proofErr w:type="spellEnd"/>
     </w:p>
     <w:p>
       <w:pPr>
@@ -5932,7 +6225,14 @@
           <w:rFonts w:ascii="Titillium Web" w:hAnsi="Titillium Web"/>
           <w:lang w:val="en-US"/>
         </w:rPr>
-        <w:t xml:space="preserve">Lorem ipsum dolor sit </w:t>
+        <w:t>L</w:t>
+      </w:r>
+      <w:r>
+        <w:rPr>
+          <w:rFonts w:ascii="Titillium Web" w:hAnsi="Titillium Web"/>
+          <w:lang w:val="en-US"/>
+        </w:rPr>
+        <w:t xml:space="preserve">orem ipsum dolor sit </w:t>
       </w:r>
       <w:proofErr w:type="spellStart"/>
       <w:r>
@@ -6722,50 +7022,10 @@
         <w:rPr>
           <w:rFonts w:ascii="Titillium Web" w:hAnsi="Titillium Web"/>
         </w:rPr>
-        <w:t xml:space="preserve">. Integer </w:t>
-      </w:r>
-      <w:proofErr w:type="spellStart"/>
-      <w:r>
-        <w:rPr>
-          <w:rFonts w:ascii="Titillium Web" w:hAnsi="Titillium Web"/>
-        </w:rPr>
-        <w:t>tincidunt</w:t>
-      </w:r>
-      <w:proofErr w:type="spellEnd"/>
-      <w:r>
-        <w:rPr>
-          <w:rFonts w:ascii="Titillium Web" w:hAnsi="Titillium Web"/>
-        </w:rPr>
-        <w:t xml:space="preserve">. </w:t>
-      </w:r>
-      <w:proofErr w:type="spellStart"/>
-      <w:r>
-        <w:rPr>
-          <w:rFonts w:ascii="Titillium Web" w:hAnsi="Titillium Web"/>
-        </w:rPr>
-        <w:t>Cras</w:t>
-      </w:r>
-      <w:proofErr w:type="spellEnd"/>
-      <w:r>
-        <w:rPr>
-          <w:rFonts w:ascii="Titillium Web" w:hAnsi="Titillium Web"/>
-        </w:rPr>
-        <w:t xml:space="preserve"> </w:t>
-      </w:r>
-      <w:proofErr w:type="spellStart"/>
-      <w:r>
-        <w:rPr>
-          <w:rFonts w:ascii="Titillium Web" w:hAnsi="Titillium Web"/>
-        </w:rPr>
-        <w:t>dapibus</w:t>
-      </w:r>
-      <w:proofErr w:type="spellEnd"/>
-      <w:r>
-        <w:rPr>
-          <w:rFonts w:ascii="Titillium Web" w:hAnsi="Titillium Web"/>
-        </w:rPr>
         <w:t>.</w:t>
       </w:r>
+      <w:bookmarkStart w:id="0" w:name="_GoBack"/>
+      <w:bookmarkEnd w:id="0"/>
     </w:p>
     <w:sectPr>
       <w:pgSz w:w="11906" w:h="16838"/>

</xml_diff>